<commit_message>
added additional configuration options description to the tech. docs
</commit_message>
<xml_diff>
--- a/gateaway/docs/System architecture and requirements.docx
+++ b/gateaway/docs/System architecture and requirements.docx
@@ -8727,31 +8727,7 @@
           <w:bdr w:val="none" w:sz="0" w:space="0" w:color="auto" w:frame="1"/>
           <w:lang w:val="en-US" w:eastAsia="ru-RU"/>
         </w:rPr>
-        <w:t xml:space="preserve">Groups used as markers in </w:t>
-      </w:r>
-      <w:r>
-        <w:rPr>
-          <w:rFonts w:ascii="Times New Roman" w:eastAsia="Times New Roman" w:hAnsi="Times New Roman" w:cs="Times New Roman"/>
-          <w:bCs/>
-          <w:iCs/>
-          <w:sz w:val="24"/>
-          <w:szCs w:val="24"/>
-          <w:bdr w:val="none" w:sz="0" w:space="0" w:color="auto" w:frame="1"/>
-          <w:lang w:val="en-US" w:eastAsia="ru-RU"/>
-        </w:rPr>
-        <w:t>Authorization</w:t>
-      </w:r>
-      <w:r>
-        <w:rPr>
-          <w:rFonts w:ascii="Times New Roman" w:eastAsia="Times New Roman" w:hAnsi="Times New Roman" w:cs="Times New Roman"/>
-          <w:bCs/>
-          <w:iCs/>
-          <w:sz w:val="24"/>
-          <w:szCs w:val="24"/>
-          <w:bdr w:val="none" w:sz="0" w:space="0" w:color="auto" w:frame="1"/>
-          <w:lang w:val="en-US" w:eastAsia="ru-RU"/>
-        </w:rPr>
-        <w:t xml:space="preserve"> plugin that we describe next.</w:t>
+        <w:t>Groups used as markers in Authorization plugin that we describe next.</w:t>
       </w:r>
     </w:p>
     <w:p>
@@ -10060,31 +10036,7 @@
           <w:bdr w:val="none" w:sz="0" w:space="0" w:color="auto" w:frame="1"/>
           <w:lang w:val="en-US" w:eastAsia="ru-RU"/>
         </w:rPr>
-        <w:t>w</w:t>
-      </w:r>
-      <w:r>
-        <w:rPr>
-          <w:rFonts w:ascii="Times New Roman" w:eastAsia="Times New Roman" w:hAnsi="Times New Roman" w:cs="Times New Roman"/>
-          <w:bCs/>
-          <w:iCs/>
-          <w:sz w:val="24"/>
-          <w:szCs w:val="24"/>
-          <w:bdr w:val="none" w:sz="0" w:space="0" w:color="auto" w:frame="1"/>
-          <w:lang w:val="en-US" w:eastAsia="ru-RU"/>
-        </w:rPr>
-        <w:t>e generate encrypted passwords</w:t>
-      </w:r>
-      <w:r>
-        <w:rPr>
-          <w:rFonts w:ascii="Times New Roman" w:eastAsia="Times New Roman" w:hAnsi="Times New Roman" w:cs="Times New Roman"/>
-          <w:bCs/>
-          <w:iCs/>
-          <w:sz w:val="24"/>
-          <w:szCs w:val="24"/>
-          <w:bdr w:val="none" w:sz="0" w:space="0" w:color="auto" w:frame="1"/>
-          <w:lang w:val="en-US" w:eastAsia="ru-RU"/>
-        </w:rPr>
-        <w:t>.</w:t>
+        <w:t>we generate encrypted passwords.</w:t>
       </w:r>
     </w:p>
     <w:p>
@@ -10816,31 +10768,7 @@
           <w:bdr w:val="none" w:sz="0" w:space="0" w:color="auto" w:frame="1"/>
           <w:lang w:val="en-US" w:eastAsia="ru-RU"/>
         </w:rPr>
-        <w:t xml:space="preserve">    Additionally we ought to provide the additional configuration instead of existing one, in </w:t>
-      </w:r>
-      <w:r>
-        <w:rPr>
-          <w:rFonts w:ascii="Times New Roman" w:eastAsia="Times New Roman" w:hAnsi="Times New Roman" w:cs="Times New Roman"/>
-          <w:bCs/>
-          <w:iCs/>
-          <w:sz w:val="24"/>
-          <w:szCs w:val="24"/>
-          <w:bdr w:val="none" w:sz="0" w:space="0" w:color="auto" w:frame="1"/>
-          <w:lang w:val="en-US" w:eastAsia="ru-RU"/>
-        </w:rPr>
-        <w:t>JMS broker</w:t>
-      </w:r>
-      <w:r>
-        <w:rPr>
-          <w:rFonts w:ascii="Times New Roman" w:eastAsia="Times New Roman" w:hAnsi="Times New Roman" w:cs="Times New Roman"/>
-          <w:bCs/>
-          <w:iCs/>
-          <w:sz w:val="24"/>
-          <w:szCs w:val="24"/>
-          <w:bdr w:val="none" w:sz="0" w:space="0" w:color="auto" w:frame="1"/>
-          <w:lang w:val="en-US" w:eastAsia="ru-RU"/>
-        </w:rPr>
-        <w:t xml:space="preserve"> configuration file used to launch it.</w:t>
+        <w:t xml:space="preserve">    Additionally we ought to provide the additional configuration instead of existing one, in JMS broker configuration file used to launch it.</w:t>
       </w:r>
     </w:p>
     <w:p>
@@ -12835,8 +12763,6 @@
           <w:lang w:val="en-US" w:eastAsia="ru-RU"/>
         </w:rPr>
       </w:pPr>
-      <w:bookmarkStart w:id="0" w:name="_GoBack"/>
-      <w:bookmarkEnd w:id="0"/>
     </w:p>
     <w:p>
       <w:pPr>
@@ -12989,6 +12915,7 @@
           <w:color w:val="000000"/>
           <w:sz w:val="20"/>
           <w:szCs w:val="20"/>
+          <w:lang w:val="en-US"/>
         </w:rPr>
         <w:tab/>
       </w:r>
@@ -13050,6 +12977,7 @@
           <w:lang w:val="en-US"/>
         </w:rPr>
       </w:pPr>
+      <w:bookmarkStart w:id="0" w:name="_GoBack"/>
       <w:r>
         <w:rPr>
           <w:rFonts w:ascii="Consolas" w:hAnsi="Consolas" w:cs="Consolas"/>
@@ -13156,6 +13084,7 @@
         </w:rPr>
         <w:t xml:space="preserve"> </w:t>
       </w:r>
+      <w:bookmarkEnd w:id="0"/>
       <w:r>
         <w:rPr>
           <w:rFonts w:ascii="Consolas" w:hAnsi="Consolas" w:cs="Consolas"/>
@@ -14014,26 +13943,27 @@
           <w:color w:val="008080"/>
           <w:sz w:val="20"/>
           <w:szCs w:val="20"/>
+          <w:lang w:val="en-US"/>
         </w:rPr>
         <w:t>&lt;/</w:t>
       </w:r>
-      <w:proofErr w:type="spellStart"/>
       <w:r>
         <w:rPr>
           <w:rFonts w:ascii="Consolas" w:hAnsi="Consolas" w:cs="Consolas"/>
           <w:color w:val="3F7F7F"/>
           <w:sz w:val="20"/>
           <w:szCs w:val="20"/>
+          <w:lang w:val="en-US"/>
         </w:rPr>
         <w:t>bean</w:t>
       </w:r>
-      <w:proofErr w:type="spellEnd"/>
       <w:r>
         <w:rPr>
           <w:rFonts w:ascii="Consolas" w:hAnsi="Consolas" w:cs="Consolas"/>
           <w:color w:val="008080"/>
           <w:sz w:val="20"/>
           <w:szCs w:val="20"/>
+          <w:lang w:val="en-US"/>
         </w:rPr>
         <w:t>&gt;</w:t>
       </w:r>
@@ -14184,6 +14114,254 @@
           <w:lang w:val="en-US" w:eastAsia="ru-RU"/>
         </w:rPr>
       </w:pPr>
+    </w:p>
+    <w:p>
+      <w:pPr>
+        <w:spacing w:after="100" w:afterAutospacing="1" w:line="80" w:lineRule="atLeast"/>
+        <w:contextualSpacing/>
+        <w:rPr>
+          <w:rFonts w:ascii="Times New Roman" w:eastAsia="Times New Roman" w:hAnsi="Times New Roman" w:cs="Times New Roman"/>
+          <w:b/>
+          <w:bCs/>
+          <w:iCs/>
+          <w:sz w:val="32"/>
+          <w:szCs w:val="32"/>
+          <w:bdr w:val="none" w:sz="0" w:space="0" w:color="auto" w:frame="1"/>
+          <w:lang w:val="en-US" w:eastAsia="ru-RU"/>
+        </w:rPr>
+      </w:pPr>
+      <w:r>
+        <w:rPr>
+          <w:rFonts w:ascii="Times New Roman" w:eastAsia="Times New Roman" w:hAnsi="Times New Roman" w:cs="Times New Roman"/>
+          <w:b/>
+          <w:bCs/>
+          <w:iCs/>
+          <w:sz w:val="32"/>
+          <w:szCs w:val="32"/>
+          <w:bdr w:val="none" w:sz="0" w:space="0" w:color="auto" w:frame="1"/>
+          <w:lang w:val="en-US" w:eastAsia="ru-RU"/>
+        </w:rPr>
+        <w:t xml:space="preserve">                                Additional options to be applied </w:t>
+      </w:r>
+    </w:p>
+    <w:p>
+      <w:pPr>
+        <w:spacing w:after="100" w:afterAutospacing="1" w:line="80" w:lineRule="atLeast"/>
+        <w:contextualSpacing/>
+        <w:rPr>
+          <w:rFonts w:ascii="Times New Roman" w:eastAsia="Times New Roman" w:hAnsi="Times New Roman" w:cs="Times New Roman"/>
+          <w:bCs/>
+          <w:iCs/>
+          <w:sz w:val="24"/>
+          <w:szCs w:val="24"/>
+          <w:bdr w:val="none" w:sz="0" w:space="0" w:color="auto" w:frame="1"/>
+          <w:lang w:val="en-US" w:eastAsia="ru-RU"/>
+        </w:rPr>
+      </w:pPr>
+    </w:p>
+    <w:p>
+      <w:pPr>
+        <w:spacing w:after="100" w:afterAutospacing="1" w:line="80" w:lineRule="atLeast"/>
+        <w:contextualSpacing/>
+        <w:rPr>
+          <w:rFonts w:ascii="Times New Roman" w:eastAsia="Times New Roman" w:hAnsi="Times New Roman" w:cs="Times New Roman"/>
+          <w:bCs/>
+          <w:iCs/>
+          <w:sz w:val="24"/>
+          <w:szCs w:val="24"/>
+          <w:bdr w:val="none" w:sz="0" w:space="0" w:color="auto" w:frame="1"/>
+          <w:lang w:val="en-US" w:eastAsia="ru-RU"/>
+        </w:rPr>
+      </w:pPr>
+      <w:r>
+        <w:rPr>
+          <w:rFonts w:ascii="Times New Roman" w:eastAsia="Times New Roman" w:hAnsi="Times New Roman" w:cs="Times New Roman"/>
+          <w:bCs/>
+          <w:iCs/>
+          <w:sz w:val="24"/>
+          <w:szCs w:val="24"/>
+          <w:bdr w:val="none" w:sz="0" w:space="0" w:color="auto" w:frame="1"/>
+          <w:lang w:val="en-US" w:eastAsia="ru-RU"/>
+        </w:rPr>
+        <w:t xml:space="preserve">  </w:t>
+      </w:r>
+      <w:r>
+        <w:rPr>
+          <w:rFonts w:ascii="Times New Roman" w:eastAsia="Times New Roman" w:hAnsi="Times New Roman" w:cs="Times New Roman"/>
+          <w:bCs/>
+          <w:iCs/>
+          <w:sz w:val="24"/>
+          <w:szCs w:val="24"/>
+          <w:bdr w:val="none" w:sz="0" w:space="0" w:color="auto" w:frame="1"/>
+          <w:lang w:val="en-US" w:eastAsia="ru-RU"/>
+        </w:rPr>
+        <w:t xml:space="preserve">It’s possible to achieve just the same functionality using JAAS pluggable modules that </w:t>
+      </w:r>
+      <w:r>
+        <w:rPr>
+          <w:rFonts w:ascii="Times New Roman" w:eastAsia="Times New Roman" w:hAnsi="Times New Roman" w:cs="Times New Roman"/>
+          <w:bCs/>
+          <w:iCs/>
+          <w:sz w:val="24"/>
+          <w:szCs w:val="24"/>
+          <w:bdr w:val="none" w:sz="0" w:space="0" w:color="auto" w:frame="1"/>
+          <w:lang w:val="en-US" w:eastAsia="ru-RU"/>
+        </w:rPr>
+        <w:t>included in</w:t>
+      </w:r>
+      <w:r>
+        <w:rPr>
+          <w:rFonts w:ascii="Times New Roman" w:eastAsia="Times New Roman" w:hAnsi="Times New Roman" w:cs="Times New Roman"/>
+          <w:bCs/>
+          <w:iCs/>
+          <w:sz w:val="24"/>
+          <w:szCs w:val="24"/>
+          <w:bdr w:val="none" w:sz="0" w:space="0" w:color="auto" w:frame="1"/>
+          <w:lang w:val="en-US" w:eastAsia="ru-RU"/>
+        </w:rPr>
+        <w:t xml:space="preserve"> Apache MQ </w:t>
+      </w:r>
+      <w:r>
+        <w:rPr>
+          <w:rFonts w:ascii="Times New Roman" w:eastAsia="Times New Roman" w:hAnsi="Times New Roman" w:cs="Times New Roman"/>
+          <w:bCs/>
+          <w:iCs/>
+          <w:sz w:val="24"/>
+          <w:szCs w:val="24"/>
+          <w:bdr w:val="none" w:sz="0" w:space="0" w:color="auto" w:frame="1"/>
+          <w:lang w:val="en-US" w:eastAsia="ru-RU"/>
+        </w:rPr>
+        <w:t>distribution;</w:t>
+      </w:r>
+      <w:r>
+        <w:rPr>
+          <w:rFonts w:ascii="Times New Roman" w:eastAsia="Times New Roman" w:hAnsi="Times New Roman" w:cs="Times New Roman"/>
+          <w:bCs/>
+          <w:iCs/>
+          <w:sz w:val="24"/>
+          <w:szCs w:val="24"/>
+          <w:bdr w:val="none" w:sz="0" w:space="0" w:color="auto" w:frame="1"/>
+          <w:lang w:val="en-US" w:eastAsia="ru-RU"/>
+        </w:rPr>
+        <w:t xml:space="preserve"> currently the </w:t>
+      </w:r>
+      <w:r>
+        <w:rPr>
+          <w:rFonts w:ascii="Times New Roman" w:eastAsia="Times New Roman" w:hAnsi="Times New Roman" w:cs="Times New Roman"/>
+          <w:bCs/>
+          <w:iCs/>
+          <w:sz w:val="24"/>
+          <w:szCs w:val="24"/>
+          <w:bdr w:val="none" w:sz="0" w:space="0" w:color="auto" w:frame="1"/>
+          <w:lang w:val="en-US" w:eastAsia="ru-RU"/>
+        </w:rPr>
+        <w:t>built-in implementations include (property files, LDAP, SSL certificates)</w:t>
+      </w:r>
+      <w:r>
+        <w:rPr>
+          <w:rFonts w:ascii="Times New Roman" w:eastAsia="Times New Roman" w:hAnsi="Times New Roman" w:cs="Times New Roman"/>
+          <w:bCs/>
+          <w:iCs/>
+          <w:sz w:val="24"/>
+          <w:szCs w:val="24"/>
+          <w:bdr w:val="none" w:sz="0" w:space="0" w:color="auto" w:frame="1"/>
+          <w:lang w:val="en-US" w:eastAsia="ru-RU"/>
+        </w:rPr>
+        <w:t>.</w:t>
+      </w:r>
+    </w:p>
+    <w:p>
+      <w:pPr>
+        <w:spacing w:after="100" w:afterAutospacing="1" w:line="80" w:lineRule="atLeast"/>
+        <w:contextualSpacing/>
+        <w:rPr>
+          <w:rFonts w:ascii="Times New Roman" w:eastAsia="Times New Roman" w:hAnsi="Times New Roman" w:cs="Times New Roman"/>
+          <w:bCs/>
+          <w:iCs/>
+          <w:sz w:val="24"/>
+          <w:szCs w:val="24"/>
+          <w:bdr w:val="none" w:sz="0" w:space="0" w:color="auto" w:frame="1"/>
+          <w:lang w:val="en-US" w:eastAsia="ru-RU"/>
+        </w:rPr>
+      </w:pPr>
+      <w:r>
+        <w:rPr>
+          <w:rFonts w:ascii="Times New Roman" w:eastAsia="Times New Roman" w:hAnsi="Times New Roman" w:cs="Times New Roman"/>
+          <w:bCs/>
+          <w:iCs/>
+          <w:sz w:val="24"/>
+          <w:szCs w:val="24"/>
+          <w:bdr w:val="none" w:sz="0" w:space="0" w:color="auto" w:frame="1"/>
+          <w:lang w:val="en-US" w:eastAsia="ru-RU"/>
+        </w:rPr>
+        <w:t xml:space="preserve">  If we have additional requirements that do not cross with built-in </w:t>
+      </w:r>
+      <w:r>
+        <w:rPr>
+          <w:rFonts w:ascii="Times New Roman" w:eastAsia="Times New Roman" w:hAnsi="Times New Roman" w:cs="Times New Roman"/>
+          <w:bCs/>
+          <w:iCs/>
+          <w:sz w:val="24"/>
+          <w:szCs w:val="24"/>
+          <w:bdr w:val="none" w:sz="0" w:space="0" w:color="auto" w:frame="1"/>
+          <w:lang w:val="en-US" w:eastAsia="ru-RU"/>
+        </w:rPr>
+        <w:t>JAAS</w:t>
+      </w:r>
+      <w:r>
+        <w:rPr>
+          <w:rFonts w:ascii="Times New Roman" w:eastAsia="Times New Roman" w:hAnsi="Times New Roman" w:cs="Times New Roman"/>
+          <w:bCs/>
+          <w:iCs/>
+          <w:sz w:val="24"/>
+          <w:szCs w:val="24"/>
+          <w:bdr w:val="none" w:sz="0" w:space="0" w:color="auto" w:frame="1"/>
+          <w:lang w:val="en-US" w:eastAsia="ru-RU"/>
+        </w:rPr>
+        <w:t xml:space="preserve"> modules we could implement it using just the same JAAS API under request. </w:t>
+      </w:r>
+    </w:p>
+    <w:p>
+      <w:pPr>
+        <w:spacing w:after="100" w:afterAutospacing="1" w:line="80" w:lineRule="atLeast"/>
+        <w:contextualSpacing/>
+        <w:rPr>
+          <w:rFonts w:ascii="Times New Roman" w:eastAsia="Times New Roman" w:hAnsi="Times New Roman" w:cs="Times New Roman"/>
+          <w:bCs/>
+          <w:iCs/>
+          <w:sz w:val="24"/>
+          <w:szCs w:val="24"/>
+          <w:bdr w:val="none" w:sz="0" w:space="0" w:color="auto" w:frame="1"/>
+          <w:lang w:val="en-US" w:eastAsia="ru-RU"/>
+        </w:rPr>
+      </w:pPr>
+    </w:p>
+    <w:p>
+      <w:pPr>
+        <w:spacing w:after="100" w:afterAutospacing="1" w:line="80" w:lineRule="atLeast"/>
+        <w:contextualSpacing/>
+        <w:rPr>
+          <w:rFonts w:ascii="Times New Roman" w:eastAsia="Times New Roman" w:hAnsi="Times New Roman" w:cs="Times New Roman"/>
+          <w:bCs/>
+          <w:iCs/>
+          <w:sz w:val="24"/>
+          <w:szCs w:val="24"/>
+          <w:bdr w:val="none" w:sz="0" w:space="0" w:color="auto" w:frame="1"/>
+          <w:lang w:val="en-US" w:eastAsia="ru-RU"/>
+        </w:rPr>
+      </w:pPr>
+      <w:r>
+        <w:rPr>
+          <w:rFonts w:ascii="Times New Roman" w:eastAsia="Times New Roman" w:hAnsi="Times New Roman" w:cs="Times New Roman"/>
+          <w:bCs/>
+          <w:iCs/>
+          <w:sz w:val="24"/>
+          <w:szCs w:val="24"/>
+          <w:bdr w:val="none" w:sz="0" w:space="0" w:color="auto" w:frame="1"/>
+          <w:lang w:val="en-US" w:eastAsia="ru-RU"/>
+        </w:rPr>
+        <w:t>Also there’re possibilities to unite existing Spring Security implementation with spring integration module to restrict user access to certain kind of managed objects inside ESB (SI in our case).</w:t>
+      </w:r>
     </w:p>
     <w:p>
       <w:pPr>

</xml_diff>

<commit_message>
added new diagram, additional implementation logic, distribution, configuration settings
</commit_message>
<xml_diff>
--- a/gateaway/docs/System architecture and requirements.docx
+++ b/gateaway/docs/System architecture and requirements.docx
@@ -12977,7 +12977,6 @@
           <w:lang w:val="en-US"/>
         </w:rPr>
       </w:pPr>
-      <w:bookmarkStart w:id="0" w:name="_GoBack"/>
       <w:r>
         <w:rPr>
           <w:rFonts w:ascii="Consolas" w:hAnsi="Consolas" w:cs="Consolas"/>
@@ -13084,7 +13083,6 @@
         </w:rPr>
         <w:t xml:space="preserve"> </w:t>
       </w:r>
-      <w:bookmarkEnd w:id="0"/>
       <w:r>
         <w:rPr>
           <w:rFonts w:ascii="Consolas" w:hAnsi="Consolas" w:cs="Consolas"/>
@@ -14294,31 +14292,7 @@
           <w:bdr w:val="none" w:sz="0" w:space="0" w:color="auto" w:frame="1"/>
           <w:lang w:val="en-US" w:eastAsia="ru-RU"/>
         </w:rPr>
-        <w:t xml:space="preserve">  If we have additional requirements that do not cross with built-in </w:t>
-      </w:r>
-      <w:r>
-        <w:rPr>
-          <w:rFonts w:ascii="Times New Roman" w:eastAsia="Times New Roman" w:hAnsi="Times New Roman" w:cs="Times New Roman"/>
-          <w:bCs/>
-          <w:iCs/>
-          <w:sz w:val="24"/>
-          <w:szCs w:val="24"/>
-          <w:bdr w:val="none" w:sz="0" w:space="0" w:color="auto" w:frame="1"/>
-          <w:lang w:val="en-US" w:eastAsia="ru-RU"/>
-        </w:rPr>
-        <w:t>JAAS</w:t>
-      </w:r>
-      <w:r>
-        <w:rPr>
-          <w:rFonts w:ascii="Times New Roman" w:eastAsia="Times New Roman" w:hAnsi="Times New Roman" w:cs="Times New Roman"/>
-          <w:bCs/>
-          <w:iCs/>
-          <w:sz w:val="24"/>
-          <w:szCs w:val="24"/>
-          <w:bdr w:val="none" w:sz="0" w:space="0" w:color="auto" w:frame="1"/>
-          <w:lang w:val="en-US" w:eastAsia="ru-RU"/>
-        </w:rPr>
-        <w:t xml:space="preserve"> modules we could implement it using just the same JAAS API under request. </w:t>
+        <w:t xml:space="preserve">  If we have additional requirements that do not cross with built-in JAAS modules we could implement it using just the same JAAS API under request. </w:t>
       </w:r>
     </w:p>
     <w:p>
@@ -14388,6 +14362,1819 @@
         </w:rPr>
         <w:t xml:space="preserve">     </w:t>
       </w:r>
+    </w:p>
+    <w:p>
+      <w:pPr>
+        <w:spacing w:after="100" w:afterAutospacing="1" w:line="80" w:lineRule="atLeast"/>
+        <w:rPr>
+          <w:rFonts w:ascii="Times New Roman" w:eastAsia="Times New Roman" w:hAnsi="Times New Roman" w:cs="Times New Roman"/>
+          <w:bCs/>
+          <w:iCs/>
+          <w:sz w:val="24"/>
+          <w:szCs w:val="24"/>
+          <w:bdr w:val="none" w:sz="0" w:space="0" w:color="auto" w:frame="1"/>
+          <w:lang w:val="en-US" w:eastAsia="ru-RU"/>
+        </w:rPr>
+      </w:pPr>
+      <w:r>
+        <w:rPr>
+          <w:rFonts w:ascii="Times New Roman" w:eastAsia="Times New Roman" w:hAnsi="Times New Roman" w:cs="Times New Roman"/>
+          <w:bCs/>
+          <w:iCs/>
+          <w:sz w:val="24"/>
+          <w:szCs w:val="24"/>
+          <w:bdr w:val="none" w:sz="0" w:space="0" w:color="auto" w:frame="1"/>
+          <w:lang w:val="en-US" w:eastAsia="ru-RU"/>
+        </w:rPr>
+        <w:t xml:space="preserve">                                          </w:t>
+      </w:r>
+    </w:p>
+    <w:p>
+      <w:pPr>
+        <w:spacing w:after="100" w:afterAutospacing="1" w:line="80" w:lineRule="atLeast"/>
+        <w:rPr>
+          <w:rFonts w:ascii="Times New Roman" w:eastAsia="Times New Roman" w:hAnsi="Times New Roman" w:cs="Times New Roman"/>
+          <w:b/>
+          <w:bCs/>
+          <w:iCs/>
+          <w:sz w:val="32"/>
+          <w:szCs w:val="32"/>
+          <w:bdr w:val="none" w:sz="0" w:space="0" w:color="auto" w:frame="1"/>
+          <w:lang w:val="en-US" w:eastAsia="ru-RU"/>
+        </w:rPr>
+      </w:pPr>
+      <w:r>
+        <w:rPr>
+          <w:rFonts w:ascii="Times New Roman" w:eastAsia="Times New Roman" w:hAnsi="Times New Roman" w:cs="Times New Roman"/>
+          <w:bCs/>
+          <w:iCs/>
+          <w:sz w:val="24"/>
+          <w:szCs w:val="24"/>
+          <w:bdr w:val="none" w:sz="0" w:space="0" w:color="auto" w:frame="1"/>
+          <w:lang w:val="en-US" w:eastAsia="ru-RU"/>
+        </w:rPr>
+        <w:t xml:space="preserve">                  </w:t>
+      </w:r>
+      <w:r>
+        <w:rPr>
+          <w:rFonts w:ascii="Times New Roman" w:eastAsia="Times New Roman" w:hAnsi="Times New Roman" w:cs="Times New Roman"/>
+          <w:b/>
+          <w:bCs/>
+          <w:iCs/>
+          <w:sz w:val="32"/>
+          <w:szCs w:val="32"/>
+          <w:bdr w:val="none" w:sz="0" w:space="0" w:color="auto" w:frame="1"/>
+          <w:lang w:val="en-US" w:eastAsia="ru-RU"/>
+        </w:rPr>
+        <w:t>Separation of messages based on payload type</w:t>
+      </w:r>
+    </w:p>
+    <w:p>
+      <w:pPr>
+        <w:spacing w:after="100" w:afterAutospacing="1" w:line="80" w:lineRule="atLeast"/>
+        <w:rPr>
+          <w:rFonts w:ascii="Times New Roman" w:eastAsia="Times New Roman" w:hAnsi="Times New Roman" w:cs="Times New Roman"/>
+          <w:bCs/>
+          <w:iCs/>
+          <w:sz w:val="24"/>
+          <w:szCs w:val="24"/>
+          <w:bdr w:val="none" w:sz="0" w:space="0" w:color="auto" w:frame="1"/>
+          <w:lang w:val="en-US" w:eastAsia="ru-RU"/>
+        </w:rPr>
+      </w:pPr>
+      <w:r>
+        <w:rPr>
+          <w:rFonts w:ascii="Times New Roman" w:eastAsia="Times New Roman" w:hAnsi="Times New Roman" w:cs="Times New Roman"/>
+          <w:bCs/>
+          <w:iCs/>
+          <w:sz w:val="24"/>
+          <w:szCs w:val="24"/>
+          <w:bdr w:val="none" w:sz="0" w:space="0" w:color="auto" w:frame="1"/>
+          <w:lang w:val="en-US" w:eastAsia="ru-RU"/>
+        </w:rPr>
+        <w:t xml:space="preserve">         The transport layer currently supports two messages types based on the payload contents, those that intended to carry binary payload (MS Office documents, images, etc.) and message whose payload is simple text. In the case of existing RS Doc implementation, it‘s a JSON wrapped in String message.</w:t>
+      </w:r>
+    </w:p>
+    <w:p>
+      <w:pPr>
+        <w:spacing w:after="100" w:afterAutospacing="1" w:line="80" w:lineRule="atLeast"/>
+        <w:rPr>
+          <w:rFonts w:ascii="Times New Roman" w:eastAsia="Times New Roman" w:hAnsi="Times New Roman" w:cs="Times New Roman"/>
+          <w:bCs/>
+          <w:iCs/>
+          <w:sz w:val="24"/>
+          <w:szCs w:val="24"/>
+          <w:bdr w:val="none" w:sz="0" w:space="0" w:color="auto" w:frame="1"/>
+          <w:lang w:val="en-US" w:eastAsia="ru-RU"/>
+        </w:rPr>
+      </w:pPr>
+      <w:r>
+        <w:rPr>
+          <w:rFonts w:ascii="Times New Roman" w:eastAsia="Times New Roman" w:hAnsi="Times New Roman" w:cs="Times New Roman"/>
+          <w:bCs/>
+          <w:iCs/>
+          <w:sz w:val="24"/>
+          <w:szCs w:val="24"/>
+          <w:bdr w:val="none" w:sz="0" w:space="0" w:color="auto" w:frame="1"/>
+          <w:lang w:val="en-US" w:eastAsia="ru-RU"/>
+        </w:rPr>
+        <w:t xml:space="preserve">        </w:t>
+      </w:r>
+      <w:r>
+        <w:rPr>
+          <w:rFonts w:ascii="Times New Roman" w:eastAsia="Times New Roman" w:hAnsi="Times New Roman" w:cs="Times New Roman"/>
+          <w:bCs/>
+          <w:iCs/>
+          <w:sz w:val="24"/>
+          <w:szCs w:val="24"/>
+          <w:bdr w:val="none" w:sz="0" w:space="0" w:color="auto" w:frame="1"/>
+          <w:lang w:val="en-US" w:eastAsia="ru-RU"/>
+        </w:rPr>
+        <w:t xml:space="preserve">All that doesn’t imply that messages will be physically different from the JMS point of view, for JMS provider/consumer/producer the </w:t>
+      </w:r>
+      <w:r>
+        <w:rPr>
+          <w:rFonts w:ascii="Times New Roman" w:eastAsia="Times New Roman" w:hAnsi="Times New Roman" w:cs="Times New Roman"/>
+          <w:bCs/>
+          <w:iCs/>
+          <w:sz w:val="24"/>
+          <w:szCs w:val="24"/>
+          <w:bdr w:val="none" w:sz="0" w:space="0" w:color="auto" w:frame="1"/>
+          <w:lang w:val="en-US" w:eastAsia="ru-RU"/>
+        </w:rPr>
+        <w:t>message is just the same, the message that carry binary array as a payload.</w:t>
+      </w:r>
+    </w:p>
+    <w:p>
+      <w:pPr>
+        <w:spacing w:after="100" w:afterAutospacing="1" w:line="80" w:lineRule="atLeast"/>
+        <w:rPr>
+          <w:rFonts w:ascii="Times New Roman" w:eastAsia="Times New Roman" w:hAnsi="Times New Roman" w:cs="Times New Roman"/>
+          <w:bCs/>
+          <w:iCs/>
+          <w:sz w:val="24"/>
+          <w:szCs w:val="24"/>
+          <w:bdr w:val="none" w:sz="0" w:space="0" w:color="auto" w:frame="1"/>
+          <w:lang w:val="en-US" w:eastAsia="ru-RU"/>
+        </w:rPr>
+      </w:pPr>
+      <w:r>
+        <w:rPr>
+          <w:rFonts w:ascii="Times New Roman" w:eastAsia="Times New Roman" w:hAnsi="Times New Roman" w:cs="Times New Roman"/>
+          <w:bCs/>
+          <w:iCs/>
+          <w:sz w:val="24"/>
+          <w:szCs w:val="24"/>
+          <w:bdr w:val="none" w:sz="0" w:space="0" w:color="auto" w:frame="1"/>
+          <w:lang w:val="en-US" w:eastAsia="ru-RU"/>
+        </w:rPr>
+        <w:lastRenderedPageBreak/>
+        <w:t xml:space="preserve">     That means that if the messages size is greater some threshold that is defined in application configuration file, the message will be </w:t>
+      </w:r>
+      <w:proofErr w:type="spellStart"/>
+      <w:r>
+        <w:rPr>
+          <w:rFonts w:ascii="Times New Roman" w:eastAsia="Times New Roman" w:hAnsi="Times New Roman" w:cs="Times New Roman"/>
+          <w:bCs/>
+          <w:iCs/>
+          <w:sz w:val="24"/>
+          <w:szCs w:val="24"/>
+          <w:bdr w:val="none" w:sz="0" w:space="0" w:color="auto" w:frame="1"/>
+          <w:lang w:val="en-US" w:eastAsia="ru-RU"/>
+        </w:rPr>
+        <w:t>splitted</w:t>
+      </w:r>
+      <w:proofErr w:type="spellEnd"/>
+      <w:r>
+        <w:rPr>
+          <w:rFonts w:ascii="Times New Roman" w:eastAsia="Times New Roman" w:hAnsi="Times New Roman" w:cs="Times New Roman"/>
+          <w:bCs/>
+          <w:iCs/>
+          <w:sz w:val="24"/>
+          <w:szCs w:val="24"/>
+          <w:bdr w:val="none" w:sz="0" w:space="0" w:color="auto" w:frame="1"/>
+          <w:lang w:val="en-US" w:eastAsia="ru-RU"/>
+        </w:rPr>
+        <w:t xml:space="preserve"> and aggregated again to reconstruct original one.</w:t>
+      </w:r>
+    </w:p>
+    <w:p>
+      <w:pPr>
+        <w:spacing w:after="100" w:afterAutospacing="1" w:line="80" w:lineRule="atLeast"/>
+        <w:rPr>
+          <w:rFonts w:ascii="Times New Roman" w:eastAsia="Times New Roman" w:hAnsi="Times New Roman" w:cs="Times New Roman"/>
+          <w:bCs/>
+          <w:iCs/>
+          <w:sz w:val="24"/>
+          <w:szCs w:val="24"/>
+          <w:bdr w:val="none" w:sz="0" w:space="0" w:color="auto" w:frame="1"/>
+          <w:lang w:val="en-US" w:eastAsia="ru-RU"/>
+        </w:rPr>
+      </w:pPr>
+      <w:r>
+        <w:rPr>
+          <w:rFonts w:ascii="Times New Roman" w:eastAsia="Times New Roman" w:hAnsi="Times New Roman" w:cs="Times New Roman"/>
+          <w:bCs/>
+          <w:iCs/>
+          <w:sz w:val="24"/>
+          <w:szCs w:val="24"/>
+          <w:bdr w:val="none" w:sz="0" w:space="0" w:color="auto" w:frame="1"/>
+          <w:lang w:val="en-US" w:eastAsia="ru-RU"/>
+        </w:rPr>
+        <w:t xml:space="preserve">    To add this kind of behavior we add some components to the consumer module.</w:t>
+      </w:r>
+    </w:p>
+    <w:p>
+      <w:pPr>
+        <w:spacing w:after="100" w:afterAutospacing="1" w:line="80" w:lineRule="atLeast"/>
+        <w:rPr>
+          <w:rFonts w:ascii="Times New Roman" w:eastAsia="Times New Roman" w:hAnsi="Times New Roman" w:cs="Times New Roman"/>
+          <w:bCs/>
+          <w:iCs/>
+          <w:sz w:val="24"/>
+          <w:szCs w:val="24"/>
+          <w:bdr w:val="none" w:sz="0" w:space="0" w:color="auto" w:frame="1"/>
+          <w:lang w:val="en-US" w:eastAsia="ru-RU"/>
+        </w:rPr>
+      </w:pPr>
+      <w:r>
+        <w:rPr>
+          <w:rFonts w:ascii="Times New Roman" w:eastAsia="Times New Roman" w:hAnsi="Times New Roman" w:cs="Times New Roman"/>
+          <w:bCs/>
+          <w:iCs/>
+          <w:noProof/>
+          <w:sz w:val="24"/>
+          <w:szCs w:val="24"/>
+          <w:bdr w:val="none" w:sz="0" w:space="0" w:color="auto" w:frame="1"/>
+          <w:lang w:eastAsia="ru-RU"/>
+        </w:rPr>
+        <w:drawing>
+          <wp:inline distT="0" distB="0" distL="0" distR="0">
+            <wp:extent cx="5943600" cy="2475865"/>
+            <wp:effectExtent l="0" t="0" r="0" b="635"/>
+            <wp:docPr id="6" name="Рисунок 6"/>
+            <wp:cNvGraphicFramePr>
+              <a:graphicFrameLocks xmlns:a="http://schemas.openxmlformats.org/drawingml/2006/main" noChangeAspect="1"/>
+            </wp:cNvGraphicFramePr>
+            <a:graphic xmlns:a="http://schemas.openxmlformats.org/drawingml/2006/main">
+              <a:graphicData uri="http://schemas.openxmlformats.org/drawingml/2006/picture">
+                <pic:pic xmlns:pic="http://schemas.openxmlformats.org/drawingml/2006/picture">
+                  <pic:nvPicPr>
+                    <pic:cNvPr id="0" name="Picture 3"/>
+                    <pic:cNvPicPr>
+                      <a:picLocks noChangeAspect="1" noChangeArrowheads="1"/>
+                    </pic:cNvPicPr>
+                  </pic:nvPicPr>
+                  <pic:blipFill>
+                    <a:blip r:embed="rId9">
+                      <a:extLst>
+                        <a:ext uri="{28A0092B-C50C-407E-A947-70E740481C1C}">
+                          <a14:useLocalDpi xmlns:a14="http://schemas.microsoft.com/office/drawing/2010/main" val="0"/>
+                        </a:ext>
+                      </a:extLst>
+                    </a:blip>
+                    <a:srcRect/>
+                    <a:stretch>
+                      <a:fillRect/>
+                    </a:stretch>
+                  </pic:blipFill>
+                  <pic:spPr bwMode="auto">
+                    <a:xfrm>
+                      <a:off x="0" y="0"/>
+                      <a:ext cx="5943600" cy="2475865"/>
+                    </a:xfrm>
+                    <a:prstGeom prst="rect">
+                      <a:avLst/>
+                    </a:prstGeom>
+                    <a:noFill/>
+                    <a:ln>
+                      <a:noFill/>
+                    </a:ln>
+                  </pic:spPr>
+                </pic:pic>
+              </a:graphicData>
+            </a:graphic>
+          </wp:inline>
+        </w:drawing>
+      </w:r>
+    </w:p>
+    <w:p>
+      <w:pPr>
+        <w:spacing w:after="100" w:afterAutospacing="1" w:line="80" w:lineRule="atLeast"/>
+        <w:rPr>
+          <w:rFonts w:ascii="Times New Roman" w:eastAsia="Times New Roman" w:hAnsi="Times New Roman" w:cs="Times New Roman"/>
+          <w:bCs/>
+          <w:iCs/>
+          <w:sz w:val="24"/>
+          <w:szCs w:val="24"/>
+          <w:bdr w:val="none" w:sz="0" w:space="0" w:color="auto" w:frame="1"/>
+          <w:lang w:val="en-US" w:eastAsia="ru-RU"/>
+        </w:rPr>
+      </w:pPr>
+    </w:p>
+    <w:p>
+      <w:pPr>
+        <w:spacing w:after="100" w:afterAutospacing="1" w:line="80" w:lineRule="atLeast"/>
+        <w:rPr>
+          <w:rFonts w:ascii="Times New Roman" w:eastAsia="Times New Roman" w:hAnsi="Times New Roman" w:cs="Times New Roman"/>
+          <w:bCs/>
+          <w:iCs/>
+          <w:sz w:val="24"/>
+          <w:szCs w:val="24"/>
+          <w:bdr w:val="none" w:sz="0" w:space="0" w:color="auto" w:frame="1"/>
+          <w:lang w:val="en-US" w:eastAsia="ru-RU"/>
+        </w:rPr>
+      </w:pPr>
+      <w:r>
+        <w:rPr>
+          <w:rFonts w:ascii="Times New Roman" w:eastAsia="Times New Roman" w:hAnsi="Times New Roman" w:cs="Times New Roman"/>
+          <w:bCs/>
+          <w:iCs/>
+          <w:sz w:val="24"/>
+          <w:szCs w:val="24"/>
+          <w:bdr w:val="none" w:sz="0" w:space="0" w:color="auto" w:frame="1"/>
+          <w:lang w:val="en-US" w:eastAsia="ru-RU"/>
+        </w:rPr>
+        <w:t xml:space="preserve">     New</w:t>
+      </w:r>
+      <w:r>
+        <w:rPr>
+          <w:rFonts w:ascii="Times New Roman" w:eastAsia="Times New Roman" w:hAnsi="Times New Roman" w:cs="Times New Roman"/>
+          <w:bCs/>
+          <w:iCs/>
+          <w:sz w:val="24"/>
+          <w:szCs w:val="24"/>
+          <w:bdr w:val="none" w:sz="0" w:space="0" w:color="auto" w:frame="1"/>
+          <w:lang w:val="en-US" w:eastAsia="ru-RU"/>
+        </w:rPr>
+        <w:t>ly</w:t>
+      </w:r>
+      <w:r>
+        <w:rPr>
+          <w:rFonts w:ascii="Times New Roman" w:eastAsia="Times New Roman" w:hAnsi="Times New Roman" w:cs="Times New Roman"/>
+          <w:bCs/>
+          <w:iCs/>
+          <w:sz w:val="24"/>
+          <w:szCs w:val="24"/>
+          <w:bdr w:val="none" w:sz="0" w:space="0" w:color="auto" w:frame="1"/>
+          <w:lang w:val="en-US" w:eastAsia="ru-RU"/>
+        </w:rPr>
+        <w:t xml:space="preserve"> added components are [filter-</w:t>
+      </w:r>
+      <w:proofErr w:type="spellStart"/>
+      <w:r>
+        <w:rPr>
+          <w:rFonts w:ascii="Times New Roman" w:eastAsia="Times New Roman" w:hAnsi="Times New Roman" w:cs="Times New Roman"/>
+          <w:bCs/>
+          <w:iCs/>
+          <w:sz w:val="24"/>
+          <w:szCs w:val="24"/>
+          <w:bdr w:val="none" w:sz="0" w:space="0" w:color="auto" w:frame="1"/>
+          <w:lang w:val="en-US" w:eastAsia="ru-RU"/>
+        </w:rPr>
+        <w:t>fileInputChannel</w:t>
+      </w:r>
+      <w:proofErr w:type="spellEnd"/>
+      <w:r>
+        <w:rPr>
+          <w:rFonts w:ascii="Times New Roman" w:eastAsia="Times New Roman" w:hAnsi="Times New Roman" w:cs="Times New Roman"/>
+          <w:bCs/>
+          <w:iCs/>
+          <w:sz w:val="24"/>
+          <w:szCs w:val="24"/>
+          <w:bdr w:val="none" w:sz="0" w:space="0" w:color="auto" w:frame="1"/>
+          <w:lang w:val="en-US" w:eastAsia="ru-RU"/>
+        </w:rPr>
+        <w:t>] and [filter-</w:t>
+      </w:r>
+      <w:proofErr w:type="spellStart"/>
+      <w:r>
+        <w:rPr>
+          <w:rFonts w:ascii="Times New Roman" w:eastAsia="Times New Roman" w:hAnsi="Times New Roman" w:cs="Times New Roman"/>
+          <w:bCs/>
+          <w:iCs/>
+          <w:sz w:val="24"/>
+          <w:szCs w:val="24"/>
+          <w:bdr w:val="none" w:sz="0" w:space="0" w:color="auto" w:frame="1"/>
+          <w:lang w:val="en-US" w:eastAsia="ru-RU"/>
+        </w:rPr>
+        <w:t>apiInputChannel</w:t>
+      </w:r>
+      <w:proofErr w:type="spellEnd"/>
+      <w:r>
+        <w:rPr>
+          <w:rFonts w:ascii="Times New Roman" w:eastAsia="Times New Roman" w:hAnsi="Times New Roman" w:cs="Times New Roman"/>
+          <w:bCs/>
+          <w:iCs/>
+          <w:sz w:val="24"/>
+          <w:szCs w:val="24"/>
+          <w:bdr w:val="none" w:sz="0" w:space="0" w:color="auto" w:frame="1"/>
+          <w:lang w:val="en-US" w:eastAsia="ru-RU"/>
+        </w:rPr>
+        <w:t>-service-activator].</w:t>
+      </w:r>
+    </w:p>
+    <w:p>
+      <w:pPr>
+        <w:spacing w:after="100" w:afterAutospacing="1" w:line="80" w:lineRule="atLeast"/>
+        <w:contextualSpacing/>
+        <w:rPr>
+          <w:rFonts w:ascii="Times New Roman" w:eastAsia="Times New Roman" w:hAnsi="Times New Roman" w:cs="Times New Roman"/>
+          <w:bCs/>
+          <w:iCs/>
+          <w:sz w:val="24"/>
+          <w:szCs w:val="24"/>
+          <w:bdr w:val="none" w:sz="0" w:space="0" w:color="auto" w:frame="1"/>
+          <w:lang w:val="en-US" w:eastAsia="ru-RU"/>
+        </w:rPr>
+      </w:pPr>
+      <w:r>
+        <w:rPr>
+          <w:rFonts w:ascii="Times New Roman" w:eastAsia="Times New Roman" w:hAnsi="Times New Roman" w:cs="Times New Roman"/>
+          <w:bCs/>
+          <w:iCs/>
+          <w:sz w:val="24"/>
+          <w:szCs w:val="24"/>
+          <w:bdr w:val="none" w:sz="0" w:space="0" w:color="auto" w:frame="1"/>
+          <w:lang w:val="en-US" w:eastAsia="ru-RU"/>
+        </w:rPr>
+        <w:t xml:space="preserve">     </w:t>
+      </w:r>
+      <w:r>
+        <w:rPr>
+          <w:rFonts w:ascii="Times New Roman" w:eastAsia="Times New Roman" w:hAnsi="Times New Roman" w:cs="Times New Roman"/>
+          <w:bCs/>
+          <w:iCs/>
+          <w:sz w:val="24"/>
+          <w:szCs w:val="24"/>
+          <w:bdr w:val="none" w:sz="0" w:space="0" w:color="auto" w:frame="1"/>
+          <w:lang w:val="en-US" w:eastAsia="ru-RU"/>
+        </w:rPr>
+        <w:t>The ‘filter’ component for the ‘</w:t>
+      </w:r>
+      <w:proofErr w:type="spellStart"/>
+      <w:r>
+        <w:rPr>
+          <w:rFonts w:ascii="Times New Roman" w:eastAsia="Times New Roman" w:hAnsi="Times New Roman" w:cs="Times New Roman"/>
+          <w:bCs/>
+          <w:iCs/>
+          <w:sz w:val="24"/>
+          <w:szCs w:val="24"/>
+          <w:bdr w:val="none" w:sz="0" w:space="0" w:color="auto" w:frame="1"/>
+          <w:lang w:val="en-US" w:eastAsia="ru-RU"/>
+        </w:rPr>
+        <w:t>fileInputChannel</w:t>
+      </w:r>
+      <w:proofErr w:type="spellEnd"/>
+      <w:r>
+        <w:rPr>
+          <w:rFonts w:ascii="Times New Roman" w:eastAsia="Times New Roman" w:hAnsi="Times New Roman" w:cs="Times New Roman"/>
+          <w:bCs/>
+          <w:iCs/>
+          <w:sz w:val="24"/>
+          <w:szCs w:val="24"/>
+          <w:bdr w:val="none" w:sz="0" w:space="0" w:color="auto" w:frame="1"/>
+          <w:lang w:val="en-US" w:eastAsia="ru-RU"/>
+        </w:rPr>
+        <w:t xml:space="preserve">’ let go through only the messages that has </w:t>
+      </w:r>
+    </w:p>
+    <w:p>
+      <w:pPr>
+        <w:spacing w:after="100" w:afterAutospacing="1" w:line="80" w:lineRule="atLeast"/>
+        <w:contextualSpacing/>
+        <w:rPr>
+          <w:rFonts w:ascii="Times New Roman" w:eastAsia="Times New Roman" w:hAnsi="Times New Roman" w:cs="Times New Roman"/>
+          <w:bCs/>
+          <w:iCs/>
+          <w:sz w:val="24"/>
+          <w:szCs w:val="24"/>
+          <w:bdr w:val="none" w:sz="0" w:space="0" w:color="auto" w:frame="1"/>
+          <w:lang w:val="en-US" w:eastAsia="ru-RU"/>
+        </w:rPr>
+      </w:pPr>
+      <w:r>
+        <w:rPr>
+          <w:rFonts w:ascii="Times New Roman" w:eastAsia="Times New Roman" w:hAnsi="Times New Roman" w:cs="Times New Roman"/>
+          <w:bCs/>
+          <w:iCs/>
+          <w:sz w:val="24"/>
+          <w:szCs w:val="24"/>
+          <w:bdr w:val="none" w:sz="0" w:space="0" w:color="auto" w:frame="1"/>
+          <w:lang w:val="en-US" w:eastAsia="ru-RU"/>
+        </w:rPr>
+        <w:t>‘</w:t>
+      </w:r>
+      <w:proofErr w:type="spellStart"/>
+      <w:r>
+        <w:rPr>
+          <w:rFonts w:ascii="Times New Roman" w:eastAsia="Times New Roman" w:hAnsi="Times New Roman" w:cs="Times New Roman"/>
+          <w:bCs/>
+          <w:iCs/>
+          <w:sz w:val="24"/>
+          <w:szCs w:val="24"/>
+          <w:bdr w:val="none" w:sz="0" w:space="0" w:color="auto" w:frame="1"/>
+          <w:lang w:val="en-US" w:eastAsia="ru-RU"/>
+        </w:rPr>
+        <w:t>file_name</w:t>
+      </w:r>
+      <w:proofErr w:type="spellEnd"/>
+      <w:r>
+        <w:rPr>
+          <w:rFonts w:ascii="Times New Roman" w:eastAsia="Times New Roman" w:hAnsi="Times New Roman" w:cs="Times New Roman"/>
+          <w:bCs/>
+          <w:iCs/>
+          <w:sz w:val="24"/>
+          <w:szCs w:val="24"/>
+          <w:bdr w:val="none" w:sz="0" w:space="0" w:color="auto" w:frame="1"/>
+          <w:lang w:val="en-US" w:eastAsia="ru-RU"/>
+        </w:rPr>
+        <w:t>’ property not equal null, the ‘filter’ component for the ‘</w:t>
+      </w:r>
+      <w:proofErr w:type="spellStart"/>
+      <w:r>
+        <w:rPr>
+          <w:rFonts w:ascii="Times New Roman" w:eastAsia="Times New Roman" w:hAnsi="Times New Roman" w:cs="Times New Roman"/>
+          <w:bCs/>
+          <w:iCs/>
+          <w:sz w:val="24"/>
+          <w:szCs w:val="24"/>
+          <w:bdr w:val="none" w:sz="0" w:space="0" w:color="auto" w:frame="1"/>
+          <w:lang w:val="en-US" w:eastAsia="ru-RU"/>
+        </w:rPr>
+        <w:t>apiInputChannel</w:t>
+      </w:r>
+      <w:proofErr w:type="spellEnd"/>
+      <w:r>
+        <w:rPr>
+          <w:rFonts w:ascii="Times New Roman" w:eastAsia="Times New Roman" w:hAnsi="Times New Roman" w:cs="Times New Roman"/>
+          <w:bCs/>
+          <w:iCs/>
+          <w:sz w:val="24"/>
+          <w:szCs w:val="24"/>
+          <w:bdr w:val="none" w:sz="0" w:space="0" w:color="auto" w:frame="1"/>
+          <w:lang w:val="en-US" w:eastAsia="ru-RU"/>
+        </w:rPr>
+        <w:t>’ does opposite.</w:t>
+      </w:r>
+    </w:p>
+    <w:p>
+      <w:pPr>
+        <w:spacing w:after="100" w:afterAutospacing="1" w:line="80" w:lineRule="atLeast"/>
+        <w:contextualSpacing/>
+        <w:rPr>
+          <w:rFonts w:ascii="Times New Roman" w:eastAsia="Times New Roman" w:hAnsi="Times New Roman" w:cs="Times New Roman"/>
+          <w:bCs/>
+          <w:iCs/>
+          <w:sz w:val="24"/>
+          <w:szCs w:val="24"/>
+          <w:bdr w:val="none" w:sz="0" w:space="0" w:color="auto" w:frame="1"/>
+          <w:lang w:val="en-US" w:eastAsia="ru-RU"/>
+        </w:rPr>
+      </w:pPr>
+      <w:r>
+        <w:rPr>
+          <w:rFonts w:ascii="Times New Roman" w:eastAsia="Times New Roman" w:hAnsi="Times New Roman" w:cs="Times New Roman"/>
+          <w:bCs/>
+          <w:iCs/>
+          <w:sz w:val="24"/>
+          <w:szCs w:val="24"/>
+          <w:bdr w:val="none" w:sz="0" w:space="0" w:color="auto" w:frame="1"/>
+          <w:lang w:val="en-US" w:eastAsia="ru-RU"/>
+        </w:rPr>
+        <w:t xml:space="preserve">     This way we implemented messages separation</w:t>
+      </w:r>
+      <w:r>
+        <w:rPr>
+          <w:rFonts w:ascii="Times New Roman" w:eastAsia="Times New Roman" w:hAnsi="Times New Roman" w:cs="Times New Roman"/>
+          <w:bCs/>
+          <w:iCs/>
+          <w:sz w:val="24"/>
+          <w:szCs w:val="24"/>
+          <w:bdr w:val="none" w:sz="0" w:space="0" w:color="auto" w:frame="1"/>
+          <w:lang w:val="en-US" w:eastAsia="ru-RU"/>
+        </w:rPr>
+        <w:t>,</w:t>
+      </w:r>
+      <w:r>
+        <w:rPr>
+          <w:rFonts w:ascii="Times New Roman" w:eastAsia="Times New Roman" w:hAnsi="Times New Roman" w:cs="Times New Roman"/>
+          <w:bCs/>
+          <w:iCs/>
+          <w:sz w:val="24"/>
+          <w:szCs w:val="24"/>
+          <w:bdr w:val="none" w:sz="0" w:space="0" w:color="auto" w:frame="1"/>
+          <w:lang w:val="en-US" w:eastAsia="ru-RU"/>
+        </w:rPr>
+        <w:t xml:space="preserve"> those that carry on only text data in some form go directly to </w:t>
+      </w:r>
+      <w:r>
+        <w:rPr>
+          <w:rFonts w:ascii="Times New Roman" w:eastAsia="Times New Roman" w:hAnsi="Times New Roman" w:cs="Times New Roman"/>
+          <w:bCs/>
+          <w:iCs/>
+          <w:sz w:val="24"/>
+          <w:szCs w:val="24"/>
+          <w:bdr w:val="none" w:sz="0" w:space="0" w:color="auto" w:frame="1"/>
+          <w:lang w:val="en-US" w:eastAsia="ru-RU"/>
+        </w:rPr>
+        <w:t>‘</w:t>
+      </w:r>
+      <w:proofErr w:type="spellStart"/>
+      <w:r>
+        <w:rPr>
+          <w:rFonts w:ascii="Times New Roman" w:eastAsia="Times New Roman" w:hAnsi="Times New Roman" w:cs="Times New Roman"/>
+          <w:bCs/>
+          <w:iCs/>
+          <w:sz w:val="24"/>
+          <w:szCs w:val="24"/>
+          <w:bdr w:val="none" w:sz="0" w:space="0" w:color="auto" w:frame="1"/>
+          <w:lang w:val="en-US" w:eastAsia="ru-RU"/>
+        </w:rPr>
+        <w:t>ServiceActivator</w:t>
+      </w:r>
+      <w:proofErr w:type="spellEnd"/>
+      <w:r>
+        <w:rPr>
+          <w:rFonts w:ascii="Times New Roman" w:eastAsia="Times New Roman" w:hAnsi="Times New Roman" w:cs="Times New Roman"/>
+          <w:bCs/>
+          <w:iCs/>
+          <w:sz w:val="24"/>
+          <w:szCs w:val="24"/>
+          <w:bdr w:val="none" w:sz="0" w:space="0" w:color="auto" w:frame="1"/>
+          <w:lang w:val="en-US" w:eastAsia="ru-RU"/>
+        </w:rPr>
+        <w:t>’</w:t>
+      </w:r>
+      <w:r>
+        <w:rPr>
+          <w:rFonts w:ascii="Times New Roman" w:eastAsia="Times New Roman" w:hAnsi="Times New Roman" w:cs="Times New Roman"/>
+          <w:bCs/>
+          <w:iCs/>
+          <w:sz w:val="24"/>
+          <w:szCs w:val="24"/>
+          <w:bdr w:val="none" w:sz="0" w:space="0" w:color="auto" w:frame="1"/>
+          <w:lang w:val="en-US" w:eastAsia="ru-RU"/>
+        </w:rPr>
+        <w:t xml:space="preserve"> </w:t>
+      </w:r>
+      <w:r>
+        <w:rPr>
+          <w:rFonts w:ascii="Times New Roman" w:eastAsia="Times New Roman" w:hAnsi="Times New Roman" w:cs="Times New Roman"/>
+          <w:bCs/>
+          <w:iCs/>
+          <w:sz w:val="24"/>
+          <w:szCs w:val="24"/>
+          <w:bdr w:val="none" w:sz="0" w:space="0" w:color="auto" w:frame="1"/>
+          <w:lang w:val="en-US" w:eastAsia="ru-RU"/>
+        </w:rPr>
+        <w:t>component that</w:t>
+      </w:r>
+      <w:r>
+        <w:rPr>
+          <w:rFonts w:ascii="Times New Roman" w:eastAsia="Times New Roman" w:hAnsi="Times New Roman" w:cs="Times New Roman"/>
+          <w:bCs/>
+          <w:iCs/>
+          <w:sz w:val="24"/>
+          <w:szCs w:val="24"/>
+          <w:bdr w:val="none" w:sz="0" w:space="0" w:color="auto" w:frame="1"/>
+          <w:lang w:val="en-US" w:eastAsia="ru-RU"/>
+        </w:rPr>
+        <w:t xml:space="preserve"> intended</w:t>
+      </w:r>
+      <w:r>
+        <w:rPr>
+          <w:rFonts w:ascii="Times New Roman" w:eastAsia="Times New Roman" w:hAnsi="Times New Roman" w:cs="Times New Roman"/>
+          <w:bCs/>
+          <w:iCs/>
+          <w:sz w:val="24"/>
+          <w:szCs w:val="24"/>
+          <w:bdr w:val="none" w:sz="0" w:space="0" w:color="auto" w:frame="1"/>
+          <w:lang w:val="en-US" w:eastAsia="ru-RU"/>
+        </w:rPr>
+        <w:t xml:space="preserve"> to call external code as RS Doc API for an example. </w:t>
+      </w:r>
+    </w:p>
+    <w:p>
+      <w:pPr>
+        <w:spacing w:after="100" w:afterAutospacing="1" w:line="80" w:lineRule="atLeast"/>
+        <w:contextualSpacing/>
+        <w:rPr>
+          <w:rFonts w:ascii="Times New Roman" w:eastAsia="Times New Roman" w:hAnsi="Times New Roman" w:cs="Times New Roman"/>
+          <w:bCs/>
+          <w:iCs/>
+          <w:sz w:val="24"/>
+          <w:szCs w:val="24"/>
+          <w:bdr w:val="none" w:sz="0" w:space="0" w:color="auto" w:frame="1"/>
+          <w:lang w:val="en-US" w:eastAsia="ru-RU"/>
+        </w:rPr>
+      </w:pPr>
+      <w:r>
+        <w:rPr>
+          <w:rFonts w:ascii="Times New Roman" w:eastAsia="Times New Roman" w:hAnsi="Times New Roman" w:cs="Times New Roman"/>
+          <w:bCs/>
+          <w:iCs/>
+          <w:sz w:val="24"/>
+          <w:szCs w:val="24"/>
+          <w:bdr w:val="none" w:sz="0" w:space="0" w:color="auto" w:frame="1"/>
+          <w:lang w:val="en-US" w:eastAsia="ru-RU"/>
+        </w:rPr>
+        <w:t xml:space="preserve">      </w:t>
+      </w:r>
+    </w:p>
+    <w:p>
+      <w:pPr>
+        <w:spacing w:after="100" w:afterAutospacing="1" w:line="80" w:lineRule="atLeast"/>
+        <w:contextualSpacing/>
+        <w:rPr>
+          <w:rFonts w:ascii="Times New Roman" w:eastAsia="Times New Roman" w:hAnsi="Times New Roman" w:cs="Times New Roman"/>
+          <w:bCs/>
+          <w:iCs/>
+          <w:sz w:val="24"/>
+          <w:szCs w:val="24"/>
+          <w:bdr w:val="none" w:sz="0" w:space="0" w:color="auto" w:frame="1"/>
+          <w:lang w:val="en-US" w:eastAsia="ru-RU"/>
+        </w:rPr>
+      </w:pPr>
+      <w:r>
+        <w:rPr>
+          <w:rFonts w:ascii="Times New Roman" w:eastAsia="Times New Roman" w:hAnsi="Times New Roman" w:cs="Times New Roman"/>
+          <w:bCs/>
+          <w:iCs/>
+          <w:sz w:val="24"/>
+          <w:szCs w:val="24"/>
+          <w:bdr w:val="none" w:sz="0" w:space="0" w:color="auto" w:frame="1"/>
+          <w:lang w:val="en-US" w:eastAsia="ru-RU"/>
+        </w:rPr>
+        <w:t>Messages that carry binary data as files, images, etc., go to the outbound channel adapter component as before, that stores them as files into the local file structure.</w:t>
+      </w:r>
+    </w:p>
+    <w:p>
+      <w:pPr>
+        <w:spacing w:after="100" w:afterAutospacing="1" w:line="80" w:lineRule="atLeast"/>
+        <w:rPr>
+          <w:rFonts w:ascii="Times New Roman" w:eastAsia="Times New Roman" w:hAnsi="Times New Roman" w:cs="Times New Roman"/>
+          <w:bCs/>
+          <w:iCs/>
+          <w:sz w:val="24"/>
+          <w:szCs w:val="24"/>
+          <w:bdr w:val="none" w:sz="0" w:space="0" w:color="auto" w:frame="1"/>
+          <w:lang w:val="en-US" w:eastAsia="ru-RU"/>
+        </w:rPr>
+      </w:pPr>
+      <w:r>
+        <w:rPr>
+          <w:rFonts w:ascii="Times New Roman" w:eastAsia="Times New Roman" w:hAnsi="Times New Roman" w:cs="Times New Roman"/>
+          <w:bCs/>
+          <w:iCs/>
+          <w:sz w:val="24"/>
+          <w:szCs w:val="24"/>
+          <w:bdr w:val="none" w:sz="0" w:space="0" w:color="auto" w:frame="1"/>
+          <w:lang w:val="en-US" w:eastAsia="ru-RU"/>
+        </w:rPr>
+        <w:t xml:space="preserve">                      </w:t>
+      </w:r>
+    </w:p>
+    <w:p>
+      <w:pPr>
+        <w:spacing w:after="100" w:afterAutospacing="1" w:line="80" w:lineRule="atLeast"/>
+        <w:rPr>
+          <w:rFonts w:ascii="Times New Roman" w:eastAsia="Times New Roman" w:hAnsi="Times New Roman" w:cs="Times New Roman"/>
+          <w:b/>
+          <w:bCs/>
+          <w:iCs/>
+          <w:sz w:val="32"/>
+          <w:szCs w:val="32"/>
+          <w:bdr w:val="none" w:sz="0" w:space="0" w:color="auto" w:frame="1"/>
+          <w:lang w:val="en-US" w:eastAsia="ru-RU"/>
+        </w:rPr>
+      </w:pPr>
+      <w:r>
+        <w:rPr>
+          <w:rFonts w:ascii="Times New Roman" w:eastAsia="Times New Roman" w:hAnsi="Times New Roman" w:cs="Times New Roman"/>
+          <w:bCs/>
+          <w:iCs/>
+          <w:sz w:val="24"/>
+          <w:szCs w:val="24"/>
+          <w:bdr w:val="none" w:sz="0" w:space="0" w:color="auto" w:frame="1"/>
+          <w:lang w:val="en-US" w:eastAsia="ru-RU"/>
+        </w:rPr>
+        <w:t xml:space="preserve">                                         </w:t>
+      </w:r>
+      <w:r>
+        <w:rPr>
+          <w:rFonts w:ascii="Times New Roman" w:eastAsia="Times New Roman" w:hAnsi="Times New Roman" w:cs="Times New Roman"/>
+          <w:b/>
+          <w:bCs/>
+          <w:iCs/>
+          <w:sz w:val="32"/>
+          <w:szCs w:val="32"/>
+          <w:bdr w:val="none" w:sz="0" w:space="0" w:color="auto" w:frame="1"/>
+          <w:lang w:val="en-US" w:eastAsia="ru-RU"/>
+        </w:rPr>
+        <w:t>Packaging and distribution</w:t>
+      </w:r>
+    </w:p>
+    <w:p>
+      <w:pPr>
+        <w:spacing w:after="100" w:afterAutospacing="1" w:line="80" w:lineRule="atLeast"/>
+        <w:rPr>
+          <w:rFonts w:ascii="Times New Roman" w:eastAsia="Times New Roman" w:hAnsi="Times New Roman" w:cs="Times New Roman"/>
+          <w:bCs/>
+          <w:iCs/>
+          <w:sz w:val="24"/>
+          <w:szCs w:val="24"/>
+          <w:bdr w:val="none" w:sz="0" w:space="0" w:color="auto" w:frame="1"/>
+          <w:lang w:val="en-US" w:eastAsia="ru-RU"/>
+        </w:rPr>
+      </w:pPr>
+      <w:r>
+        <w:rPr>
+          <w:rFonts w:ascii="Times New Roman" w:eastAsia="Times New Roman" w:hAnsi="Times New Roman" w:cs="Times New Roman"/>
+          <w:bCs/>
+          <w:iCs/>
+          <w:sz w:val="24"/>
+          <w:szCs w:val="24"/>
+          <w:bdr w:val="none" w:sz="0" w:space="0" w:color="auto" w:frame="1"/>
+          <w:lang w:val="en-US" w:eastAsia="ru-RU"/>
+        </w:rPr>
+        <w:t xml:space="preserve">      </w:t>
+      </w:r>
+      <w:r>
+        <w:rPr>
+          <w:rFonts w:ascii="Times New Roman" w:eastAsia="Times New Roman" w:hAnsi="Times New Roman" w:cs="Times New Roman"/>
+          <w:bCs/>
+          <w:iCs/>
+          <w:sz w:val="24"/>
+          <w:szCs w:val="24"/>
+          <w:bdr w:val="none" w:sz="0" w:space="0" w:color="auto" w:frame="1"/>
+          <w:lang w:val="en-US" w:eastAsia="ru-RU"/>
+        </w:rPr>
+        <w:t>Producer and consumer modules are united in one maven module, with common pom</w:t>
+      </w:r>
+      <w:r>
+        <w:rPr>
+          <w:rFonts w:ascii="Times New Roman" w:eastAsia="Times New Roman" w:hAnsi="Times New Roman" w:cs="Times New Roman"/>
+          <w:bCs/>
+          <w:iCs/>
+          <w:sz w:val="24"/>
+          <w:szCs w:val="24"/>
+          <w:bdr w:val="none" w:sz="0" w:space="0" w:color="auto" w:frame="1"/>
+          <w:lang w:val="en-US" w:eastAsia="ru-RU"/>
+        </w:rPr>
+        <w:t>.xml</w:t>
+      </w:r>
+      <w:r>
+        <w:rPr>
+          <w:rFonts w:ascii="Times New Roman" w:eastAsia="Times New Roman" w:hAnsi="Times New Roman" w:cs="Times New Roman"/>
+          <w:bCs/>
+          <w:iCs/>
+          <w:sz w:val="24"/>
+          <w:szCs w:val="24"/>
+          <w:bdr w:val="none" w:sz="0" w:space="0" w:color="auto" w:frame="1"/>
+          <w:lang w:val="en-US" w:eastAsia="ru-RU"/>
+        </w:rPr>
+        <w:t xml:space="preserve"> file and separate </w:t>
+      </w:r>
+      <w:proofErr w:type="gramStart"/>
+      <w:r>
+        <w:rPr>
+          <w:rFonts w:ascii="Times New Roman" w:eastAsia="Times New Roman" w:hAnsi="Times New Roman" w:cs="Times New Roman"/>
+          <w:bCs/>
+          <w:iCs/>
+          <w:sz w:val="24"/>
+          <w:szCs w:val="24"/>
+          <w:bdr w:val="none" w:sz="0" w:space="0" w:color="auto" w:frame="1"/>
+          <w:lang w:val="en-US" w:eastAsia="ru-RU"/>
+        </w:rPr>
+        <w:t>Spring</w:t>
+      </w:r>
+      <w:proofErr w:type="gramEnd"/>
+      <w:r>
+        <w:rPr>
+          <w:rFonts w:ascii="Times New Roman" w:eastAsia="Times New Roman" w:hAnsi="Times New Roman" w:cs="Times New Roman"/>
+          <w:bCs/>
+          <w:iCs/>
+          <w:sz w:val="24"/>
+          <w:szCs w:val="24"/>
+          <w:bdr w:val="none" w:sz="0" w:space="0" w:color="auto" w:frame="1"/>
+          <w:lang w:val="en-US" w:eastAsia="ru-RU"/>
+        </w:rPr>
+        <w:t xml:space="preserve"> configuration files, </w:t>
+      </w:r>
+      <w:r>
+        <w:rPr>
+          <w:rFonts w:ascii="Times New Roman" w:eastAsia="Times New Roman" w:hAnsi="Times New Roman" w:cs="Times New Roman"/>
+          <w:bCs/>
+          <w:iCs/>
+          <w:sz w:val="24"/>
+          <w:szCs w:val="24"/>
+          <w:bdr w:val="none" w:sz="0" w:space="0" w:color="auto" w:frame="1"/>
+          <w:lang w:val="en-US" w:eastAsia="ru-RU"/>
+        </w:rPr>
+        <w:t>esb.api2topic.cfg.xml</w:t>
+      </w:r>
+      <w:r>
+        <w:rPr>
+          <w:rFonts w:ascii="Times New Roman" w:eastAsia="Times New Roman" w:hAnsi="Times New Roman" w:cs="Times New Roman"/>
+          <w:bCs/>
+          <w:iCs/>
+          <w:sz w:val="24"/>
+          <w:szCs w:val="24"/>
+          <w:bdr w:val="none" w:sz="0" w:space="0" w:color="auto" w:frame="1"/>
+          <w:lang w:val="en-US" w:eastAsia="ru-RU"/>
+        </w:rPr>
+        <w:t xml:space="preserve"> [producer] and </w:t>
+      </w:r>
+      <w:r>
+        <w:rPr>
+          <w:rFonts w:ascii="Times New Roman" w:eastAsia="Times New Roman" w:hAnsi="Times New Roman" w:cs="Times New Roman"/>
+          <w:bCs/>
+          <w:iCs/>
+          <w:sz w:val="24"/>
+          <w:szCs w:val="24"/>
+          <w:bdr w:val="none" w:sz="0" w:space="0" w:color="auto" w:frame="1"/>
+          <w:lang w:val="en-US" w:eastAsia="ru-RU"/>
+        </w:rPr>
+        <w:t>esb.topic2api.cfg.xml</w:t>
+      </w:r>
+      <w:r>
+        <w:rPr>
+          <w:rFonts w:ascii="Times New Roman" w:eastAsia="Times New Roman" w:hAnsi="Times New Roman" w:cs="Times New Roman"/>
+          <w:bCs/>
+          <w:iCs/>
+          <w:sz w:val="24"/>
+          <w:szCs w:val="24"/>
+          <w:bdr w:val="none" w:sz="0" w:space="0" w:color="auto" w:frame="1"/>
+          <w:lang w:val="en-US" w:eastAsia="ru-RU"/>
+        </w:rPr>
+        <w:t xml:space="preserve"> [consumer] respectively.</w:t>
+      </w:r>
+    </w:p>
+    <w:p>
+      <w:pPr>
+        <w:spacing w:after="100" w:afterAutospacing="1" w:line="80" w:lineRule="atLeast"/>
+        <w:rPr>
+          <w:rFonts w:ascii="Times New Roman" w:eastAsia="Times New Roman" w:hAnsi="Times New Roman" w:cs="Times New Roman"/>
+          <w:bCs/>
+          <w:iCs/>
+          <w:sz w:val="24"/>
+          <w:szCs w:val="24"/>
+          <w:bdr w:val="none" w:sz="0" w:space="0" w:color="auto" w:frame="1"/>
+          <w:lang w:val="en-US" w:eastAsia="ru-RU"/>
+        </w:rPr>
+      </w:pPr>
+      <w:r>
+        <w:rPr>
+          <w:rFonts w:ascii="Times New Roman" w:eastAsia="Times New Roman" w:hAnsi="Times New Roman" w:cs="Times New Roman"/>
+          <w:bCs/>
+          <w:iCs/>
+          <w:sz w:val="24"/>
+          <w:szCs w:val="24"/>
+          <w:bdr w:val="none" w:sz="0" w:space="0" w:color="auto" w:frame="1"/>
+          <w:lang w:val="en-US" w:eastAsia="ru-RU"/>
+        </w:rPr>
+        <w:t xml:space="preserve">      </w:t>
+      </w:r>
+      <w:r>
+        <w:rPr>
+          <w:rFonts w:ascii="Times New Roman" w:eastAsia="Times New Roman" w:hAnsi="Times New Roman" w:cs="Times New Roman"/>
+          <w:bCs/>
+          <w:iCs/>
+          <w:sz w:val="24"/>
+          <w:szCs w:val="24"/>
+          <w:bdr w:val="none" w:sz="0" w:space="0" w:color="auto" w:frame="1"/>
+          <w:lang w:val="en-US" w:eastAsia="ru-RU"/>
+        </w:rPr>
+        <w:t xml:space="preserve">Both of the configuration files share just the same property file </w:t>
+      </w:r>
+      <w:proofErr w:type="gramStart"/>
+      <w:r>
+        <w:rPr>
+          <w:rFonts w:ascii="Times New Roman" w:eastAsia="Times New Roman" w:hAnsi="Times New Roman" w:cs="Times New Roman"/>
+          <w:bCs/>
+          <w:iCs/>
+          <w:sz w:val="24"/>
+          <w:szCs w:val="24"/>
+          <w:bdr w:val="none" w:sz="0" w:space="0" w:color="auto" w:frame="1"/>
+          <w:lang w:val="en-US" w:eastAsia="ru-RU"/>
+        </w:rPr>
+        <w:t>‘</w:t>
+      </w:r>
+      <w:proofErr w:type="spellStart"/>
+      <w:r>
+        <w:rPr>
+          <w:rFonts w:ascii="Times New Roman" w:eastAsia="Times New Roman" w:hAnsi="Times New Roman" w:cs="Times New Roman"/>
+          <w:bCs/>
+          <w:iCs/>
+          <w:sz w:val="24"/>
+          <w:szCs w:val="24"/>
+          <w:bdr w:val="none" w:sz="0" w:space="0" w:color="auto" w:frame="1"/>
+          <w:lang w:val="en-US" w:eastAsia="ru-RU"/>
+        </w:rPr>
+        <w:t>security.properties</w:t>
+      </w:r>
+      <w:proofErr w:type="spellEnd"/>
+      <w:r>
+        <w:rPr>
+          <w:rFonts w:ascii="Times New Roman" w:eastAsia="Times New Roman" w:hAnsi="Times New Roman" w:cs="Times New Roman"/>
+          <w:bCs/>
+          <w:iCs/>
+          <w:sz w:val="24"/>
+          <w:szCs w:val="24"/>
+          <w:bdr w:val="none" w:sz="0" w:space="0" w:color="auto" w:frame="1"/>
+          <w:lang w:val="en-US" w:eastAsia="ru-RU"/>
+        </w:rPr>
+        <w:t>’, that</w:t>
+      </w:r>
+      <w:proofErr w:type="gramEnd"/>
+      <w:r>
+        <w:rPr>
+          <w:rFonts w:ascii="Times New Roman" w:eastAsia="Times New Roman" w:hAnsi="Times New Roman" w:cs="Times New Roman"/>
+          <w:bCs/>
+          <w:iCs/>
+          <w:sz w:val="24"/>
+          <w:szCs w:val="24"/>
+          <w:bdr w:val="none" w:sz="0" w:space="0" w:color="auto" w:frame="1"/>
+          <w:lang w:val="en-US" w:eastAsia="ru-RU"/>
+        </w:rPr>
+        <w:t xml:space="preserve"> is placed into ‘TOMCAT_HOME/</w:t>
+      </w:r>
+      <w:proofErr w:type="spellStart"/>
+      <w:r>
+        <w:rPr>
+          <w:rFonts w:ascii="Times New Roman" w:eastAsia="Times New Roman" w:hAnsi="Times New Roman" w:cs="Times New Roman"/>
+          <w:bCs/>
+          <w:iCs/>
+          <w:sz w:val="24"/>
+          <w:szCs w:val="24"/>
+          <w:bdr w:val="none" w:sz="0" w:space="0" w:color="auto" w:frame="1"/>
+          <w:lang w:val="en-US" w:eastAsia="ru-RU"/>
+        </w:rPr>
+        <w:t>conf</w:t>
+      </w:r>
+      <w:proofErr w:type="spellEnd"/>
+      <w:r>
+        <w:rPr>
+          <w:rFonts w:ascii="Times New Roman" w:eastAsia="Times New Roman" w:hAnsi="Times New Roman" w:cs="Times New Roman"/>
+          <w:bCs/>
+          <w:iCs/>
+          <w:sz w:val="24"/>
+          <w:szCs w:val="24"/>
+          <w:bdr w:val="none" w:sz="0" w:space="0" w:color="auto" w:frame="1"/>
+          <w:lang w:val="en-US" w:eastAsia="ru-RU"/>
+        </w:rPr>
+        <w:t>’ folder. The file contains united set of setting for both producer and consumer module.</w:t>
+      </w:r>
+    </w:p>
+    <w:p>
+      <w:pPr>
+        <w:spacing w:after="100" w:afterAutospacing="1" w:line="80" w:lineRule="atLeast"/>
+        <w:rPr>
+          <w:rFonts w:ascii="Times New Roman" w:eastAsia="Times New Roman" w:hAnsi="Times New Roman" w:cs="Times New Roman"/>
+          <w:bCs/>
+          <w:iCs/>
+          <w:sz w:val="24"/>
+          <w:szCs w:val="24"/>
+          <w:bdr w:val="none" w:sz="0" w:space="0" w:color="auto" w:frame="1"/>
+          <w:lang w:val="en-US" w:eastAsia="ru-RU"/>
+        </w:rPr>
+      </w:pPr>
+      <w:r>
+        <w:rPr>
+          <w:rFonts w:ascii="Times New Roman" w:eastAsia="Times New Roman" w:hAnsi="Times New Roman" w:cs="Times New Roman"/>
+          <w:bCs/>
+          <w:iCs/>
+          <w:sz w:val="24"/>
+          <w:szCs w:val="24"/>
+          <w:bdr w:val="none" w:sz="0" w:space="0" w:color="auto" w:frame="1"/>
+          <w:lang w:val="en-US" w:eastAsia="ru-RU"/>
+        </w:rPr>
+        <w:t xml:space="preserve">    </w:t>
+      </w:r>
+      <w:r>
+        <w:rPr>
+          <w:rFonts w:ascii="Times New Roman" w:eastAsia="Times New Roman" w:hAnsi="Times New Roman" w:cs="Times New Roman"/>
+          <w:bCs/>
+          <w:iCs/>
+          <w:sz w:val="24"/>
+          <w:szCs w:val="24"/>
+          <w:bdr w:val="none" w:sz="0" w:space="0" w:color="auto" w:frame="1"/>
+          <w:lang w:val="en-US" w:eastAsia="ru-RU"/>
+        </w:rPr>
+        <w:t xml:space="preserve">                                                  </w:t>
+      </w:r>
+      <w:r>
+        <w:rPr>
+          <w:rFonts w:ascii="Times New Roman" w:eastAsia="Times New Roman" w:hAnsi="Times New Roman" w:cs="Times New Roman"/>
+          <w:b/>
+          <w:bCs/>
+          <w:iCs/>
+          <w:sz w:val="32"/>
+          <w:szCs w:val="32"/>
+          <w:bdr w:val="none" w:sz="0" w:space="0" w:color="auto" w:frame="1"/>
+          <w:lang w:val="en-US" w:eastAsia="ru-RU"/>
+        </w:rPr>
+        <w:t>Startup Mode</w:t>
+      </w:r>
+    </w:p>
+    <w:p>
+      <w:pPr>
+        <w:spacing w:after="100" w:afterAutospacing="1" w:line="80" w:lineRule="atLeast"/>
+        <w:rPr>
+          <w:rFonts w:ascii="Times New Roman" w:eastAsia="Times New Roman" w:hAnsi="Times New Roman" w:cs="Times New Roman"/>
+          <w:bCs/>
+          <w:iCs/>
+          <w:sz w:val="24"/>
+          <w:szCs w:val="24"/>
+          <w:bdr w:val="none" w:sz="0" w:space="0" w:color="auto" w:frame="1"/>
+          <w:lang w:val="en-US" w:eastAsia="ru-RU"/>
+        </w:rPr>
+      </w:pPr>
+      <w:r>
+        <w:rPr>
+          <w:rFonts w:ascii="Times New Roman" w:eastAsia="Times New Roman" w:hAnsi="Times New Roman" w:cs="Times New Roman"/>
+          <w:bCs/>
+          <w:iCs/>
+          <w:sz w:val="24"/>
+          <w:szCs w:val="24"/>
+          <w:bdr w:val="none" w:sz="0" w:space="0" w:color="auto" w:frame="1"/>
+          <w:lang w:val="en-US" w:eastAsia="ru-RU"/>
+        </w:rPr>
+        <w:t>The application after integration with RS Doc distribution, support the next startup modes:</w:t>
+      </w:r>
+    </w:p>
+    <w:p>
+      <w:pPr>
+        <w:pStyle w:val="a9"/>
+        <w:numPr>
+          <w:ilvl w:val="0"/>
+          <w:numId w:val="2"/>
+        </w:numPr>
+        <w:spacing w:after="100" w:afterAutospacing="1" w:line="80" w:lineRule="atLeast"/>
+        <w:rPr>
+          <w:rFonts w:ascii="Times New Roman" w:eastAsia="Times New Roman" w:hAnsi="Times New Roman" w:cs="Times New Roman"/>
+          <w:bCs/>
+          <w:iCs/>
+          <w:sz w:val="24"/>
+          <w:szCs w:val="24"/>
+          <w:bdr w:val="none" w:sz="0" w:space="0" w:color="auto" w:frame="1"/>
+          <w:lang w:val="en-US" w:eastAsia="ru-RU"/>
+        </w:rPr>
+      </w:pPr>
+      <w:r>
+        <w:rPr>
+          <w:rFonts w:ascii="Times New Roman" w:eastAsia="Times New Roman" w:hAnsi="Times New Roman" w:cs="Times New Roman"/>
+          <w:bCs/>
+          <w:iCs/>
+          <w:sz w:val="24"/>
+          <w:szCs w:val="24"/>
+          <w:bdr w:val="none" w:sz="0" w:space="0" w:color="auto" w:frame="1"/>
+          <w:lang w:val="en-US" w:eastAsia="ru-RU"/>
+        </w:rPr>
+        <w:t>Only consumer</w:t>
+      </w:r>
+      <w:r>
+        <w:rPr>
+          <w:rFonts w:ascii="Times New Roman" w:eastAsia="Times New Roman" w:hAnsi="Times New Roman" w:cs="Times New Roman"/>
+          <w:bCs/>
+          <w:iCs/>
+          <w:sz w:val="24"/>
+          <w:szCs w:val="24"/>
+          <w:bdr w:val="none" w:sz="0" w:space="0" w:color="auto" w:frame="1"/>
+          <w:lang w:val="en-US" w:eastAsia="ru-RU"/>
+        </w:rPr>
+        <w:t xml:space="preserve"> [</w:t>
+      </w:r>
+      <w:proofErr w:type="spellStart"/>
+      <w:r>
+        <w:rPr>
+          <w:rFonts w:ascii="Times New Roman" w:eastAsia="Times New Roman" w:hAnsi="Times New Roman" w:cs="Times New Roman"/>
+          <w:bCs/>
+          <w:iCs/>
+          <w:sz w:val="24"/>
+          <w:szCs w:val="24"/>
+          <w:bdr w:val="none" w:sz="0" w:space="0" w:color="auto" w:frame="1"/>
+          <w:lang w:val="en-US" w:eastAsia="ru-RU"/>
+        </w:rPr>
+        <w:t>esb</w:t>
+      </w:r>
+      <w:proofErr w:type="spellEnd"/>
+      <w:r>
+        <w:rPr>
+          <w:rFonts w:ascii="Times New Roman" w:eastAsia="Times New Roman" w:hAnsi="Times New Roman" w:cs="Times New Roman"/>
+          <w:bCs/>
+          <w:iCs/>
+          <w:sz w:val="24"/>
+          <w:szCs w:val="24"/>
+          <w:bdr w:val="none" w:sz="0" w:space="0" w:color="auto" w:frame="1"/>
+          <w:lang w:val="en-US" w:eastAsia="ru-RU"/>
+        </w:rPr>
+        <w:t>-mode is consumer]</w:t>
+      </w:r>
+    </w:p>
+    <w:p>
+      <w:pPr>
+        <w:pStyle w:val="a9"/>
+        <w:numPr>
+          <w:ilvl w:val="0"/>
+          <w:numId w:val="2"/>
+        </w:numPr>
+        <w:spacing w:after="100" w:afterAutospacing="1" w:line="80" w:lineRule="atLeast"/>
+        <w:rPr>
+          <w:rFonts w:ascii="Times New Roman" w:eastAsia="Times New Roman" w:hAnsi="Times New Roman" w:cs="Times New Roman"/>
+          <w:bCs/>
+          <w:iCs/>
+          <w:sz w:val="24"/>
+          <w:szCs w:val="24"/>
+          <w:bdr w:val="none" w:sz="0" w:space="0" w:color="auto" w:frame="1"/>
+          <w:lang w:val="en-US" w:eastAsia="ru-RU"/>
+        </w:rPr>
+      </w:pPr>
+      <w:r>
+        <w:rPr>
+          <w:rFonts w:ascii="Times New Roman" w:eastAsia="Times New Roman" w:hAnsi="Times New Roman" w:cs="Times New Roman"/>
+          <w:bCs/>
+          <w:iCs/>
+          <w:sz w:val="24"/>
+          <w:szCs w:val="24"/>
+          <w:bdr w:val="none" w:sz="0" w:space="0" w:color="auto" w:frame="1"/>
+          <w:lang w:val="en-US" w:eastAsia="ru-RU"/>
+        </w:rPr>
+        <w:lastRenderedPageBreak/>
+        <w:t>Only producer</w:t>
+      </w:r>
+      <w:r>
+        <w:rPr>
+          <w:rFonts w:ascii="Times New Roman" w:eastAsia="Times New Roman" w:hAnsi="Times New Roman" w:cs="Times New Roman"/>
+          <w:bCs/>
+          <w:iCs/>
+          <w:sz w:val="24"/>
+          <w:szCs w:val="24"/>
+          <w:bdr w:val="none" w:sz="0" w:space="0" w:color="auto" w:frame="1"/>
+          <w:lang w:val="en-US" w:eastAsia="ru-RU"/>
+        </w:rPr>
+        <w:t xml:space="preserve"> [</w:t>
+      </w:r>
+      <w:proofErr w:type="spellStart"/>
+      <w:r>
+        <w:rPr>
+          <w:rFonts w:ascii="Times New Roman" w:eastAsia="Times New Roman" w:hAnsi="Times New Roman" w:cs="Times New Roman"/>
+          <w:bCs/>
+          <w:iCs/>
+          <w:sz w:val="24"/>
+          <w:szCs w:val="24"/>
+          <w:bdr w:val="none" w:sz="0" w:space="0" w:color="auto" w:frame="1"/>
+          <w:lang w:val="en-US" w:eastAsia="ru-RU"/>
+        </w:rPr>
+        <w:t>esb</w:t>
+      </w:r>
+      <w:proofErr w:type="spellEnd"/>
+      <w:r>
+        <w:rPr>
+          <w:rFonts w:ascii="Times New Roman" w:eastAsia="Times New Roman" w:hAnsi="Times New Roman" w:cs="Times New Roman"/>
+          <w:bCs/>
+          <w:iCs/>
+          <w:sz w:val="24"/>
+          <w:szCs w:val="24"/>
+          <w:bdr w:val="none" w:sz="0" w:space="0" w:color="auto" w:frame="1"/>
+          <w:lang w:val="en-US" w:eastAsia="ru-RU"/>
+        </w:rPr>
+        <w:t>-mode is producer]</w:t>
+      </w:r>
+    </w:p>
+    <w:p>
+      <w:pPr>
+        <w:pStyle w:val="a9"/>
+        <w:numPr>
+          <w:ilvl w:val="0"/>
+          <w:numId w:val="2"/>
+        </w:numPr>
+        <w:spacing w:after="100" w:afterAutospacing="1" w:line="80" w:lineRule="atLeast"/>
+        <w:rPr>
+          <w:rFonts w:ascii="Times New Roman" w:eastAsia="Times New Roman" w:hAnsi="Times New Roman" w:cs="Times New Roman"/>
+          <w:bCs/>
+          <w:iCs/>
+          <w:sz w:val="24"/>
+          <w:szCs w:val="24"/>
+          <w:bdr w:val="none" w:sz="0" w:space="0" w:color="auto" w:frame="1"/>
+          <w:lang w:val="en-US" w:eastAsia="ru-RU"/>
+        </w:rPr>
+      </w:pPr>
+      <w:r>
+        <w:rPr>
+          <w:rFonts w:ascii="Times New Roman" w:eastAsia="Times New Roman" w:hAnsi="Times New Roman" w:cs="Times New Roman"/>
+          <w:bCs/>
+          <w:iCs/>
+          <w:sz w:val="24"/>
+          <w:szCs w:val="24"/>
+          <w:bdr w:val="none" w:sz="0" w:space="0" w:color="auto" w:frame="1"/>
+          <w:lang w:val="en-US" w:eastAsia="ru-RU"/>
+        </w:rPr>
+        <w:t>Producer and Consumer</w:t>
+      </w:r>
+      <w:r>
+        <w:rPr>
+          <w:rFonts w:ascii="Times New Roman" w:eastAsia="Times New Roman" w:hAnsi="Times New Roman" w:cs="Times New Roman"/>
+          <w:bCs/>
+          <w:iCs/>
+          <w:sz w:val="24"/>
+          <w:szCs w:val="24"/>
+          <w:bdr w:val="none" w:sz="0" w:space="0" w:color="auto" w:frame="1"/>
+          <w:lang w:val="en-US" w:eastAsia="ru-RU"/>
+        </w:rPr>
+        <w:t xml:space="preserve"> [</w:t>
+      </w:r>
+      <w:proofErr w:type="spellStart"/>
+      <w:r>
+        <w:rPr>
+          <w:rFonts w:ascii="Times New Roman" w:eastAsia="Times New Roman" w:hAnsi="Times New Roman" w:cs="Times New Roman"/>
+          <w:bCs/>
+          <w:iCs/>
+          <w:sz w:val="24"/>
+          <w:szCs w:val="24"/>
+          <w:bdr w:val="none" w:sz="0" w:space="0" w:color="auto" w:frame="1"/>
+          <w:lang w:val="en-US" w:eastAsia="ru-RU"/>
+        </w:rPr>
+        <w:t>esb</w:t>
+      </w:r>
+      <w:proofErr w:type="spellEnd"/>
+      <w:r>
+        <w:rPr>
+          <w:rFonts w:ascii="Times New Roman" w:eastAsia="Times New Roman" w:hAnsi="Times New Roman" w:cs="Times New Roman"/>
+          <w:bCs/>
+          <w:iCs/>
+          <w:sz w:val="24"/>
+          <w:szCs w:val="24"/>
+          <w:bdr w:val="none" w:sz="0" w:space="0" w:color="auto" w:frame="1"/>
+          <w:lang w:val="en-US" w:eastAsia="ru-RU"/>
+        </w:rPr>
+        <w:t>-mode is both]</w:t>
+      </w:r>
+    </w:p>
+    <w:p>
+      <w:pPr>
+        <w:pStyle w:val="a9"/>
+        <w:numPr>
+          <w:ilvl w:val="0"/>
+          <w:numId w:val="2"/>
+        </w:numPr>
+        <w:spacing w:after="100" w:afterAutospacing="1" w:line="80" w:lineRule="atLeast"/>
+        <w:rPr>
+          <w:rFonts w:ascii="Times New Roman" w:eastAsia="Times New Roman" w:hAnsi="Times New Roman" w:cs="Times New Roman"/>
+          <w:bCs/>
+          <w:iCs/>
+          <w:sz w:val="24"/>
+          <w:szCs w:val="24"/>
+          <w:bdr w:val="none" w:sz="0" w:space="0" w:color="auto" w:frame="1"/>
+          <w:lang w:val="en-US" w:eastAsia="ru-RU"/>
+        </w:rPr>
+      </w:pPr>
+      <w:r>
+        <w:rPr>
+          <w:rFonts w:ascii="Times New Roman" w:eastAsia="Times New Roman" w:hAnsi="Times New Roman" w:cs="Times New Roman"/>
+          <w:bCs/>
+          <w:iCs/>
+          <w:sz w:val="24"/>
+          <w:szCs w:val="24"/>
+          <w:bdr w:val="none" w:sz="0" w:space="0" w:color="auto" w:frame="1"/>
+          <w:lang w:val="en-US" w:eastAsia="ru-RU"/>
+        </w:rPr>
+        <w:t>Do not start at all</w:t>
+      </w:r>
+      <w:r>
+        <w:rPr>
+          <w:rFonts w:ascii="Times New Roman" w:eastAsia="Times New Roman" w:hAnsi="Times New Roman" w:cs="Times New Roman"/>
+          <w:bCs/>
+          <w:iCs/>
+          <w:sz w:val="24"/>
+          <w:szCs w:val="24"/>
+          <w:bdr w:val="none" w:sz="0" w:space="0" w:color="auto" w:frame="1"/>
+          <w:lang w:val="en-US" w:eastAsia="ru-RU"/>
+        </w:rPr>
+        <w:t xml:space="preserve"> [null or empty]</w:t>
+      </w:r>
+    </w:p>
+    <w:p>
+      <w:pPr>
+        <w:spacing w:after="100" w:afterAutospacing="1" w:line="80" w:lineRule="atLeast"/>
+        <w:rPr>
+          <w:rFonts w:ascii="Times New Roman" w:eastAsia="Times New Roman" w:hAnsi="Times New Roman" w:cs="Times New Roman"/>
+          <w:bCs/>
+          <w:iCs/>
+          <w:sz w:val="24"/>
+          <w:szCs w:val="24"/>
+          <w:bdr w:val="none" w:sz="0" w:space="0" w:color="auto" w:frame="1"/>
+          <w:lang w:val="en-US" w:eastAsia="ru-RU"/>
+        </w:rPr>
+      </w:pPr>
+      <w:r>
+        <w:rPr>
+          <w:rFonts w:ascii="Times New Roman" w:eastAsia="Times New Roman" w:hAnsi="Times New Roman" w:cs="Times New Roman"/>
+          <w:bCs/>
+          <w:iCs/>
+          <w:sz w:val="24"/>
+          <w:szCs w:val="24"/>
+          <w:bdr w:val="none" w:sz="0" w:space="0" w:color="auto" w:frame="1"/>
+          <w:lang w:val="en-US" w:eastAsia="ru-RU"/>
+        </w:rPr>
+        <w:t>The required mode is configured inside ‘</w:t>
+      </w:r>
+      <w:r>
+        <w:rPr>
+          <w:rFonts w:ascii="Times New Roman" w:eastAsia="Times New Roman" w:hAnsi="Times New Roman" w:cs="Times New Roman"/>
+          <w:bCs/>
+          <w:iCs/>
+          <w:sz w:val="24"/>
+          <w:szCs w:val="24"/>
+          <w:bdr w:val="none" w:sz="0" w:space="0" w:color="auto" w:frame="1"/>
+          <w:lang w:val="en-US" w:eastAsia="ru-RU"/>
+        </w:rPr>
+        <w:t>rsdoc-config.xml</w:t>
+      </w:r>
+      <w:r>
+        <w:rPr>
+          <w:rFonts w:ascii="Times New Roman" w:eastAsia="Times New Roman" w:hAnsi="Times New Roman" w:cs="Times New Roman"/>
+          <w:bCs/>
+          <w:iCs/>
+          <w:sz w:val="24"/>
+          <w:szCs w:val="24"/>
+          <w:bdr w:val="none" w:sz="0" w:space="0" w:color="auto" w:frame="1"/>
+          <w:lang w:val="en-US" w:eastAsia="ru-RU"/>
+        </w:rPr>
+        <w:t>’ with the help of property ‘</w:t>
+      </w:r>
+      <w:proofErr w:type="spellStart"/>
+      <w:r>
+        <w:rPr>
+          <w:rFonts w:ascii="Times New Roman" w:eastAsia="Times New Roman" w:hAnsi="Times New Roman" w:cs="Times New Roman"/>
+          <w:bCs/>
+          <w:iCs/>
+          <w:sz w:val="24"/>
+          <w:szCs w:val="24"/>
+          <w:bdr w:val="none" w:sz="0" w:space="0" w:color="auto" w:frame="1"/>
+          <w:lang w:val="en-US" w:eastAsia="ru-RU"/>
+        </w:rPr>
+        <w:t>esb</w:t>
+      </w:r>
+      <w:proofErr w:type="spellEnd"/>
+      <w:r>
+        <w:rPr>
+          <w:rFonts w:ascii="Times New Roman" w:eastAsia="Times New Roman" w:hAnsi="Times New Roman" w:cs="Times New Roman"/>
+          <w:bCs/>
+          <w:iCs/>
+          <w:sz w:val="24"/>
+          <w:szCs w:val="24"/>
+          <w:bdr w:val="none" w:sz="0" w:space="0" w:color="auto" w:frame="1"/>
+          <w:lang w:val="en-US" w:eastAsia="ru-RU"/>
+        </w:rPr>
+        <w:t>-mode</w:t>
+      </w:r>
+      <w:r>
+        <w:rPr>
+          <w:rFonts w:ascii="Times New Roman" w:eastAsia="Times New Roman" w:hAnsi="Times New Roman" w:cs="Times New Roman"/>
+          <w:bCs/>
+          <w:iCs/>
+          <w:sz w:val="24"/>
+          <w:szCs w:val="24"/>
+          <w:bdr w:val="none" w:sz="0" w:space="0" w:color="auto" w:frame="1"/>
+          <w:lang w:val="en-US" w:eastAsia="ru-RU"/>
+        </w:rPr>
+        <w:t>’.</w:t>
+      </w:r>
+    </w:p>
+    <w:p>
+      <w:pPr>
+        <w:spacing w:after="100" w:afterAutospacing="1" w:line="80" w:lineRule="atLeast"/>
+        <w:rPr>
+          <w:rFonts w:ascii="Times New Roman" w:eastAsia="Times New Roman" w:hAnsi="Times New Roman" w:cs="Times New Roman"/>
+          <w:bCs/>
+          <w:iCs/>
+          <w:sz w:val="24"/>
+          <w:szCs w:val="24"/>
+          <w:bdr w:val="none" w:sz="0" w:space="0" w:color="auto" w:frame="1"/>
+          <w:lang w:val="en-US" w:eastAsia="ru-RU"/>
+        </w:rPr>
+      </w:pPr>
+      <w:r>
+        <w:rPr>
+          <w:rFonts w:ascii="Times New Roman" w:eastAsia="Times New Roman" w:hAnsi="Times New Roman" w:cs="Times New Roman"/>
+          <w:bCs/>
+          <w:iCs/>
+          <w:sz w:val="24"/>
+          <w:szCs w:val="24"/>
+          <w:bdr w:val="none" w:sz="0" w:space="0" w:color="auto" w:frame="1"/>
+          <w:lang w:val="en-US" w:eastAsia="ru-RU"/>
+        </w:rPr>
+        <w:t xml:space="preserve">      </w:t>
+      </w:r>
+      <w:r>
+        <w:rPr>
+          <w:rFonts w:ascii="Times New Roman" w:eastAsia="Times New Roman" w:hAnsi="Times New Roman" w:cs="Times New Roman"/>
+          <w:bCs/>
+          <w:iCs/>
+          <w:sz w:val="24"/>
+          <w:szCs w:val="24"/>
+          <w:bdr w:val="none" w:sz="0" w:space="0" w:color="auto" w:frame="1"/>
+          <w:lang w:val="en-US" w:eastAsia="ru-RU"/>
+        </w:rPr>
+        <w:t xml:space="preserve">If the value of </w:t>
+      </w:r>
+      <w:proofErr w:type="spellStart"/>
+      <w:r>
+        <w:rPr>
+          <w:rFonts w:ascii="Times New Roman" w:eastAsia="Times New Roman" w:hAnsi="Times New Roman" w:cs="Times New Roman"/>
+          <w:bCs/>
+          <w:iCs/>
+          <w:sz w:val="24"/>
+          <w:szCs w:val="24"/>
+          <w:bdr w:val="none" w:sz="0" w:space="0" w:color="auto" w:frame="1"/>
+          <w:lang w:val="en-US" w:eastAsia="ru-RU"/>
+        </w:rPr>
+        <w:t>esb</w:t>
+      </w:r>
+      <w:proofErr w:type="spellEnd"/>
+      <w:r>
+        <w:rPr>
+          <w:rFonts w:ascii="Times New Roman" w:eastAsia="Times New Roman" w:hAnsi="Times New Roman" w:cs="Times New Roman"/>
+          <w:bCs/>
+          <w:iCs/>
+          <w:sz w:val="24"/>
+          <w:szCs w:val="24"/>
+          <w:bdr w:val="none" w:sz="0" w:space="0" w:color="auto" w:frame="1"/>
+          <w:lang w:val="en-US" w:eastAsia="ru-RU"/>
+        </w:rPr>
+        <w:t xml:space="preserve">-mode is either ‘both’ or ‘producer’ </w:t>
+      </w:r>
+      <w:r>
+        <w:rPr>
+          <w:rFonts w:ascii="Times New Roman" w:eastAsia="Times New Roman" w:hAnsi="Times New Roman" w:cs="Times New Roman"/>
+          <w:bCs/>
+          <w:iCs/>
+          <w:sz w:val="24"/>
+          <w:szCs w:val="24"/>
+          <w:bdr w:val="none" w:sz="0" w:space="0" w:color="auto" w:frame="1"/>
+          <w:lang w:val="en-US" w:eastAsia="ru-RU"/>
+        </w:rPr>
+        <w:t>,  the reference to the ‘</w:t>
+      </w:r>
+      <w:proofErr w:type="spellStart"/>
+      <w:r>
+        <w:rPr>
+          <w:rFonts w:ascii="Times New Roman" w:eastAsia="Times New Roman" w:hAnsi="Times New Roman" w:cs="Times New Roman"/>
+          <w:i/>
+          <w:iCs/>
+          <w:color w:val="444444"/>
+          <w:sz w:val="24"/>
+          <w:szCs w:val="24"/>
+          <w:bdr w:val="none" w:sz="0" w:space="0" w:color="auto" w:frame="1"/>
+          <w:lang w:val="en-US" w:eastAsia="ru-RU"/>
+        </w:rPr>
+        <w:t>asyncMessageGateway</w:t>
+      </w:r>
+      <w:proofErr w:type="spellEnd"/>
+      <w:r>
+        <w:rPr>
+          <w:rFonts w:ascii="Times New Roman" w:eastAsia="Times New Roman" w:hAnsi="Times New Roman" w:cs="Times New Roman"/>
+          <w:bCs/>
+          <w:iCs/>
+          <w:sz w:val="24"/>
+          <w:szCs w:val="24"/>
+          <w:bdr w:val="none" w:sz="0" w:space="0" w:color="auto" w:frame="1"/>
+          <w:lang w:val="en-US" w:eastAsia="ru-RU"/>
+        </w:rPr>
+        <w:t xml:space="preserve">’ component [please see the sender component], that presents by itself a gateway to external system is stored inside </w:t>
+      </w:r>
+      <w:r>
+        <w:rPr>
+          <w:rFonts w:ascii="Times New Roman" w:eastAsia="Times New Roman" w:hAnsi="Times New Roman" w:cs="Times New Roman"/>
+          <w:bCs/>
+          <w:iCs/>
+          <w:sz w:val="24"/>
+          <w:szCs w:val="24"/>
+          <w:bdr w:val="none" w:sz="0" w:space="0" w:color="auto" w:frame="1"/>
+          <w:lang w:val="en-US" w:eastAsia="ru-RU"/>
+        </w:rPr>
+        <w:t>‘</w:t>
+      </w:r>
+      <w:proofErr w:type="spellStart"/>
+      <w:r>
+        <w:rPr>
+          <w:rFonts w:ascii="Times New Roman" w:eastAsia="Times New Roman" w:hAnsi="Times New Roman" w:cs="Times New Roman"/>
+          <w:bCs/>
+          <w:iCs/>
+          <w:sz w:val="24"/>
+          <w:szCs w:val="24"/>
+          <w:bdr w:val="none" w:sz="0" w:space="0" w:color="auto" w:frame="1"/>
+          <w:lang w:val="en-US" w:eastAsia="ru-RU"/>
+        </w:rPr>
+        <w:t>asyncTradeGateway</w:t>
+      </w:r>
+      <w:proofErr w:type="spellEnd"/>
+      <w:r>
+        <w:rPr>
+          <w:rFonts w:ascii="Times New Roman" w:eastAsia="Times New Roman" w:hAnsi="Times New Roman" w:cs="Times New Roman"/>
+          <w:bCs/>
+          <w:iCs/>
+          <w:sz w:val="24"/>
+          <w:szCs w:val="24"/>
+          <w:bdr w:val="none" w:sz="0" w:space="0" w:color="auto" w:frame="1"/>
+          <w:lang w:val="en-US" w:eastAsia="ru-RU"/>
+        </w:rPr>
+        <w:t>’</w:t>
+      </w:r>
+      <w:r>
+        <w:rPr>
+          <w:rFonts w:ascii="Times New Roman" w:eastAsia="Times New Roman" w:hAnsi="Times New Roman" w:cs="Times New Roman"/>
+          <w:bCs/>
+          <w:iCs/>
+          <w:sz w:val="24"/>
+          <w:szCs w:val="24"/>
+          <w:bdr w:val="none" w:sz="0" w:space="0" w:color="auto" w:frame="1"/>
+          <w:lang w:val="en-US" w:eastAsia="ru-RU"/>
+        </w:rPr>
+        <w:t xml:space="preserve"> application scope attribute during deployment of  RS Doc war file. </w:t>
+      </w:r>
+    </w:p>
+    <w:p>
+      <w:pPr>
+        <w:spacing w:after="100" w:afterAutospacing="1" w:line="80" w:lineRule="atLeast"/>
+        <w:rPr>
+          <w:rFonts w:ascii="Times New Roman" w:eastAsia="Times New Roman" w:hAnsi="Times New Roman" w:cs="Times New Roman"/>
+          <w:bCs/>
+          <w:iCs/>
+          <w:sz w:val="24"/>
+          <w:szCs w:val="24"/>
+          <w:bdr w:val="none" w:sz="0" w:space="0" w:color="auto" w:frame="1"/>
+          <w:lang w:val="en-US" w:eastAsia="ru-RU"/>
+        </w:rPr>
+      </w:pPr>
+      <w:r>
+        <w:rPr>
+          <w:rFonts w:ascii="Times New Roman" w:eastAsia="Times New Roman" w:hAnsi="Times New Roman" w:cs="Times New Roman"/>
+          <w:bCs/>
+          <w:iCs/>
+          <w:sz w:val="24"/>
+          <w:szCs w:val="24"/>
+          <w:bdr w:val="none" w:sz="0" w:space="0" w:color="auto" w:frame="1"/>
+          <w:lang w:val="en-US" w:eastAsia="ru-RU"/>
+        </w:rPr>
+        <w:t xml:space="preserve">     Initialization </w:t>
+      </w:r>
+      <w:r>
+        <w:rPr>
+          <w:rFonts w:ascii="Times New Roman" w:eastAsia="Times New Roman" w:hAnsi="Times New Roman" w:cs="Times New Roman"/>
+          <w:bCs/>
+          <w:iCs/>
+          <w:sz w:val="24"/>
+          <w:szCs w:val="24"/>
+          <w:bdr w:val="none" w:sz="0" w:space="0" w:color="auto" w:frame="1"/>
+          <w:lang w:val="en-US" w:eastAsia="ru-RU"/>
+        </w:rPr>
+        <w:t xml:space="preserve">of producer and/or </w:t>
+      </w:r>
+      <w:r>
+        <w:rPr>
+          <w:rFonts w:ascii="Times New Roman" w:eastAsia="Times New Roman" w:hAnsi="Times New Roman" w:cs="Times New Roman"/>
+          <w:bCs/>
+          <w:iCs/>
+          <w:sz w:val="24"/>
+          <w:szCs w:val="24"/>
+          <w:bdr w:val="none" w:sz="0" w:space="0" w:color="auto" w:frame="1"/>
+          <w:lang w:val="en-US" w:eastAsia="ru-RU"/>
+        </w:rPr>
+        <w:t>consumer modules, as well as an analysis of startup mode</w:t>
+      </w:r>
+      <w:r>
+        <w:rPr>
+          <w:rFonts w:ascii="Times New Roman" w:eastAsia="Times New Roman" w:hAnsi="Times New Roman" w:cs="Times New Roman"/>
+          <w:bCs/>
+          <w:iCs/>
+          <w:sz w:val="24"/>
+          <w:szCs w:val="24"/>
+          <w:bdr w:val="none" w:sz="0" w:space="0" w:color="auto" w:frame="1"/>
+          <w:lang w:val="en-US" w:eastAsia="ru-RU"/>
+        </w:rPr>
+        <w:t>,</w:t>
+      </w:r>
+      <w:r>
+        <w:rPr>
+          <w:rFonts w:ascii="Times New Roman" w:eastAsia="Times New Roman" w:hAnsi="Times New Roman" w:cs="Times New Roman"/>
+          <w:bCs/>
+          <w:iCs/>
+          <w:sz w:val="24"/>
+          <w:szCs w:val="24"/>
+          <w:bdr w:val="none" w:sz="0" w:space="0" w:color="auto" w:frame="1"/>
+          <w:lang w:val="en-US" w:eastAsia="ru-RU"/>
+        </w:rPr>
+        <w:t xml:space="preserve"> take place inside </w:t>
+      </w:r>
+      <w:r>
+        <w:rPr>
+          <w:rFonts w:ascii="Times New Roman" w:eastAsia="Times New Roman" w:hAnsi="Times New Roman" w:cs="Times New Roman"/>
+          <w:bCs/>
+          <w:iCs/>
+          <w:sz w:val="24"/>
+          <w:szCs w:val="24"/>
+          <w:bdr w:val="none" w:sz="0" w:space="0" w:color="auto" w:frame="1"/>
+          <w:lang w:val="en-US" w:eastAsia="ru-RU"/>
+        </w:rPr>
+        <w:t>‘</w:t>
+      </w:r>
+      <w:proofErr w:type="spellStart"/>
+      <w:r>
+        <w:rPr>
+          <w:rFonts w:ascii="Times New Roman" w:eastAsia="Times New Roman" w:hAnsi="Times New Roman" w:cs="Times New Roman"/>
+          <w:bCs/>
+          <w:iCs/>
+          <w:sz w:val="24"/>
+          <w:szCs w:val="24"/>
+          <w:bdr w:val="none" w:sz="0" w:space="0" w:color="auto" w:frame="1"/>
+          <w:lang w:val="en-US" w:eastAsia="ru-RU"/>
+        </w:rPr>
+        <w:t>ServletContextListener</w:t>
+      </w:r>
+      <w:proofErr w:type="spellEnd"/>
+      <w:r>
+        <w:rPr>
+          <w:rFonts w:ascii="Times New Roman" w:eastAsia="Times New Roman" w:hAnsi="Times New Roman" w:cs="Times New Roman"/>
+          <w:bCs/>
+          <w:iCs/>
+          <w:sz w:val="24"/>
+          <w:szCs w:val="24"/>
+          <w:bdr w:val="none" w:sz="0" w:space="0" w:color="auto" w:frame="1"/>
+          <w:lang w:val="en-US" w:eastAsia="ru-RU"/>
+        </w:rPr>
+        <w:t>’</w:t>
+      </w:r>
+      <w:bookmarkStart w:id="0" w:name="_GoBack"/>
+      <w:bookmarkEnd w:id="0"/>
+      <w:r>
+        <w:rPr>
+          <w:rFonts w:ascii="Times New Roman" w:eastAsia="Times New Roman" w:hAnsi="Times New Roman" w:cs="Times New Roman"/>
+          <w:bCs/>
+          <w:iCs/>
+          <w:sz w:val="24"/>
+          <w:szCs w:val="24"/>
+          <w:bdr w:val="none" w:sz="0" w:space="0" w:color="auto" w:frame="1"/>
+          <w:lang w:val="en-US" w:eastAsia="ru-RU"/>
+        </w:rPr>
+        <w:t xml:space="preserve"> by name ‘</w:t>
+      </w:r>
+      <w:proofErr w:type="spellStart"/>
+      <w:r>
+        <w:rPr>
+          <w:rFonts w:ascii="Times New Roman" w:eastAsia="Times New Roman" w:hAnsi="Times New Roman" w:cs="Times New Roman"/>
+          <w:bCs/>
+          <w:iCs/>
+          <w:sz w:val="24"/>
+          <w:szCs w:val="24"/>
+          <w:bdr w:val="none" w:sz="0" w:space="0" w:color="auto" w:frame="1"/>
+          <w:lang w:val="en-US" w:eastAsia="ru-RU"/>
+        </w:rPr>
+        <w:t>AppServletListener</w:t>
+      </w:r>
+      <w:proofErr w:type="spellEnd"/>
+      <w:r>
+        <w:rPr>
+          <w:rFonts w:ascii="Times New Roman" w:eastAsia="Times New Roman" w:hAnsi="Times New Roman" w:cs="Times New Roman"/>
+          <w:bCs/>
+          <w:iCs/>
+          <w:sz w:val="24"/>
+          <w:szCs w:val="24"/>
+          <w:bdr w:val="none" w:sz="0" w:space="0" w:color="auto" w:frame="1"/>
+          <w:lang w:val="en-US" w:eastAsia="ru-RU"/>
+        </w:rPr>
+        <w:t>’, as implemented in current RS Doc distribution.</w:t>
+      </w:r>
+    </w:p>
+    <w:p>
+      <w:pPr>
+        <w:spacing w:after="100" w:afterAutospacing="1" w:line="80" w:lineRule="atLeast"/>
+        <w:rPr>
+          <w:rFonts w:ascii="Times New Roman" w:eastAsia="Times New Roman" w:hAnsi="Times New Roman" w:cs="Times New Roman"/>
+          <w:bCs/>
+          <w:iCs/>
+          <w:sz w:val="24"/>
+          <w:szCs w:val="24"/>
+          <w:bdr w:val="none" w:sz="0" w:space="0" w:color="auto" w:frame="1"/>
+          <w:lang w:val="en-US" w:eastAsia="ru-RU"/>
+        </w:rPr>
+      </w:pPr>
+    </w:p>
+    <w:p>
+      <w:pPr>
+        <w:spacing w:after="100" w:afterAutospacing="1" w:line="80" w:lineRule="atLeast"/>
+        <w:rPr>
+          <w:rFonts w:ascii="Times New Roman" w:eastAsia="Times New Roman" w:hAnsi="Times New Roman" w:cs="Times New Roman"/>
+          <w:bCs/>
+          <w:iCs/>
+          <w:sz w:val="24"/>
+          <w:szCs w:val="24"/>
+          <w:bdr w:val="none" w:sz="0" w:space="0" w:color="auto" w:frame="1"/>
+          <w:lang w:val="en-US" w:eastAsia="ru-RU"/>
+        </w:rPr>
+      </w:pPr>
     </w:p>
     <w:p>
       <w:pPr>

</xml_diff>

<commit_message>
added section with bug description
</commit_message>
<xml_diff>
--- a/gateaway/docs/System architecture and requirements.docx
+++ b/gateaway/docs/System architecture and requirements.docx
@@ -15943,7 +15943,107 @@
           <w:bdr w:val="none" w:sz="0" w:space="0" w:color="auto" w:frame="1"/>
           <w:lang w:val="en-US" w:eastAsia="ru-RU"/>
         </w:rPr>
-        <w:t xml:space="preserve">’ component [please see the sender component], that presents by itself a gateway to external system is stored inside </w:t>
+        <w:t>’ component [please see the sender component], that presents by itself a gateway to external system is stored inside ‘</w:t>
+      </w:r>
+      <w:proofErr w:type="spellStart"/>
+      <w:r>
+        <w:rPr>
+          <w:rFonts w:ascii="Times New Roman" w:eastAsia="Times New Roman" w:hAnsi="Times New Roman" w:cs="Times New Roman"/>
+          <w:bCs/>
+          <w:iCs/>
+          <w:sz w:val="24"/>
+          <w:szCs w:val="24"/>
+          <w:bdr w:val="none" w:sz="0" w:space="0" w:color="auto" w:frame="1"/>
+          <w:lang w:val="en-US" w:eastAsia="ru-RU"/>
+        </w:rPr>
+        <w:t>asyncTradeGateway</w:t>
+      </w:r>
+      <w:proofErr w:type="spellEnd"/>
+      <w:r>
+        <w:rPr>
+          <w:rFonts w:ascii="Times New Roman" w:eastAsia="Times New Roman" w:hAnsi="Times New Roman" w:cs="Times New Roman"/>
+          <w:bCs/>
+          <w:iCs/>
+          <w:sz w:val="24"/>
+          <w:szCs w:val="24"/>
+          <w:bdr w:val="none" w:sz="0" w:space="0" w:color="auto" w:frame="1"/>
+          <w:lang w:val="en-US" w:eastAsia="ru-RU"/>
+        </w:rPr>
+        <w:t xml:space="preserve">’ application scope attribute during deployment of  RS Doc war file. </w:t>
+      </w:r>
+    </w:p>
+    <w:p>
+      <w:pPr>
+        <w:spacing w:after="100" w:afterAutospacing="1" w:line="80" w:lineRule="atLeast"/>
+        <w:rPr>
+          <w:rFonts w:ascii="Times New Roman" w:eastAsia="Times New Roman" w:hAnsi="Times New Roman" w:cs="Times New Roman"/>
+          <w:bCs/>
+          <w:iCs/>
+          <w:sz w:val="24"/>
+          <w:szCs w:val="24"/>
+          <w:bdr w:val="none" w:sz="0" w:space="0" w:color="auto" w:frame="1"/>
+          <w:lang w:val="en-US" w:eastAsia="ru-RU"/>
+        </w:rPr>
+      </w:pPr>
+      <w:r>
+        <w:rPr>
+          <w:rFonts w:ascii="Times New Roman" w:eastAsia="Times New Roman" w:hAnsi="Times New Roman" w:cs="Times New Roman"/>
+          <w:bCs/>
+          <w:iCs/>
+          <w:sz w:val="24"/>
+          <w:szCs w:val="24"/>
+          <w:bdr w:val="none" w:sz="0" w:space="0" w:color="auto" w:frame="1"/>
+          <w:lang w:val="en-US" w:eastAsia="ru-RU"/>
+        </w:rPr>
+        <w:t xml:space="preserve">     Initialization </w:t>
+      </w:r>
+      <w:r>
+        <w:rPr>
+          <w:rFonts w:ascii="Times New Roman" w:eastAsia="Times New Roman" w:hAnsi="Times New Roman" w:cs="Times New Roman"/>
+          <w:bCs/>
+          <w:iCs/>
+          <w:sz w:val="24"/>
+          <w:szCs w:val="24"/>
+          <w:bdr w:val="none" w:sz="0" w:space="0" w:color="auto" w:frame="1"/>
+          <w:lang w:val="en-US" w:eastAsia="ru-RU"/>
+        </w:rPr>
+        <w:t xml:space="preserve">of producer and/or </w:t>
+      </w:r>
+      <w:r>
+        <w:rPr>
+          <w:rFonts w:ascii="Times New Roman" w:eastAsia="Times New Roman" w:hAnsi="Times New Roman" w:cs="Times New Roman"/>
+          <w:bCs/>
+          <w:iCs/>
+          <w:sz w:val="24"/>
+          <w:szCs w:val="24"/>
+          <w:bdr w:val="none" w:sz="0" w:space="0" w:color="auto" w:frame="1"/>
+          <w:lang w:val="en-US" w:eastAsia="ru-RU"/>
+        </w:rPr>
+        <w:t>consumer modules, as well as an analysis of startup mode</w:t>
+      </w:r>
+      <w:r>
+        <w:rPr>
+          <w:rFonts w:ascii="Times New Roman" w:eastAsia="Times New Roman" w:hAnsi="Times New Roman" w:cs="Times New Roman"/>
+          <w:bCs/>
+          <w:iCs/>
+          <w:sz w:val="24"/>
+          <w:szCs w:val="24"/>
+          <w:bdr w:val="none" w:sz="0" w:space="0" w:color="auto" w:frame="1"/>
+          <w:lang w:val="en-US" w:eastAsia="ru-RU"/>
+        </w:rPr>
+        <w:t>,</w:t>
+      </w:r>
+      <w:r>
+        <w:rPr>
+          <w:rFonts w:ascii="Times New Roman" w:eastAsia="Times New Roman" w:hAnsi="Times New Roman" w:cs="Times New Roman"/>
+          <w:bCs/>
+          <w:iCs/>
+          <w:sz w:val="24"/>
+          <w:szCs w:val="24"/>
+          <w:bdr w:val="none" w:sz="0" w:space="0" w:color="auto" w:frame="1"/>
+          <w:lang w:val="en-US" w:eastAsia="ru-RU"/>
+        </w:rPr>
+        <w:t xml:space="preserve"> take place inside </w:t>
       </w:r>
       <w:r>
         <w:rPr>
@@ -15968,7 +16068,7 @@
           <w:bdr w:val="none" w:sz="0" w:space="0" w:color="auto" w:frame="1"/>
           <w:lang w:val="en-US" w:eastAsia="ru-RU"/>
         </w:rPr>
-        <w:t>asyncTradeGateway</w:t>
+        <w:t>ServletContextListener</w:t>
       </w:r>
       <w:proofErr w:type="spellEnd"/>
       <w:r>
@@ -15993,93 +16093,7 @@
           <w:bdr w:val="none" w:sz="0" w:space="0" w:color="auto" w:frame="1"/>
           <w:lang w:val="en-US" w:eastAsia="ru-RU"/>
         </w:rPr>
-        <w:t xml:space="preserve"> application scope attribute during deployment of  RS Doc war file. </w:t>
-      </w:r>
-    </w:p>
-    <w:p>
-      <w:pPr>
-        <w:spacing w:after="100" w:afterAutospacing="1" w:line="80" w:lineRule="atLeast"/>
-        <w:rPr>
-          <w:rFonts w:ascii="Times New Roman" w:eastAsia="Times New Roman" w:hAnsi="Times New Roman" w:cs="Times New Roman"/>
-          <w:bCs/>
-          <w:iCs/>
-          <w:sz w:val="24"/>
-          <w:szCs w:val="24"/>
-          <w:bdr w:val="none" w:sz="0" w:space="0" w:color="auto" w:frame="1"/>
-          <w:lang w:val="en-US" w:eastAsia="ru-RU"/>
-        </w:rPr>
-      </w:pPr>
-      <w:r>
-        <w:rPr>
-          <w:rFonts w:ascii="Times New Roman" w:eastAsia="Times New Roman" w:hAnsi="Times New Roman" w:cs="Times New Roman"/>
-          <w:bCs/>
-          <w:iCs/>
-          <w:sz w:val="24"/>
-          <w:szCs w:val="24"/>
-          <w:bdr w:val="none" w:sz="0" w:space="0" w:color="auto" w:frame="1"/>
-          <w:lang w:val="en-US" w:eastAsia="ru-RU"/>
-        </w:rPr>
-        <w:t xml:space="preserve">     Initialization </w:t>
-      </w:r>
-      <w:r>
-        <w:rPr>
-          <w:rFonts w:ascii="Times New Roman" w:eastAsia="Times New Roman" w:hAnsi="Times New Roman" w:cs="Times New Roman"/>
-          <w:bCs/>
-          <w:iCs/>
-          <w:sz w:val="24"/>
-          <w:szCs w:val="24"/>
-          <w:bdr w:val="none" w:sz="0" w:space="0" w:color="auto" w:frame="1"/>
-          <w:lang w:val="en-US" w:eastAsia="ru-RU"/>
-        </w:rPr>
-        <w:t xml:space="preserve">of producer and/or </w:t>
-      </w:r>
-      <w:r>
-        <w:rPr>
-          <w:rFonts w:ascii="Times New Roman" w:eastAsia="Times New Roman" w:hAnsi="Times New Roman" w:cs="Times New Roman"/>
-          <w:bCs/>
-          <w:iCs/>
-          <w:sz w:val="24"/>
-          <w:szCs w:val="24"/>
-          <w:bdr w:val="none" w:sz="0" w:space="0" w:color="auto" w:frame="1"/>
-          <w:lang w:val="en-US" w:eastAsia="ru-RU"/>
-        </w:rPr>
-        <w:t>consumer modules, as well as an analysis of startup mode</w:t>
-      </w:r>
-      <w:r>
-        <w:rPr>
-          <w:rFonts w:ascii="Times New Roman" w:eastAsia="Times New Roman" w:hAnsi="Times New Roman" w:cs="Times New Roman"/>
-          <w:bCs/>
-          <w:iCs/>
-          <w:sz w:val="24"/>
-          <w:szCs w:val="24"/>
-          <w:bdr w:val="none" w:sz="0" w:space="0" w:color="auto" w:frame="1"/>
-          <w:lang w:val="en-US" w:eastAsia="ru-RU"/>
-        </w:rPr>
-        <w:t>,</w:t>
-      </w:r>
-      <w:r>
-        <w:rPr>
-          <w:rFonts w:ascii="Times New Roman" w:eastAsia="Times New Roman" w:hAnsi="Times New Roman" w:cs="Times New Roman"/>
-          <w:bCs/>
-          <w:iCs/>
-          <w:sz w:val="24"/>
-          <w:szCs w:val="24"/>
-          <w:bdr w:val="none" w:sz="0" w:space="0" w:color="auto" w:frame="1"/>
-          <w:lang w:val="en-US" w:eastAsia="ru-RU"/>
-        </w:rPr>
-        <w:t xml:space="preserve"> take place inside </w:t>
-      </w:r>
-      <w:r>
-        <w:rPr>
-          <w:rFonts w:ascii="Times New Roman" w:eastAsia="Times New Roman" w:hAnsi="Times New Roman" w:cs="Times New Roman"/>
-          <w:bCs/>
-          <w:iCs/>
-          <w:sz w:val="24"/>
-          <w:szCs w:val="24"/>
-          <w:bdr w:val="none" w:sz="0" w:space="0" w:color="auto" w:frame="1"/>
-          <w:lang w:val="en-US" w:eastAsia="ru-RU"/>
-        </w:rPr>
-        <w:t>‘</w:t>
+        <w:t xml:space="preserve"> by name ‘</w:t>
       </w:r>
       <w:proofErr w:type="spellStart"/>
       <w:r>
@@ -16092,7 +16106,7 @@
           <w:bdr w:val="none" w:sz="0" w:space="0" w:color="auto" w:frame="1"/>
           <w:lang w:val="en-US" w:eastAsia="ru-RU"/>
         </w:rPr>
-        <w:t>ServletContextListener</w:t>
+        <w:t>AppServletListener</w:t>
       </w:r>
       <w:proofErr w:type="spellEnd"/>
       <w:r>
@@ -16105,134 +16119,3508 @@
           <w:bdr w:val="none" w:sz="0" w:space="0" w:color="auto" w:frame="1"/>
           <w:lang w:val="en-US" w:eastAsia="ru-RU"/>
         </w:rPr>
-        <w:t>’</w:t>
-      </w:r>
+        <w:t>’, as implemented in current RS Doc distribution.</w:t>
+      </w:r>
+    </w:p>
+    <w:p>
+      <w:pPr>
+        <w:spacing w:after="100" w:afterAutospacing="1" w:line="80" w:lineRule="atLeast"/>
+        <w:rPr>
+          <w:rFonts w:ascii="Times New Roman" w:eastAsia="Times New Roman" w:hAnsi="Times New Roman" w:cs="Times New Roman"/>
+          <w:b/>
+          <w:bCs/>
+          <w:iCs/>
+          <w:sz w:val="32"/>
+          <w:szCs w:val="32"/>
+          <w:bdr w:val="none" w:sz="0" w:space="0" w:color="auto" w:frame="1"/>
+          <w:lang w:val="en-US" w:eastAsia="ru-RU"/>
+        </w:rPr>
+      </w:pPr>
+      <w:r>
+        <w:rPr>
+          <w:rFonts w:ascii="Times New Roman" w:eastAsia="Times New Roman" w:hAnsi="Times New Roman" w:cs="Times New Roman"/>
+          <w:bCs/>
+          <w:iCs/>
+          <w:sz w:val="24"/>
+          <w:szCs w:val="24"/>
+          <w:bdr w:val="none" w:sz="0" w:space="0" w:color="auto" w:frame="1"/>
+          <w:lang w:val="en-US" w:eastAsia="ru-RU"/>
+        </w:rPr>
+        <w:t xml:space="preserve">                                                           </w:t>
+      </w:r>
+      <w:r>
+        <w:rPr>
+          <w:rFonts w:ascii="Times New Roman" w:eastAsia="Times New Roman" w:hAnsi="Times New Roman" w:cs="Times New Roman"/>
+          <w:b/>
+          <w:bCs/>
+          <w:iCs/>
+          <w:sz w:val="32"/>
+          <w:szCs w:val="32"/>
+          <w:bdr w:val="none" w:sz="0" w:space="0" w:color="auto" w:frame="1"/>
+          <w:lang w:val="en-US" w:eastAsia="ru-RU"/>
+        </w:rPr>
+        <w:t>Bug Fixing</w:t>
+      </w:r>
+    </w:p>
+    <w:p>
+      <w:pPr>
+        <w:pStyle w:val="a9"/>
+        <w:numPr>
+          <w:ilvl w:val="0"/>
+          <w:numId w:val="12"/>
+        </w:numPr>
+        <w:spacing w:after="100" w:afterAutospacing="1" w:line="80" w:lineRule="atLeast"/>
+        <w:rPr>
+          <w:rFonts w:ascii="Times New Roman" w:eastAsia="Times New Roman" w:hAnsi="Times New Roman" w:cs="Times New Roman"/>
+          <w:bCs/>
+          <w:iCs/>
+          <w:sz w:val="24"/>
+          <w:szCs w:val="24"/>
+          <w:bdr w:val="none" w:sz="0" w:space="0" w:color="auto" w:frame="1"/>
+          <w:lang w:val="en-US" w:eastAsia="ru-RU"/>
+        </w:rPr>
+      </w:pPr>
+      <w:r>
+        <w:rPr>
+          <w:rFonts w:ascii="Times New Roman" w:eastAsia="Times New Roman" w:hAnsi="Times New Roman" w:cs="Times New Roman"/>
+          <w:bCs/>
+          <w:iCs/>
+          <w:sz w:val="24"/>
+          <w:szCs w:val="24"/>
+          <w:bdr w:val="none" w:sz="0" w:space="0" w:color="auto" w:frame="1"/>
+          <w:lang w:val="en-US" w:eastAsia="ru-RU"/>
+        </w:rPr>
+        <w:t>Description:</w:t>
+      </w:r>
+    </w:p>
+    <w:p>
+      <w:pPr>
+        <w:spacing w:after="100" w:afterAutospacing="1" w:line="80" w:lineRule="atLeast"/>
+        <w:rPr>
+          <w:rFonts w:ascii="Times New Roman" w:eastAsia="Times New Roman" w:hAnsi="Times New Roman" w:cs="Times New Roman"/>
+          <w:bCs/>
+          <w:iCs/>
+          <w:sz w:val="24"/>
+          <w:szCs w:val="24"/>
+          <w:bdr w:val="none" w:sz="0" w:space="0" w:color="auto" w:frame="1"/>
+          <w:lang w:val="en-US" w:eastAsia="ru-RU"/>
+        </w:rPr>
+      </w:pPr>
+      <w:r>
+        <w:rPr>
+          <w:rFonts w:ascii="Times New Roman" w:eastAsia="Times New Roman" w:hAnsi="Times New Roman" w:cs="Times New Roman"/>
+          <w:bCs/>
+          <w:iCs/>
+          <w:sz w:val="24"/>
+          <w:szCs w:val="24"/>
+          <w:bdr w:val="none" w:sz="0" w:space="0" w:color="auto" w:frame="1"/>
+          <w:lang w:val="en-US" w:eastAsia="ru-RU"/>
+        </w:rPr>
+        <w:t>A</w:t>
+      </w:r>
+      <w:r>
+        <w:rPr>
+          <w:rFonts w:ascii="Times New Roman" w:eastAsia="Times New Roman" w:hAnsi="Times New Roman" w:cs="Times New Roman"/>
+          <w:bCs/>
+          <w:iCs/>
+          <w:sz w:val="24"/>
+          <w:szCs w:val="24"/>
+          <w:bdr w:val="none" w:sz="0" w:space="0" w:color="auto" w:frame="1"/>
+          <w:lang w:val="en-US" w:eastAsia="ru-RU"/>
+        </w:rPr>
+        <w:t>fter switching to encrypted passwords inside Active MQ Broker,</w:t>
+      </w:r>
+      <w:r>
+        <w:rPr>
+          <w:rFonts w:ascii="Times New Roman" w:eastAsia="Times New Roman" w:hAnsi="Times New Roman" w:cs="Times New Roman"/>
+          <w:bCs/>
+          <w:iCs/>
+          <w:sz w:val="24"/>
+          <w:szCs w:val="24"/>
+          <w:bdr w:val="none" w:sz="0" w:space="0" w:color="auto" w:frame="1"/>
+          <w:lang w:val="en-US" w:eastAsia="ru-RU"/>
+        </w:rPr>
+        <w:t xml:space="preserve"> we get security exception under attempt to see the message contents. Please see the article below for the steps of how to solve it.</w:t>
+      </w:r>
+    </w:p>
+    <w:p>
+      <w:pPr>
+        <w:spacing w:after="100" w:afterAutospacing="1" w:line="80" w:lineRule="atLeast"/>
+        <w:contextualSpacing/>
+        <w:rPr>
+          <w:rFonts w:ascii="Times New Roman" w:eastAsia="Times New Roman" w:hAnsi="Times New Roman" w:cs="Times New Roman"/>
+          <w:bCs/>
+          <w:iCs/>
+          <w:sz w:val="24"/>
+          <w:szCs w:val="24"/>
+          <w:bdr w:val="none" w:sz="0" w:space="0" w:color="auto" w:frame="1"/>
+          <w:lang w:val="en-US" w:eastAsia="ru-RU"/>
+        </w:rPr>
+      </w:pPr>
+    </w:p>
+    <w:p>
+      <w:pPr>
+        <w:spacing w:after="100" w:afterAutospacing="1" w:line="80" w:lineRule="atLeast"/>
+        <w:contextualSpacing/>
+        <w:rPr>
+          <w:rFonts w:ascii="Times New Roman" w:eastAsia="Times New Roman" w:hAnsi="Times New Roman" w:cs="Times New Roman"/>
+          <w:bCs/>
+          <w:iCs/>
+          <w:sz w:val="24"/>
+          <w:szCs w:val="24"/>
+          <w:bdr w:val="none" w:sz="0" w:space="0" w:color="auto" w:frame="1"/>
+          <w:lang w:val="en-US" w:eastAsia="ru-RU"/>
+        </w:rPr>
+      </w:pPr>
+      <w:r>
+        <w:rPr>
+          <w:rFonts w:ascii="Times New Roman" w:eastAsia="Times New Roman" w:hAnsi="Times New Roman" w:cs="Times New Roman"/>
+          <w:bCs/>
+          <w:iCs/>
+          <w:sz w:val="24"/>
+          <w:szCs w:val="24"/>
+          <w:bdr w:val="none" w:sz="0" w:space="0" w:color="auto" w:frame="1"/>
+          <w:lang w:val="en-US" w:eastAsia="ru-RU"/>
+        </w:rPr>
+        <w:t>Original Article:</w:t>
+      </w:r>
+    </w:p>
+    <w:p>
+      <w:pPr>
+        <w:spacing w:after="100" w:afterAutospacing="1" w:line="80" w:lineRule="atLeast"/>
+        <w:contextualSpacing/>
+        <w:rPr>
+          <w:rFonts w:ascii="Times New Roman" w:eastAsia="Times New Roman" w:hAnsi="Times New Roman" w:cs="Times New Roman"/>
+          <w:bCs/>
+          <w:iCs/>
+          <w:sz w:val="24"/>
+          <w:szCs w:val="24"/>
+          <w:bdr w:val="none" w:sz="0" w:space="0" w:color="auto" w:frame="1"/>
+          <w:lang w:val="en-US" w:eastAsia="ru-RU"/>
+        </w:rPr>
+      </w:pPr>
+    </w:p>
+    <w:p>
+      <w:pPr>
+        <w:spacing w:after="100" w:afterAutospacing="1" w:line="80" w:lineRule="atLeast"/>
+        <w:contextualSpacing/>
+        <w:rPr>
+          <w:rFonts w:ascii="Times New Roman" w:eastAsia="Times New Roman" w:hAnsi="Times New Roman" w:cs="Times New Roman"/>
+          <w:bCs/>
+          <w:iCs/>
+          <w:sz w:val="24"/>
+          <w:szCs w:val="24"/>
+          <w:bdr w:val="none" w:sz="0" w:space="0" w:color="auto" w:frame="1"/>
+          <w:lang w:val="en-US" w:eastAsia="ru-RU"/>
+        </w:rPr>
+      </w:pPr>
+      <w:r>
+        <w:rPr>
+          <w:rFonts w:ascii="Times New Roman" w:eastAsia="Times New Roman" w:hAnsi="Times New Roman" w:cs="Times New Roman"/>
+          <w:bCs/>
+          <w:iCs/>
+          <w:sz w:val="24"/>
+          <w:szCs w:val="24"/>
+          <w:bdr w:val="none" w:sz="0" w:space="0" w:color="auto" w:frame="1"/>
+          <w:lang w:val="en-US" w:eastAsia="ru-RU"/>
+        </w:rPr>
+        <w:t>http://mail-archives.apache.org/mod_mbox/activemq-users/201206.mbox/%3C1339596766678-4653250.post@n4.nabble.com%3E</w:t>
+      </w:r>
+    </w:p>
+    <w:p>
+      <w:pPr>
+        <w:spacing w:after="100" w:afterAutospacing="1" w:line="80" w:lineRule="atLeast"/>
+        <w:contextualSpacing/>
+        <w:rPr>
+          <w:rFonts w:ascii="Times New Roman" w:eastAsia="Times New Roman" w:hAnsi="Times New Roman" w:cs="Times New Roman"/>
+          <w:bCs/>
+          <w:iCs/>
+          <w:sz w:val="24"/>
+          <w:szCs w:val="24"/>
+          <w:bdr w:val="none" w:sz="0" w:space="0" w:color="auto" w:frame="1"/>
+          <w:lang w:val="en-US" w:eastAsia="ru-RU"/>
+        </w:rPr>
+      </w:pPr>
+    </w:p>
+    <w:p>
+      <w:pPr>
+        <w:spacing w:after="100" w:afterAutospacing="1" w:line="80" w:lineRule="atLeast"/>
+        <w:contextualSpacing/>
+        <w:rPr>
+          <w:rFonts w:ascii="Times New Roman" w:eastAsia="Times New Roman" w:hAnsi="Times New Roman" w:cs="Times New Roman"/>
+          <w:bCs/>
+          <w:iCs/>
+          <w:sz w:val="24"/>
+          <w:szCs w:val="24"/>
+          <w:bdr w:val="none" w:sz="0" w:space="0" w:color="auto" w:frame="1"/>
+          <w:lang w:val="en-US" w:eastAsia="ru-RU"/>
+        </w:rPr>
+      </w:pPr>
+      <w:proofErr w:type="spellStart"/>
+      <w:proofErr w:type="gramStart"/>
+      <w:r>
+        <w:rPr>
+          <w:rFonts w:ascii="Times New Roman" w:eastAsia="Times New Roman" w:hAnsi="Times New Roman" w:cs="Times New Roman"/>
+          <w:bCs/>
+          <w:iCs/>
+          <w:sz w:val="24"/>
+          <w:szCs w:val="24"/>
+          <w:bdr w:val="none" w:sz="0" w:space="0" w:color="auto" w:frame="1"/>
+          <w:lang w:val="en-US" w:eastAsia="ru-RU"/>
+        </w:rPr>
+        <w:t>ndipiazza</w:t>
+      </w:r>
+      <w:proofErr w:type="spellEnd"/>
+      <w:proofErr w:type="gramEnd"/>
+      <w:r>
+        <w:rPr>
+          <w:rFonts w:ascii="Times New Roman" w:eastAsia="Times New Roman" w:hAnsi="Times New Roman" w:cs="Times New Roman"/>
+          <w:bCs/>
+          <w:iCs/>
+          <w:sz w:val="24"/>
+          <w:szCs w:val="24"/>
+          <w:bdr w:val="none" w:sz="0" w:space="0" w:color="auto" w:frame="1"/>
+          <w:lang w:val="en-US" w:eastAsia="ru-RU"/>
+        </w:rPr>
+        <w:t xml:space="preserve"> &lt;</w:t>
+      </w:r>
+      <w:proofErr w:type="spellStart"/>
+      <w:r>
+        <w:rPr>
+          <w:rFonts w:ascii="Times New Roman" w:eastAsia="Times New Roman" w:hAnsi="Times New Roman" w:cs="Times New Roman"/>
+          <w:bCs/>
+          <w:iCs/>
+          <w:sz w:val="24"/>
+          <w:szCs w:val="24"/>
+          <w:bdr w:val="none" w:sz="0" w:space="0" w:color="auto" w:frame="1"/>
+          <w:lang w:val="en-US" w:eastAsia="ru-RU"/>
+        </w:rPr>
+        <w:t>nicholas.dipia</w:t>
+      </w:r>
+      <w:proofErr w:type="spellEnd"/>
+      <w:r>
+        <w:rPr>
+          <w:rFonts w:ascii="Times New Roman" w:eastAsia="Times New Roman" w:hAnsi="Times New Roman" w:cs="Times New Roman"/>
+          <w:bCs/>
+          <w:iCs/>
+          <w:sz w:val="24"/>
+          <w:szCs w:val="24"/>
+          <w:bdr w:val="none" w:sz="0" w:space="0" w:color="auto" w:frame="1"/>
+          <w:lang w:val="en-US" w:eastAsia="ru-RU"/>
+        </w:rPr>
+        <w:t>...@gmail.com&gt;</w:t>
+      </w:r>
+    </w:p>
+    <w:p>
+      <w:pPr>
+        <w:spacing w:after="100" w:afterAutospacing="1" w:line="80" w:lineRule="atLeast"/>
+        <w:contextualSpacing/>
+        <w:rPr>
+          <w:rFonts w:ascii="Times New Roman" w:eastAsia="Times New Roman" w:hAnsi="Times New Roman" w:cs="Times New Roman"/>
+          <w:bCs/>
+          <w:iCs/>
+          <w:sz w:val="24"/>
+          <w:szCs w:val="24"/>
+          <w:bdr w:val="none" w:sz="0" w:space="0" w:color="auto" w:frame="1"/>
+          <w:lang w:val="en-US" w:eastAsia="ru-RU"/>
+        </w:rPr>
+      </w:pPr>
+      <w:r>
+        <w:rPr>
+          <w:rFonts w:ascii="Times New Roman" w:eastAsia="Times New Roman" w:hAnsi="Times New Roman" w:cs="Times New Roman"/>
+          <w:bCs/>
+          <w:iCs/>
+          <w:sz w:val="24"/>
+          <w:szCs w:val="24"/>
+          <w:bdr w:val="none" w:sz="0" w:space="0" w:color="auto" w:frame="1"/>
+          <w:lang w:val="en-US" w:eastAsia="ru-RU"/>
+        </w:rPr>
+        <w:t xml:space="preserve"> Subject Need to include webconsole-embedded.xml password encryption to the </w:t>
+      </w:r>
+      <w:proofErr w:type="spellStart"/>
+      <w:r>
+        <w:rPr>
+          <w:rFonts w:ascii="Times New Roman" w:eastAsia="Times New Roman" w:hAnsi="Times New Roman" w:cs="Times New Roman"/>
+          <w:bCs/>
+          <w:iCs/>
+          <w:sz w:val="24"/>
+          <w:szCs w:val="24"/>
+          <w:bdr w:val="none" w:sz="0" w:space="0" w:color="auto" w:frame="1"/>
+          <w:lang w:val="en-US" w:eastAsia="ru-RU"/>
+        </w:rPr>
+        <w:t>activemq</w:t>
+      </w:r>
+      <w:proofErr w:type="spellEnd"/>
+      <w:r>
+        <w:rPr>
+          <w:rFonts w:ascii="Times New Roman" w:eastAsia="Times New Roman" w:hAnsi="Times New Roman" w:cs="Times New Roman"/>
+          <w:bCs/>
+          <w:iCs/>
+          <w:sz w:val="24"/>
+          <w:szCs w:val="24"/>
+          <w:bdr w:val="none" w:sz="0" w:space="0" w:color="auto" w:frame="1"/>
+          <w:lang w:val="en-US" w:eastAsia="ru-RU"/>
+        </w:rPr>
+        <w:t xml:space="preserve"> encrypted passwords documentation</w:t>
+      </w:r>
+    </w:p>
+    <w:p>
+      <w:pPr>
+        <w:spacing w:after="100" w:afterAutospacing="1" w:line="80" w:lineRule="atLeast"/>
+        <w:contextualSpacing/>
+        <w:rPr>
+          <w:rFonts w:ascii="Times New Roman" w:eastAsia="Times New Roman" w:hAnsi="Times New Roman" w:cs="Times New Roman"/>
+          <w:bCs/>
+          <w:iCs/>
+          <w:sz w:val="24"/>
+          <w:szCs w:val="24"/>
+          <w:bdr w:val="none" w:sz="0" w:space="0" w:color="auto" w:frame="1"/>
+          <w:lang w:val="en-US" w:eastAsia="ru-RU"/>
+        </w:rPr>
+      </w:pPr>
+      <w:r>
+        <w:rPr>
+          <w:rFonts w:ascii="Times New Roman" w:eastAsia="Times New Roman" w:hAnsi="Times New Roman" w:cs="Times New Roman"/>
+          <w:bCs/>
+          <w:iCs/>
+          <w:sz w:val="24"/>
+          <w:szCs w:val="24"/>
+          <w:bdr w:val="none" w:sz="0" w:space="0" w:color="auto" w:frame="1"/>
+          <w:lang w:val="en-US" w:eastAsia="ru-RU"/>
+        </w:rPr>
+        <w:t xml:space="preserve"> Date Wed, 13 Jun 2012 14:12:46 GMT</w:t>
+      </w:r>
+    </w:p>
+    <w:p>
+      <w:pPr>
+        <w:spacing w:after="100" w:afterAutospacing="1" w:line="80" w:lineRule="atLeast"/>
+        <w:contextualSpacing/>
+        <w:rPr>
+          <w:rFonts w:ascii="Times New Roman" w:eastAsia="Times New Roman" w:hAnsi="Times New Roman" w:cs="Times New Roman"/>
+          <w:bCs/>
+          <w:iCs/>
+          <w:sz w:val="24"/>
+          <w:szCs w:val="24"/>
+          <w:bdr w:val="none" w:sz="0" w:space="0" w:color="auto" w:frame="1"/>
+          <w:lang w:val="en-US" w:eastAsia="ru-RU"/>
+        </w:rPr>
+      </w:pPr>
+    </w:p>
+    <w:p>
+      <w:pPr>
+        <w:spacing w:after="100" w:afterAutospacing="1" w:line="80" w:lineRule="atLeast"/>
+        <w:contextualSpacing/>
+        <w:rPr>
+          <w:rFonts w:ascii="Times New Roman" w:eastAsia="Times New Roman" w:hAnsi="Times New Roman" w:cs="Times New Roman"/>
+          <w:bCs/>
+          <w:iCs/>
+          <w:sz w:val="24"/>
+          <w:szCs w:val="24"/>
+          <w:bdr w:val="none" w:sz="0" w:space="0" w:color="auto" w:frame="1"/>
+          <w:lang w:val="en-US" w:eastAsia="ru-RU"/>
+        </w:rPr>
+      </w:pPr>
+      <w:r>
+        <w:rPr>
+          <w:rFonts w:ascii="Times New Roman" w:eastAsia="Times New Roman" w:hAnsi="Times New Roman" w:cs="Times New Roman"/>
+          <w:bCs/>
+          <w:iCs/>
+          <w:sz w:val="24"/>
+          <w:szCs w:val="24"/>
+          <w:bdr w:val="none" w:sz="0" w:space="0" w:color="auto" w:frame="1"/>
+          <w:lang w:val="en-US" w:eastAsia="ru-RU"/>
+        </w:rPr>
+        <w:t>The documentation here: http://activemq.apache.org/encrypted-passwords.html</w:t>
+      </w:r>
+    </w:p>
+    <w:p>
+      <w:pPr>
+        <w:spacing w:after="100" w:afterAutospacing="1" w:line="80" w:lineRule="atLeast"/>
+        <w:contextualSpacing/>
+        <w:rPr>
+          <w:rFonts w:ascii="Times New Roman" w:eastAsia="Times New Roman" w:hAnsi="Times New Roman" w:cs="Times New Roman"/>
+          <w:bCs/>
+          <w:iCs/>
+          <w:sz w:val="24"/>
+          <w:szCs w:val="24"/>
+          <w:bdr w:val="none" w:sz="0" w:space="0" w:color="auto" w:frame="1"/>
+          <w:lang w:val="en-US" w:eastAsia="ru-RU"/>
+        </w:rPr>
+      </w:pPr>
+    </w:p>
+    <w:p>
+      <w:pPr>
+        <w:spacing w:after="100" w:afterAutospacing="1" w:line="80" w:lineRule="atLeast"/>
+        <w:contextualSpacing/>
+        <w:rPr>
+          <w:rFonts w:ascii="Times New Roman" w:eastAsia="Times New Roman" w:hAnsi="Times New Roman" w:cs="Times New Roman"/>
+          <w:bCs/>
+          <w:iCs/>
+          <w:sz w:val="24"/>
+          <w:szCs w:val="24"/>
+          <w:bdr w:val="none" w:sz="0" w:space="0" w:color="auto" w:frame="1"/>
+          <w:lang w:val="en-US" w:eastAsia="ru-RU"/>
+        </w:rPr>
+      </w:pPr>
+      <w:r>
+        <w:rPr>
+          <w:rFonts w:ascii="Times New Roman" w:eastAsia="Times New Roman" w:hAnsi="Times New Roman" w:cs="Times New Roman"/>
+          <w:bCs/>
+          <w:iCs/>
+          <w:sz w:val="24"/>
+          <w:szCs w:val="24"/>
+          <w:bdr w:val="none" w:sz="0" w:space="0" w:color="auto" w:frame="1"/>
+          <w:lang w:val="en-US" w:eastAsia="ru-RU"/>
+        </w:rPr>
+        <w:t>Does not say anything about how to get the</w:t>
+      </w:r>
+    </w:p>
+    <w:p>
+      <w:pPr>
+        <w:spacing w:after="100" w:afterAutospacing="1" w:line="80" w:lineRule="atLeast"/>
+        <w:contextualSpacing/>
+        <w:rPr>
+          <w:rFonts w:ascii="Times New Roman" w:eastAsia="Times New Roman" w:hAnsi="Times New Roman" w:cs="Times New Roman"/>
+          <w:bCs/>
+          <w:iCs/>
+          <w:sz w:val="24"/>
+          <w:szCs w:val="24"/>
+          <w:bdr w:val="none" w:sz="0" w:space="0" w:color="auto" w:frame="1"/>
+          <w:lang w:val="en-US" w:eastAsia="ru-RU"/>
+        </w:rPr>
+      </w:pPr>
+      <w:r>
+        <w:rPr>
+          <w:rFonts w:ascii="Times New Roman" w:eastAsia="Times New Roman" w:hAnsi="Times New Roman" w:cs="Times New Roman"/>
+          <w:bCs/>
+          <w:iCs/>
+          <w:sz w:val="24"/>
+          <w:szCs w:val="24"/>
+          <w:bdr w:val="none" w:sz="0" w:space="0" w:color="auto" w:frame="1"/>
+          <w:lang w:val="en-US" w:eastAsia="ru-RU"/>
+        </w:rPr>
+        <w:t xml:space="preserve"> $ACTIVEMQ_HOME/</w:t>
+      </w:r>
+      <w:proofErr w:type="spellStart"/>
+      <w:r>
+        <w:rPr>
+          <w:rFonts w:ascii="Times New Roman" w:eastAsia="Times New Roman" w:hAnsi="Times New Roman" w:cs="Times New Roman"/>
+          <w:bCs/>
+          <w:iCs/>
+          <w:sz w:val="24"/>
+          <w:szCs w:val="24"/>
+          <w:bdr w:val="none" w:sz="0" w:space="0" w:color="auto" w:frame="1"/>
+          <w:lang w:val="en-US" w:eastAsia="ru-RU"/>
+        </w:rPr>
+        <w:t>webapps</w:t>
+      </w:r>
+      <w:proofErr w:type="spellEnd"/>
+      <w:r>
+        <w:rPr>
+          <w:rFonts w:ascii="Times New Roman" w:eastAsia="Times New Roman" w:hAnsi="Times New Roman" w:cs="Times New Roman"/>
+          <w:bCs/>
+          <w:iCs/>
+          <w:sz w:val="24"/>
+          <w:szCs w:val="24"/>
+          <w:bdr w:val="none" w:sz="0" w:space="0" w:color="auto" w:frame="1"/>
+          <w:lang w:val="en-US" w:eastAsia="ru-RU"/>
+        </w:rPr>
+        <w:t>/admin/WEB-INF/webconsole-embedded.xml to start using</w:t>
+      </w:r>
+    </w:p>
+    <w:p>
+      <w:pPr>
+        <w:spacing w:after="100" w:afterAutospacing="1" w:line="80" w:lineRule="atLeast"/>
+        <w:contextualSpacing/>
+        <w:rPr>
+          <w:rFonts w:ascii="Times New Roman" w:eastAsia="Times New Roman" w:hAnsi="Times New Roman" w:cs="Times New Roman"/>
+          <w:bCs/>
+          <w:iCs/>
+          <w:sz w:val="24"/>
+          <w:szCs w:val="24"/>
+          <w:bdr w:val="none" w:sz="0" w:space="0" w:color="auto" w:frame="1"/>
+          <w:lang w:val="en-US" w:eastAsia="ru-RU"/>
+        </w:rPr>
+      </w:pPr>
+      <w:r>
+        <w:rPr>
+          <w:rFonts w:ascii="Times New Roman" w:eastAsia="Times New Roman" w:hAnsi="Times New Roman" w:cs="Times New Roman"/>
+          <w:bCs/>
+          <w:iCs/>
+          <w:sz w:val="24"/>
+          <w:szCs w:val="24"/>
+          <w:bdr w:val="none" w:sz="0" w:space="0" w:color="auto" w:frame="1"/>
+          <w:lang w:val="en-US" w:eastAsia="ru-RU"/>
+        </w:rPr>
+        <w:t xml:space="preserve"> </w:t>
+      </w:r>
+      <w:proofErr w:type="gramStart"/>
+      <w:r>
+        <w:rPr>
+          <w:rFonts w:ascii="Times New Roman" w:eastAsia="Times New Roman" w:hAnsi="Times New Roman" w:cs="Times New Roman"/>
+          <w:bCs/>
+          <w:iCs/>
+          <w:sz w:val="24"/>
+          <w:szCs w:val="24"/>
+          <w:bdr w:val="none" w:sz="0" w:space="0" w:color="auto" w:frame="1"/>
+          <w:lang w:val="en-US" w:eastAsia="ru-RU"/>
+        </w:rPr>
+        <w:t>the</w:t>
+      </w:r>
+      <w:proofErr w:type="gramEnd"/>
+      <w:r>
+        <w:rPr>
+          <w:rFonts w:ascii="Times New Roman" w:eastAsia="Times New Roman" w:hAnsi="Times New Roman" w:cs="Times New Roman"/>
+          <w:bCs/>
+          <w:iCs/>
+          <w:sz w:val="24"/>
+          <w:szCs w:val="24"/>
+          <w:bdr w:val="none" w:sz="0" w:space="0" w:color="auto" w:frame="1"/>
+          <w:lang w:val="en-US" w:eastAsia="ru-RU"/>
+        </w:rPr>
+        <w:t xml:space="preserve"> credentials-</w:t>
+      </w:r>
+      <w:proofErr w:type="spellStart"/>
+      <w:r>
+        <w:rPr>
+          <w:rFonts w:ascii="Times New Roman" w:eastAsia="Times New Roman" w:hAnsi="Times New Roman" w:cs="Times New Roman"/>
+          <w:bCs/>
+          <w:iCs/>
+          <w:sz w:val="24"/>
+          <w:szCs w:val="24"/>
+          <w:bdr w:val="none" w:sz="0" w:space="0" w:color="auto" w:frame="1"/>
+          <w:lang w:val="en-US" w:eastAsia="ru-RU"/>
+        </w:rPr>
+        <w:t>enc.properties</w:t>
+      </w:r>
+      <w:proofErr w:type="spellEnd"/>
+      <w:r>
+        <w:rPr>
+          <w:rFonts w:ascii="Times New Roman" w:eastAsia="Times New Roman" w:hAnsi="Times New Roman" w:cs="Times New Roman"/>
+          <w:bCs/>
+          <w:iCs/>
+          <w:sz w:val="24"/>
+          <w:szCs w:val="24"/>
+          <w:bdr w:val="none" w:sz="0" w:space="0" w:color="auto" w:frame="1"/>
+          <w:lang w:val="en-US" w:eastAsia="ru-RU"/>
+        </w:rPr>
+        <w:t xml:space="preserve"> file, like activemq.xml switched to.</w:t>
+      </w:r>
+    </w:p>
+    <w:p>
+      <w:pPr>
+        <w:spacing w:after="100" w:afterAutospacing="1" w:line="80" w:lineRule="atLeast"/>
+        <w:contextualSpacing/>
+        <w:rPr>
+          <w:rFonts w:ascii="Times New Roman" w:eastAsia="Times New Roman" w:hAnsi="Times New Roman" w:cs="Times New Roman"/>
+          <w:bCs/>
+          <w:iCs/>
+          <w:sz w:val="24"/>
+          <w:szCs w:val="24"/>
+          <w:bdr w:val="none" w:sz="0" w:space="0" w:color="auto" w:frame="1"/>
+          <w:lang w:val="en-US" w:eastAsia="ru-RU"/>
+        </w:rPr>
+      </w:pPr>
+    </w:p>
+    <w:p>
+      <w:pPr>
+        <w:spacing w:after="100" w:afterAutospacing="1" w:line="80" w:lineRule="atLeast"/>
+        <w:contextualSpacing/>
+        <w:rPr>
+          <w:rFonts w:ascii="Times New Roman" w:eastAsia="Times New Roman" w:hAnsi="Times New Roman" w:cs="Times New Roman"/>
+          <w:bCs/>
+          <w:iCs/>
+          <w:sz w:val="24"/>
+          <w:szCs w:val="24"/>
+          <w:bdr w:val="none" w:sz="0" w:space="0" w:color="auto" w:frame="1"/>
+          <w:lang w:val="en-US" w:eastAsia="ru-RU"/>
+        </w:rPr>
+      </w:pPr>
+      <w:r>
+        <w:rPr>
+          <w:rFonts w:ascii="Times New Roman" w:eastAsia="Times New Roman" w:hAnsi="Times New Roman" w:cs="Times New Roman"/>
+          <w:bCs/>
+          <w:iCs/>
+          <w:sz w:val="24"/>
+          <w:szCs w:val="24"/>
+          <w:bdr w:val="none" w:sz="0" w:space="0" w:color="auto" w:frame="1"/>
+          <w:lang w:val="en-US" w:eastAsia="ru-RU"/>
+        </w:rPr>
+        <w:t>Steps:</w:t>
+      </w:r>
+    </w:p>
+    <w:p>
+      <w:pPr>
+        <w:spacing w:after="100" w:afterAutospacing="1" w:line="80" w:lineRule="atLeast"/>
+        <w:contextualSpacing/>
+        <w:rPr>
+          <w:rFonts w:ascii="Times New Roman" w:eastAsia="Times New Roman" w:hAnsi="Times New Roman" w:cs="Times New Roman"/>
+          <w:bCs/>
+          <w:iCs/>
+          <w:sz w:val="24"/>
+          <w:szCs w:val="24"/>
+          <w:bdr w:val="none" w:sz="0" w:space="0" w:color="auto" w:frame="1"/>
+          <w:lang w:val="en-US" w:eastAsia="ru-RU"/>
+        </w:rPr>
+      </w:pPr>
+    </w:p>
+    <w:p>
+      <w:pPr>
+        <w:spacing w:after="100" w:afterAutospacing="1" w:line="80" w:lineRule="atLeast"/>
+        <w:contextualSpacing/>
+        <w:rPr>
+          <w:rFonts w:ascii="Times New Roman" w:eastAsia="Times New Roman" w:hAnsi="Times New Roman" w:cs="Times New Roman"/>
+          <w:bCs/>
+          <w:iCs/>
+          <w:sz w:val="24"/>
+          <w:szCs w:val="24"/>
+          <w:bdr w:val="none" w:sz="0" w:space="0" w:color="auto" w:frame="1"/>
+          <w:lang w:val="en-US" w:eastAsia="ru-RU"/>
+        </w:rPr>
+      </w:pPr>
+      <w:r>
+        <w:rPr>
+          <w:rFonts w:ascii="Times New Roman" w:eastAsia="Times New Roman" w:hAnsi="Times New Roman" w:cs="Times New Roman"/>
+          <w:bCs/>
+          <w:iCs/>
+          <w:sz w:val="24"/>
+          <w:szCs w:val="24"/>
+          <w:bdr w:val="none" w:sz="0" w:space="0" w:color="auto" w:frame="1"/>
+          <w:lang w:val="en-US" w:eastAsia="ru-RU"/>
+        </w:rPr>
+        <w:t>Edit - $ACTIVEMQ_HOME/</w:t>
+      </w:r>
+      <w:proofErr w:type="spellStart"/>
+      <w:r>
+        <w:rPr>
+          <w:rFonts w:ascii="Times New Roman" w:eastAsia="Times New Roman" w:hAnsi="Times New Roman" w:cs="Times New Roman"/>
+          <w:bCs/>
+          <w:iCs/>
+          <w:sz w:val="24"/>
+          <w:szCs w:val="24"/>
+          <w:bdr w:val="none" w:sz="0" w:space="0" w:color="auto" w:frame="1"/>
+          <w:lang w:val="en-US" w:eastAsia="ru-RU"/>
+        </w:rPr>
+        <w:t>webapps</w:t>
+      </w:r>
+      <w:proofErr w:type="spellEnd"/>
+      <w:r>
+        <w:rPr>
+          <w:rFonts w:ascii="Times New Roman" w:eastAsia="Times New Roman" w:hAnsi="Times New Roman" w:cs="Times New Roman"/>
+          <w:bCs/>
+          <w:iCs/>
+          <w:sz w:val="24"/>
+          <w:szCs w:val="24"/>
+          <w:bdr w:val="none" w:sz="0" w:space="0" w:color="auto" w:frame="1"/>
+          <w:lang w:val="en-US" w:eastAsia="ru-RU"/>
+        </w:rPr>
+        <w:t>/admin/WEB-INF/webconsole-embedded.xml</w:t>
+      </w:r>
+    </w:p>
+    <w:p>
+      <w:pPr>
+        <w:spacing w:after="100" w:afterAutospacing="1" w:line="80" w:lineRule="atLeast"/>
+        <w:contextualSpacing/>
+        <w:rPr>
+          <w:rFonts w:ascii="Times New Roman" w:eastAsia="Times New Roman" w:hAnsi="Times New Roman" w:cs="Times New Roman"/>
+          <w:bCs/>
+          <w:iCs/>
+          <w:sz w:val="24"/>
+          <w:szCs w:val="24"/>
+          <w:bdr w:val="none" w:sz="0" w:space="0" w:color="auto" w:frame="1"/>
+          <w:lang w:val="en-US" w:eastAsia="ru-RU"/>
+        </w:rPr>
+      </w:pPr>
+    </w:p>
+    <w:p>
+      <w:pPr>
+        <w:spacing w:after="100" w:afterAutospacing="1" w:line="80" w:lineRule="atLeast"/>
+        <w:contextualSpacing/>
+        <w:rPr>
+          <w:rFonts w:ascii="Times New Roman" w:eastAsia="Times New Roman" w:hAnsi="Times New Roman" w:cs="Times New Roman"/>
+          <w:bCs/>
+          <w:iCs/>
+          <w:sz w:val="24"/>
+          <w:szCs w:val="24"/>
+          <w:bdr w:val="none" w:sz="0" w:space="0" w:color="auto" w:frame="1"/>
+          <w:lang w:val="en-US" w:eastAsia="ru-RU"/>
+        </w:rPr>
+      </w:pPr>
+      <w:r>
+        <w:rPr>
+          <w:rFonts w:ascii="Times New Roman" w:eastAsia="Times New Roman" w:hAnsi="Times New Roman" w:cs="Times New Roman"/>
+          <w:bCs/>
+          <w:iCs/>
+          <w:sz w:val="24"/>
+          <w:szCs w:val="24"/>
+          <w:bdr w:val="none" w:sz="0" w:space="0" w:color="auto" w:frame="1"/>
+          <w:lang w:val="en-US" w:eastAsia="ru-RU"/>
+        </w:rPr>
+        <w:t>Replace:</w:t>
+      </w:r>
+    </w:p>
+    <w:p>
+      <w:pPr>
+        <w:spacing w:after="100" w:afterAutospacing="1" w:line="80" w:lineRule="atLeast"/>
+        <w:contextualSpacing/>
+        <w:rPr>
+          <w:rFonts w:ascii="Times New Roman" w:eastAsia="Times New Roman" w:hAnsi="Times New Roman" w:cs="Times New Roman"/>
+          <w:bCs/>
+          <w:iCs/>
+          <w:sz w:val="24"/>
+          <w:szCs w:val="24"/>
+          <w:bdr w:val="none" w:sz="0" w:space="0" w:color="auto" w:frame="1"/>
+          <w:lang w:val="en-US" w:eastAsia="ru-RU"/>
+        </w:rPr>
+      </w:pPr>
+    </w:p>
+    <w:p>
+      <w:pPr>
+        <w:spacing w:after="100" w:afterAutospacing="1" w:line="80" w:lineRule="atLeast"/>
+        <w:contextualSpacing/>
+        <w:rPr>
+          <w:rFonts w:ascii="Times New Roman" w:eastAsia="Times New Roman" w:hAnsi="Times New Roman" w:cs="Times New Roman"/>
+          <w:bCs/>
+          <w:iCs/>
+          <w:sz w:val="24"/>
+          <w:szCs w:val="24"/>
+          <w:bdr w:val="none" w:sz="0" w:space="0" w:color="auto" w:frame="1"/>
+          <w:lang w:val="en-US" w:eastAsia="ru-RU"/>
+        </w:rPr>
+      </w:pPr>
+      <w:r>
+        <w:rPr>
+          <w:rFonts w:ascii="Times New Roman" w:eastAsia="Times New Roman" w:hAnsi="Times New Roman" w:cs="Times New Roman"/>
+          <w:bCs/>
+          <w:iCs/>
+          <w:sz w:val="24"/>
+          <w:szCs w:val="24"/>
+          <w:bdr w:val="none" w:sz="0" w:space="0" w:color="auto" w:frame="1"/>
+          <w:lang w:val="en-US" w:eastAsia="ru-RU"/>
+        </w:rPr>
+        <w:t xml:space="preserve"> &lt;bean</w:t>
+      </w:r>
+    </w:p>
+    <w:p>
+      <w:pPr>
+        <w:spacing w:after="100" w:afterAutospacing="1" w:line="80" w:lineRule="atLeast"/>
+        <w:contextualSpacing/>
+        <w:rPr>
+          <w:rFonts w:ascii="Times New Roman" w:eastAsia="Times New Roman" w:hAnsi="Times New Roman" w:cs="Times New Roman"/>
+          <w:bCs/>
+          <w:iCs/>
+          <w:sz w:val="24"/>
+          <w:szCs w:val="24"/>
+          <w:bdr w:val="none" w:sz="0" w:space="0" w:color="auto" w:frame="1"/>
+          <w:lang w:val="en-US" w:eastAsia="ru-RU"/>
+        </w:rPr>
+      </w:pPr>
+      <w:r>
+        <w:rPr>
+          <w:rFonts w:ascii="Times New Roman" w:eastAsia="Times New Roman" w:hAnsi="Times New Roman" w:cs="Times New Roman"/>
+          <w:bCs/>
+          <w:iCs/>
+          <w:sz w:val="24"/>
+          <w:szCs w:val="24"/>
+          <w:bdr w:val="none" w:sz="0" w:space="0" w:color="auto" w:frame="1"/>
+          <w:lang w:val="en-US" w:eastAsia="ru-RU"/>
+        </w:rPr>
+        <w:t xml:space="preserve"> </w:t>
+      </w:r>
+      <w:proofErr w:type="gramStart"/>
+      <w:r>
+        <w:rPr>
+          <w:rFonts w:ascii="Times New Roman" w:eastAsia="Times New Roman" w:hAnsi="Times New Roman" w:cs="Times New Roman"/>
+          <w:bCs/>
+          <w:iCs/>
+          <w:sz w:val="24"/>
+          <w:szCs w:val="24"/>
+          <w:bdr w:val="none" w:sz="0" w:space="0" w:color="auto" w:frame="1"/>
+          <w:lang w:val="en-US" w:eastAsia="ru-RU"/>
+        </w:rPr>
+        <w:t>class</w:t>
+      </w:r>
+      <w:proofErr w:type="gramEnd"/>
+      <w:r>
+        <w:rPr>
+          <w:rFonts w:ascii="Times New Roman" w:eastAsia="Times New Roman" w:hAnsi="Times New Roman" w:cs="Times New Roman"/>
+          <w:bCs/>
+          <w:iCs/>
+          <w:sz w:val="24"/>
+          <w:szCs w:val="24"/>
+          <w:bdr w:val="none" w:sz="0" w:space="0" w:color="auto" w:frame="1"/>
+          <w:lang w:val="en-US" w:eastAsia="ru-RU"/>
+        </w:rPr>
+        <w:t>="org.springframework.beans.factory.config.PropertyPlaceholderConfigurer"&gt;</w:t>
+      </w:r>
+    </w:p>
+    <w:p>
+      <w:pPr>
+        <w:spacing w:after="100" w:afterAutospacing="1" w:line="80" w:lineRule="atLeast"/>
+        <w:contextualSpacing/>
+        <w:rPr>
+          <w:rFonts w:ascii="Times New Roman" w:eastAsia="Times New Roman" w:hAnsi="Times New Roman" w:cs="Times New Roman"/>
+          <w:bCs/>
+          <w:iCs/>
+          <w:sz w:val="24"/>
+          <w:szCs w:val="24"/>
+          <w:bdr w:val="none" w:sz="0" w:space="0" w:color="auto" w:frame="1"/>
+          <w:lang w:val="en-US" w:eastAsia="ru-RU"/>
+        </w:rPr>
+      </w:pPr>
+      <w:r>
+        <w:rPr>
+          <w:rFonts w:ascii="Times New Roman" w:eastAsia="Times New Roman" w:hAnsi="Times New Roman" w:cs="Times New Roman"/>
+          <w:bCs/>
+          <w:iCs/>
+          <w:sz w:val="24"/>
+          <w:szCs w:val="24"/>
+          <w:bdr w:val="none" w:sz="0" w:space="0" w:color="auto" w:frame="1"/>
+          <w:lang w:val="en-US" w:eastAsia="ru-RU"/>
+        </w:rPr>
+        <w:t xml:space="preserve"> &lt;property name="locations"&gt;</w:t>
+      </w:r>
+    </w:p>
+    <w:p>
+      <w:pPr>
+        <w:spacing w:after="100" w:afterAutospacing="1" w:line="80" w:lineRule="atLeast"/>
+        <w:contextualSpacing/>
+        <w:rPr>
+          <w:rFonts w:ascii="Times New Roman" w:eastAsia="Times New Roman" w:hAnsi="Times New Roman" w:cs="Times New Roman"/>
+          <w:bCs/>
+          <w:iCs/>
+          <w:sz w:val="24"/>
+          <w:szCs w:val="24"/>
+          <w:bdr w:val="none" w:sz="0" w:space="0" w:color="auto" w:frame="1"/>
+          <w:lang w:val="en-US" w:eastAsia="ru-RU"/>
+        </w:rPr>
+      </w:pPr>
+    </w:p>
+    <w:p>
+      <w:pPr>
+        <w:spacing w:after="100" w:afterAutospacing="1" w:line="80" w:lineRule="atLeast"/>
+        <w:contextualSpacing/>
+        <w:rPr>
+          <w:rFonts w:ascii="Times New Roman" w:eastAsia="Times New Roman" w:hAnsi="Times New Roman" w:cs="Times New Roman"/>
+          <w:bCs/>
+          <w:iCs/>
+          <w:sz w:val="24"/>
+          <w:szCs w:val="24"/>
+          <w:bdr w:val="none" w:sz="0" w:space="0" w:color="auto" w:frame="1"/>
+          <w:lang w:val="en-US" w:eastAsia="ru-RU"/>
+        </w:rPr>
+      </w:pPr>
+      <w:r>
+        <w:rPr>
+          <w:rFonts w:ascii="Times New Roman" w:eastAsia="Times New Roman" w:hAnsi="Times New Roman" w:cs="Times New Roman"/>
+          <w:bCs/>
+          <w:iCs/>
+          <w:sz w:val="24"/>
+          <w:szCs w:val="24"/>
+          <w:bdr w:val="none" w:sz="0" w:space="0" w:color="auto" w:frame="1"/>
+          <w:lang w:val="en-US" w:eastAsia="ru-RU"/>
+        </w:rPr>
+        <w:t>&lt;</w:t>
+      </w:r>
+      <w:proofErr w:type="gramStart"/>
+      <w:r>
+        <w:rPr>
+          <w:rFonts w:ascii="Times New Roman" w:eastAsia="Times New Roman" w:hAnsi="Times New Roman" w:cs="Times New Roman"/>
+          <w:bCs/>
+          <w:iCs/>
+          <w:sz w:val="24"/>
+          <w:szCs w:val="24"/>
+          <w:bdr w:val="none" w:sz="0" w:space="0" w:color="auto" w:frame="1"/>
+          <w:lang w:val="en-US" w:eastAsia="ru-RU"/>
+        </w:rPr>
+        <w:t>value&gt;</w:t>
+      </w:r>
+      <w:proofErr w:type="gramEnd"/>
+      <w:r>
+        <w:rPr>
+          <w:rFonts w:ascii="Times New Roman" w:eastAsia="Times New Roman" w:hAnsi="Times New Roman" w:cs="Times New Roman"/>
+          <w:bCs/>
+          <w:iCs/>
+          <w:sz w:val="24"/>
+          <w:szCs w:val="24"/>
+          <w:bdr w:val="none" w:sz="0" w:space="0" w:color="auto" w:frame="1"/>
+          <w:lang w:val="en-US" w:eastAsia="ru-RU"/>
+        </w:rPr>
+        <w:t>file:$</w:t>
+      </w:r>
+    </w:p>
+    <w:p>
+      <w:pPr>
+        <w:spacing w:after="100" w:afterAutospacing="1" w:line="80" w:lineRule="atLeast"/>
+        <w:contextualSpacing/>
+        <w:rPr>
+          <w:rFonts w:ascii="Times New Roman" w:eastAsia="Times New Roman" w:hAnsi="Times New Roman" w:cs="Times New Roman"/>
+          <w:bCs/>
+          <w:iCs/>
+          <w:sz w:val="24"/>
+          <w:szCs w:val="24"/>
+          <w:bdr w:val="none" w:sz="0" w:space="0" w:color="auto" w:frame="1"/>
+          <w:lang w:val="en-US" w:eastAsia="ru-RU"/>
+        </w:rPr>
+      </w:pPr>
+      <w:r>
+        <w:rPr>
+          <w:rFonts w:ascii="Times New Roman" w:eastAsia="Times New Roman" w:hAnsi="Times New Roman" w:cs="Times New Roman"/>
+          <w:bCs/>
+          <w:iCs/>
+          <w:sz w:val="24"/>
+          <w:szCs w:val="24"/>
+          <w:bdr w:val="none" w:sz="0" w:space="0" w:color="auto" w:frame="1"/>
+          <w:lang w:val="en-US" w:eastAsia="ru-RU"/>
+        </w:rPr>
+        <w:t xml:space="preserve"> {</w:t>
+      </w:r>
+      <w:proofErr w:type="spellStart"/>
+      <w:r>
+        <w:rPr>
+          <w:rFonts w:ascii="Times New Roman" w:eastAsia="Times New Roman" w:hAnsi="Times New Roman" w:cs="Times New Roman"/>
+          <w:bCs/>
+          <w:iCs/>
+          <w:sz w:val="24"/>
+          <w:szCs w:val="24"/>
+          <w:bdr w:val="none" w:sz="0" w:space="0" w:color="auto" w:frame="1"/>
+          <w:lang w:val="en-US" w:eastAsia="ru-RU"/>
+        </w:rPr>
+        <w:t>activemq.base</w:t>
+      </w:r>
+      <w:proofErr w:type="spellEnd"/>
+      <w:r>
+        <w:rPr>
+          <w:rFonts w:ascii="Times New Roman" w:eastAsia="Times New Roman" w:hAnsi="Times New Roman" w:cs="Times New Roman"/>
+          <w:bCs/>
+          <w:iCs/>
+          <w:sz w:val="24"/>
+          <w:szCs w:val="24"/>
+          <w:bdr w:val="none" w:sz="0" w:space="0" w:color="auto" w:frame="1"/>
+          <w:lang w:val="en-US" w:eastAsia="ru-RU"/>
+        </w:rPr>
+        <w:t xml:space="preserve">} </w:t>
+      </w:r>
+    </w:p>
+    <w:p>
+      <w:pPr>
+        <w:spacing w:after="100" w:afterAutospacing="1" w:line="80" w:lineRule="atLeast"/>
+        <w:contextualSpacing/>
+        <w:rPr>
+          <w:rFonts w:ascii="Times New Roman" w:eastAsia="Times New Roman" w:hAnsi="Times New Roman" w:cs="Times New Roman"/>
+          <w:bCs/>
+          <w:iCs/>
+          <w:sz w:val="24"/>
+          <w:szCs w:val="24"/>
+          <w:bdr w:val="none" w:sz="0" w:space="0" w:color="auto" w:frame="1"/>
+          <w:lang w:val="en-US" w:eastAsia="ru-RU"/>
+        </w:rPr>
+      </w:pPr>
+    </w:p>
+    <w:p>
+      <w:pPr>
+        <w:spacing w:after="100" w:afterAutospacing="1" w:line="80" w:lineRule="atLeast"/>
+        <w:contextualSpacing/>
+        <w:rPr>
+          <w:rFonts w:ascii="Times New Roman" w:eastAsia="Times New Roman" w:hAnsi="Times New Roman" w:cs="Times New Roman"/>
+          <w:bCs/>
+          <w:iCs/>
+          <w:sz w:val="24"/>
+          <w:szCs w:val="24"/>
+          <w:bdr w:val="none" w:sz="0" w:space="0" w:color="auto" w:frame="1"/>
+          <w:lang w:val="en-US" w:eastAsia="ru-RU"/>
+        </w:rPr>
+      </w:pPr>
+      <w:r>
+        <w:rPr>
+          <w:rFonts w:ascii="Times New Roman" w:eastAsia="Times New Roman" w:hAnsi="Times New Roman" w:cs="Times New Roman"/>
+          <w:bCs/>
+          <w:iCs/>
+          <w:sz w:val="24"/>
+          <w:szCs w:val="24"/>
+          <w:bdr w:val="none" w:sz="0" w:space="0" w:color="auto" w:frame="1"/>
+          <w:lang w:val="en-US" w:eastAsia="ru-RU"/>
+        </w:rPr>
+        <w:t>/</w:t>
+      </w:r>
+      <w:proofErr w:type="spellStart"/>
+      <w:r>
+        <w:rPr>
+          <w:rFonts w:ascii="Times New Roman" w:eastAsia="Times New Roman" w:hAnsi="Times New Roman" w:cs="Times New Roman"/>
+          <w:bCs/>
+          <w:iCs/>
+          <w:sz w:val="24"/>
+          <w:szCs w:val="24"/>
+          <w:bdr w:val="none" w:sz="0" w:space="0" w:color="auto" w:frame="1"/>
+          <w:lang w:val="en-US" w:eastAsia="ru-RU"/>
+        </w:rPr>
+        <w:t>conf</w:t>
+      </w:r>
+      <w:proofErr w:type="spellEnd"/>
+      <w:r>
+        <w:rPr>
+          <w:rFonts w:ascii="Times New Roman" w:eastAsia="Times New Roman" w:hAnsi="Times New Roman" w:cs="Times New Roman"/>
+          <w:bCs/>
+          <w:iCs/>
+          <w:sz w:val="24"/>
+          <w:szCs w:val="24"/>
+          <w:bdr w:val="none" w:sz="0" w:space="0" w:color="auto" w:frame="1"/>
+          <w:lang w:val="en-US" w:eastAsia="ru-RU"/>
+        </w:rPr>
+        <w:t>/credentials-</w:t>
+      </w:r>
+      <w:proofErr w:type="spellStart"/>
+      <w:r>
+        <w:rPr>
+          <w:rFonts w:ascii="Times New Roman" w:eastAsia="Times New Roman" w:hAnsi="Times New Roman" w:cs="Times New Roman"/>
+          <w:bCs/>
+          <w:iCs/>
+          <w:sz w:val="24"/>
+          <w:szCs w:val="24"/>
+          <w:bdr w:val="none" w:sz="0" w:space="0" w:color="auto" w:frame="1"/>
+          <w:lang w:val="en-US" w:eastAsia="ru-RU"/>
+        </w:rPr>
+        <w:t>enc.properties</w:t>
+      </w:r>
+      <w:proofErr w:type="spellEnd"/>
+      <w:r>
+        <w:rPr>
+          <w:rFonts w:ascii="Times New Roman" w:eastAsia="Times New Roman" w:hAnsi="Times New Roman" w:cs="Times New Roman"/>
+          <w:bCs/>
+          <w:iCs/>
+          <w:sz w:val="24"/>
+          <w:szCs w:val="24"/>
+          <w:bdr w:val="none" w:sz="0" w:space="0" w:color="auto" w:frame="1"/>
+          <w:lang w:val="en-US" w:eastAsia="ru-RU"/>
+        </w:rPr>
+        <w:t>&lt;/value&gt;</w:t>
+      </w:r>
+    </w:p>
+    <w:p>
+      <w:pPr>
+        <w:spacing w:after="100" w:afterAutospacing="1" w:line="80" w:lineRule="atLeast"/>
+        <w:contextualSpacing/>
+        <w:rPr>
+          <w:rFonts w:ascii="Times New Roman" w:eastAsia="Times New Roman" w:hAnsi="Times New Roman" w:cs="Times New Roman"/>
+          <w:bCs/>
+          <w:iCs/>
+          <w:sz w:val="24"/>
+          <w:szCs w:val="24"/>
+          <w:bdr w:val="none" w:sz="0" w:space="0" w:color="auto" w:frame="1"/>
+          <w:lang w:val="en-US" w:eastAsia="ru-RU"/>
+        </w:rPr>
+      </w:pPr>
+      <w:r>
+        <w:rPr>
+          <w:rFonts w:ascii="Times New Roman" w:eastAsia="Times New Roman" w:hAnsi="Times New Roman" w:cs="Times New Roman"/>
+          <w:bCs/>
+          <w:iCs/>
+          <w:sz w:val="24"/>
+          <w:szCs w:val="24"/>
+          <w:bdr w:val="none" w:sz="0" w:space="0" w:color="auto" w:frame="1"/>
+          <w:lang w:val="en-US" w:eastAsia="ru-RU"/>
+        </w:rPr>
+        <w:t xml:space="preserve"> &lt;/property&gt; </w:t>
+      </w:r>
+    </w:p>
+    <w:p>
+      <w:pPr>
+        <w:spacing w:after="100" w:afterAutospacing="1" w:line="80" w:lineRule="atLeast"/>
+        <w:contextualSpacing/>
+        <w:rPr>
+          <w:rFonts w:ascii="Times New Roman" w:eastAsia="Times New Roman" w:hAnsi="Times New Roman" w:cs="Times New Roman"/>
+          <w:bCs/>
+          <w:iCs/>
+          <w:sz w:val="24"/>
+          <w:szCs w:val="24"/>
+          <w:bdr w:val="none" w:sz="0" w:space="0" w:color="auto" w:frame="1"/>
+          <w:lang w:val="en-US" w:eastAsia="ru-RU"/>
+        </w:rPr>
+      </w:pPr>
+      <w:r>
+        <w:rPr>
+          <w:rFonts w:ascii="Times New Roman" w:eastAsia="Times New Roman" w:hAnsi="Times New Roman" w:cs="Times New Roman"/>
+          <w:bCs/>
+          <w:iCs/>
+          <w:sz w:val="24"/>
+          <w:szCs w:val="24"/>
+          <w:bdr w:val="none" w:sz="0" w:space="0" w:color="auto" w:frame="1"/>
+          <w:lang w:val="en-US" w:eastAsia="ru-RU"/>
+        </w:rPr>
+        <w:t xml:space="preserve"> &lt;/bean&gt; </w:t>
+      </w:r>
+    </w:p>
+    <w:p>
+      <w:pPr>
+        <w:spacing w:after="100" w:afterAutospacing="1" w:line="80" w:lineRule="atLeast"/>
+        <w:contextualSpacing/>
+        <w:rPr>
+          <w:rFonts w:ascii="Times New Roman" w:eastAsia="Times New Roman" w:hAnsi="Times New Roman" w:cs="Times New Roman"/>
+          <w:bCs/>
+          <w:iCs/>
+          <w:sz w:val="24"/>
+          <w:szCs w:val="24"/>
+          <w:bdr w:val="none" w:sz="0" w:space="0" w:color="auto" w:frame="1"/>
+          <w:lang w:val="en-US" w:eastAsia="ru-RU"/>
+        </w:rPr>
+      </w:pPr>
+    </w:p>
+    <w:p>
+      <w:pPr>
+        <w:spacing w:after="100" w:afterAutospacing="1" w:line="80" w:lineRule="atLeast"/>
+        <w:contextualSpacing/>
+        <w:rPr>
+          <w:rFonts w:ascii="Times New Roman" w:eastAsia="Times New Roman" w:hAnsi="Times New Roman" w:cs="Times New Roman"/>
+          <w:bCs/>
+          <w:iCs/>
+          <w:sz w:val="24"/>
+          <w:szCs w:val="24"/>
+          <w:bdr w:val="none" w:sz="0" w:space="0" w:color="auto" w:frame="1"/>
+          <w:lang w:val="en-US" w:eastAsia="ru-RU"/>
+        </w:rPr>
+      </w:pPr>
+      <w:r>
+        <w:rPr>
+          <w:rFonts w:ascii="Times New Roman" w:eastAsia="Times New Roman" w:hAnsi="Times New Roman" w:cs="Times New Roman"/>
+          <w:bCs/>
+          <w:iCs/>
+          <w:sz w:val="24"/>
+          <w:szCs w:val="24"/>
+          <w:bdr w:val="none" w:sz="0" w:space="0" w:color="auto" w:frame="1"/>
+          <w:lang w:val="en-US" w:eastAsia="ru-RU"/>
+        </w:rPr>
+        <w:t>With:</w:t>
+      </w:r>
+    </w:p>
+    <w:p>
+      <w:pPr>
+        <w:spacing w:after="100" w:afterAutospacing="1" w:line="80" w:lineRule="atLeast"/>
+        <w:contextualSpacing/>
+        <w:rPr>
+          <w:rFonts w:ascii="Times New Roman" w:eastAsia="Times New Roman" w:hAnsi="Times New Roman" w:cs="Times New Roman"/>
+          <w:bCs/>
+          <w:iCs/>
+          <w:sz w:val="24"/>
+          <w:szCs w:val="24"/>
+          <w:bdr w:val="none" w:sz="0" w:space="0" w:color="auto" w:frame="1"/>
+          <w:lang w:val="en-US" w:eastAsia="ru-RU"/>
+        </w:rPr>
+      </w:pPr>
+    </w:p>
+    <w:p>
+      <w:pPr>
+        <w:spacing w:after="100" w:afterAutospacing="1" w:line="80" w:lineRule="atLeast"/>
+        <w:contextualSpacing/>
+        <w:rPr>
+          <w:rFonts w:ascii="Times New Roman" w:eastAsia="Times New Roman" w:hAnsi="Times New Roman" w:cs="Times New Roman"/>
+          <w:bCs/>
+          <w:iCs/>
+          <w:sz w:val="24"/>
+          <w:szCs w:val="24"/>
+          <w:bdr w:val="none" w:sz="0" w:space="0" w:color="auto" w:frame="1"/>
+          <w:lang w:val="en-US" w:eastAsia="ru-RU"/>
+        </w:rPr>
+      </w:pPr>
+      <w:r>
+        <w:rPr>
+          <w:rFonts w:ascii="Times New Roman" w:eastAsia="Times New Roman" w:hAnsi="Times New Roman" w:cs="Times New Roman"/>
+          <w:bCs/>
+          <w:iCs/>
+          <w:sz w:val="24"/>
+          <w:szCs w:val="24"/>
+          <w:bdr w:val="none" w:sz="0" w:space="0" w:color="auto" w:frame="1"/>
+          <w:lang w:val="en-US" w:eastAsia="ru-RU"/>
+        </w:rPr>
+        <w:t xml:space="preserve"> &lt;bean id="</w:t>
+      </w:r>
+      <w:proofErr w:type="spellStart"/>
+      <w:r>
+        <w:rPr>
+          <w:rFonts w:ascii="Times New Roman" w:eastAsia="Times New Roman" w:hAnsi="Times New Roman" w:cs="Times New Roman"/>
+          <w:bCs/>
+          <w:iCs/>
+          <w:sz w:val="24"/>
+          <w:szCs w:val="24"/>
+          <w:bdr w:val="none" w:sz="0" w:space="0" w:color="auto" w:frame="1"/>
+          <w:lang w:val="en-US" w:eastAsia="ru-RU"/>
+        </w:rPr>
+        <w:t>environmentVariablesConfiguration</w:t>
+      </w:r>
+      <w:proofErr w:type="spellEnd"/>
+      <w:r>
+        <w:rPr>
+          <w:rFonts w:ascii="Times New Roman" w:eastAsia="Times New Roman" w:hAnsi="Times New Roman" w:cs="Times New Roman"/>
+          <w:bCs/>
+          <w:iCs/>
+          <w:sz w:val="24"/>
+          <w:szCs w:val="24"/>
+          <w:bdr w:val="none" w:sz="0" w:space="0" w:color="auto" w:frame="1"/>
+          <w:lang w:val="en-US" w:eastAsia="ru-RU"/>
+        </w:rPr>
+        <w:t>"</w:t>
+      </w:r>
+    </w:p>
+    <w:p>
+      <w:pPr>
+        <w:spacing w:after="100" w:afterAutospacing="1" w:line="80" w:lineRule="atLeast"/>
+        <w:contextualSpacing/>
+        <w:rPr>
+          <w:rFonts w:ascii="Times New Roman" w:eastAsia="Times New Roman" w:hAnsi="Times New Roman" w:cs="Times New Roman"/>
+          <w:bCs/>
+          <w:iCs/>
+          <w:sz w:val="24"/>
+          <w:szCs w:val="24"/>
+          <w:bdr w:val="none" w:sz="0" w:space="0" w:color="auto" w:frame="1"/>
+          <w:lang w:val="en-US" w:eastAsia="ru-RU"/>
+        </w:rPr>
+      </w:pPr>
+      <w:r>
+        <w:rPr>
+          <w:rFonts w:ascii="Times New Roman" w:eastAsia="Times New Roman" w:hAnsi="Times New Roman" w:cs="Times New Roman"/>
+          <w:bCs/>
+          <w:iCs/>
+          <w:sz w:val="24"/>
+          <w:szCs w:val="24"/>
+          <w:bdr w:val="none" w:sz="0" w:space="0" w:color="auto" w:frame="1"/>
+          <w:lang w:val="en-US" w:eastAsia="ru-RU"/>
+        </w:rPr>
+        <w:t xml:space="preserve"> </w:t>
+      </w:r>
+      <w:proofErr w:type="gramStart"/>
+      <w:r>
+        <w:rPr>
+          <w:rFonts w:ascii="Times New Roman" w:eastAsia="Times New Roman" w:hAnsi="Times New Roman" w:cs="Times New Roman"/>
+          <w:bCs/>
+          <w:iCs/>
+          <w:sz w:val="24"/>
+          <w:szCs w:val="24"/>
+          <w:bdr w:val="none" w:sz="0" w:space="0" w:color="auto" w:frame="1"/>
+          <w:lang w:val="en-US" w:eastAsia="ru-RU"/>
+        </w:rPr>
+        <w:t>class</w:t>
+      </w:r>
+      <w:proofErr w:type="gramEnd"/>
+      <w:r>
+        <w:rPr>
+          <w:rFonts w:ascii="Times New Roman" w:eastAsia="Times New Roman" w:hAnsi="Times New Roman" w:cs="Times New Roman"/>
+          <w:bCs/>
+          <w:iCs/>
+          <w:sz w:val="24"/>
+          <w:szCs w:val="24"/>
+          <w:bdr w:val="none" w:sz="0" w:space="0" w:color="auto" w:frame="1"/>
+          <w:lang w:val="en-US" w:eastAsia="ru-RU"/>
+        </w:rPr>
+        <w:t>="org.jasypt.encryption.pbe.config.EnvironmentStringPBEConfig"&gt;</w:t>
+      </w:r>
+    </w:p>
+    <w:p>
+      <w:pPr>
+        <w:spacing w:after="100" w:afterAutospacing="1" w:line="80" w:lineRule="atLeast"/>
+        <w:contextualSpacing/>
+        <w:rPr>
+          <w:rFonts w:ascii="Times New Roman" w:eastAsia="Times New Roman" w:hAnsi="Times New Roman" w:cs="Times New Roman"/>
+          <w:bCs/>
+          <w:iCs/>
+          <w:sz w:val="24"/>
+          <w:szCs w:val="24"/>
+          <w:bdr w:val="none" w:sz="0" w:space="0" w:color="auto" w:frame="1"/>
+          <w:lang w:val="en-US" w:eastAsia="ru-RU"/>
+        </w:rPr>
+      </w:pPr>
+      <w:r>
+        <w:rPr>
+          <w:rFonts w:ascii="Times New Roman" w:eastAsia="Times New Roman" w:hAnsi="Times New Roman" w:cs="Times New Roman"/>
+          <w:bCs/>
+          <w:iCs/>
+          <w:sz w:val="24"/>
+          <w:szCs w:val="24"/>
+          <w:bdr w:val="none" w:sz="0" w:space="0" w:color="auto" w:frame="1"/>
+          <w:lang w:val="en-US" w:eastAsia="ru-RU"/>
+        </w:rPr>
+        <w:t xml:space="preserve"> &lt;property name="algorithm" value="PBEWithMD5AndDES" /&gt;</w:t>
+      </w:r>
+    </w:p>
+    <w:p>
+      <w:pPr>
+        <w:spacing w:after="100" w:afterAutospacing="1" w:line="80" w:lineRule="atLeast"/>
+        <w:contextualSpacing/>
+        <w:rPr>
+          <w:rFonts w:ascii="Times New Roman" w:eastAsia="Times New Roman" w:hAnsi="Times New Roman" w:cs="Times New Roman"/>
+          <w:bCs/>
+          <w:iCs/>
+          <w:sz w:val="24"/>
+          <w:szCs w:val="24"/>
+          <w:bdr w:val="none" w:sz="0" w:space="0" w:color="auto" w:frame="1"/>
+          <w:lang w:val="en-US" w:eastAsia="ru-RU"/>
+        </w:rPr>
+      </w:pPr>
+      <w:r>
+        <w:rPr>
+          <w:rFonts w:ascii="Times New Roman" w:eastAsia="Times New Roman" w:hAnsi="Times New Roman" w:cs="Times New Roman"/>
+          <w:bCs/>
+          <w:iCs/>
+          <w:sz w:val="24"/>
+          <w:szCs w:val="24"/>
+          <w:bdr w:val="none" w:sz="0" w:space="0" w:color="auto" w:frame="1"/>
+          <w:lang w:val="en-US" w:eastAsia="ru-RU"/>
+        </w:rPr>
+        <w:t xml:space="preserve"> &lt;property name="</w:t>
+      </w:r>
+      <w:proofErr w:type="spellStart"/>
+      <w:r>
+        <w:rPr>
+          <w:rFonts w:ascii="Times New Roman" w:eastAsia="Times New Roman" w:hAnsi="Times New Roman" w:cs="Times New Roman"/>
+          <w:bCs/>
+          <w:iCs/>
+          <w:sz w:val="24"/>
+          <w:szCs w:val="24"/>
+          <w:bdr w:val="none" w:sz="0" w:space="0" w:color="auto" w:frame="1"/>
+          <w:lang w:val="en-US" w:eastAsia="ru-RU"/>
+        </w:rPr>
+        <w:t>passwordEnvName</w:t>
+      </w:r>
+      <w:proofErr w:type="spellEnd"/>
+      <w:r>
+        <w:rPr>
+          <w:rFonts w:ascii="Times New Roman" w:eastAsia="Times New Roman" w:hAnsi="Times New Roman" w:cs="Times New Roman"/>
+          <w:bCs/>
+          <w:iCs/>
+          <w:sz w:val="24"/>
+          <w:szCs w:val="24"/>
+          <w:bdr w:val="none" w:sz="0" w:space="0" w:color="auto" w:frame="1"/>
+          <w:lang w:val="en-US" w:eastAsia="ru-RU"/>
+        </w:rPr>
+        <w:t>" value="ACTIVEMQ_ENCRYPTION_PASSWORD" /&gt;</w:t>
+      </w:r>
+    </w:p>
+    <w:p>
+      <w:pPr>
+        <w:spacing w:after="100" w:afterAutospacing="1" w:line="80" w:lineRule="atLeast"/>
+        <w:contextualSpacing/>
+        <w:rPr>
+          <w:rFonts w:ascii="Times New Roman" w:eastAsia="Times New Roman" w:hAnsi="Times New Roman" w:cs="Times New Roman"/>
+          <w:bCs/>
+          <w:iCs/>
+          <w:sz w:val="24"/>
+          <w:szCs w:val="24"/>
+          <w:bdr w:val="none" w:sz="0" w:space="0" w:color="auto" w:frame="1"/>
+          <w:lang w:val="en-US" w:eastAsia="ru-RU"/>
+        </w:rPr>
+      </w:pPr>
+      <w:r>
+        <w:rPr>
+          <w:rFonts w:ascii="Times New Roman" w:eastAsia="Times New Roman" w:hAnsi="Times New Roman" w:cs="Times New Roman"/>
+          <w:bCs/>
+          <w:iCs/>
+          <w:sz w:val="24"/>
+          <w:szCs w:val="24"/>
+          <w:bdr w:val="none" w:sz="0" w:space="0" w:color="auto" w:frame="1"/>
+          <w:lang w:val="en-US" w:eastAsia="ru-RU"/>
+        </w:rPr>
+        <w:t xml:space="preserve"> &lt;/bean&gt;</w:t>
+      </w:r>
+    </w:p>
+    <w:p>
+      <w:pPr>
+        <w:spacing w:after="100" w:afterAutospacing="1" w:line="80" w:lineRule="atLeast"/>
+        <w:contextualSpacing/>
+        <w:rPr>
+          <w:rFonts w:ascii="Times New Roman" w:eastAsia="Times New Roman" w:hAnsi="Times New Roman" w:cs="Times New Roman"/>
+          <w:bCs/>
+          <w:iCs/>
+          <w:sz w:val="24"/>
+          <w:szCs w:val="24"/>
+          <w:bdr w:val="none" w:sz="0" w:space="0" w:color="auto" w:frame="1"/>
+          <w:lang w:val="en-US" w:eastAsia="ru-RU"/>
+        </w:rPr>
+      </w:pPr>
+    </w:p>
+    <w:p>
+      <w:pPr>
+        <w:spacing w:after="100" w:afterAutospacing="1" w:line="80" w:lineRule="atLeast"/>
+        <w:contextualSpacing/>
+        <w:rPr>
+          <w:rFonts w:ascii="Times New Roman" w:eastAsia="Times New Roman" w:hAnsi="Times New Roman" w:cs="Times New Roman"/>
+          <w:bCs/>
+          <w:iCs/>
+          <w:sz w:val="24"/>
+          <w:szCs w:val="24"/>
+          <w:bdr w:val="none" w:sz="0" w:space="0" w:color="auto" w:frame="1"/>
+          <w:lang w:val="en-US" w:eastAsia="ru-RU"/>
+        </w:rPr>
+      </w:pPr>
+      <w:r>
+        <w:rPr>
+          <w:rFonts w:ascii="Times New Roman" w:eastAsia="Times New Roman" w:hAnsi="Times New Roman" w:cs="Times New Roman"/>
+          <w:bCs/>
+          <w:iCs/>
+          <w:sz w:val="24"/>
+          <w:szCs w:val="24"/>
+          <w:bdr w:val="none" w:sz="0" w:space="0" w:color="auto" w:frame="1"/>
+          <w:lang w:val="en-US" w:eastAsia="ru-RU"/>
+        </w:rPr>
+        <w:t xml:space="preserve"> &lt;bean id="</w:t>
+      </w:r>
+      <w:proofErr w:type="spellStart"/>
+      <w:r>
+        <w:rPr>
+          <w:rFonts w:ascii="Times New Roman" w:eastAsia="Times New Roman" w:hAnsi="Times New Roman" w:cs="Times New Roman"/>
+          <w:bCs/>
+          <w:iCs/>
+          <w:sz w:val="24"/>
+          <w:szCs w:val="24"/>
+          <w:bdr w:val="none" w:sz="0" w:space="0" w:color="auto" w:frame="1"/>
+          <w:lang w:val="en-US" w:eastAsia="ru-RU"/>
+        </w:rPr>
+        <w:t>configurationEncryptor</w:t>
+      </w:r>
+      <w:proofErr w:type="spellEnd"/>
+      <w:r>
+        <w:rPr>
+          <w:rFonts w:ascii="Times New Roman" w:eastAsia="Times New Roman" w:hAnsi="Times New Roman" w:cs="Times New Roman"/>
+          <w:bCs/>
+          <w:iCs/>
+          <w:sz w:val="24"/>
+          <w:szCs w:val="24"/>
+          <w:bdr w:val="none" w:sz="0" w:space="0" w:color="auto" w:frame="1"/>
+          <w:lang w:val="en-US" w:eastAsia="ru-RU"/>
+        </w:rPr>
+        <w:t>"</w:t>
+      </w:r>
+    </w:p>
+    <w:p>
+      <w:pPr>
+        <w:spacing w:after="100" w:afterAutospacing="1" w:line="80" w:lineRule="atLeast"/>
+        <w:contextualSpacing/>
+        <w:rPr>
+          <w:rFonts w:ascii="Times New Roman" w:eastAsia="Times New Roman" w:hAnsi="Times New Roman" w:cs="Times New Roman"/>
+          <w:bCs/>
+          <w:iCs/>
+          <w:sz w:val="24"/>
+          <w:szCs w:val="24"/>
+          <w:bdr w:val="none" w:sz="0" w:space="0" w:color="auto" w:frame="1"/>
+          <w:lang w:val="en-US" w:eastAsia="ru-RU"/>
+        </w:rPr>
+      </w:pPr>
+      <w:r>
+        <w:rPr>
+          <w:rFonts w:ascii="Times New Roman" w:eastAsia="Times New Roman" w:hAnsi="Times New Roman" w:cs="Times New Roman"/>
+          <w:bCs/>
+          <w:iCs/>
+          <w:sz w:val="24"/>
+          <w:szCs w:val="24"/>
+          <w:bdr w:val="none" w:sz="0" w:space="0" w:color="auto" w:frame="1"/>
+          <w:lang w:val="en-US" w:eastAsia="ru-RU"/>
+        </w:rPr>
+        <w:t xml:space="preserve"> </w:t>
+      </w:r>
+      <w:proofErr w:type="gramStart"/>
+      <w:r>
+        <w:rPr>
+          <w:rFonts w:ascii="Times New Roman" w:eastAsia="Times New Roman" w:hAnsi="Times New Roman" w:cs="Times New Roman"/>
+          <w:bCs/>
+          <w:iCs/>
+          <w:sz w:val="24"/>
+          <w:szCs w:val="24"/>
+          <w:bdr w:val="none" w:sz="0" w:space="0" w:color="auto" w:frame="1"/>
+          <w:lang w:val="en-US" w:eastAsia="ru-RU"/>
+        </w:rPr>
+        <w:t>class</w:t>
+      </w:r>
+      <w:proofErr w:type="gramEnd"/>
+      <w:r>
+        <w:rPr>
+          <w:rFonts w:ascii="Times New Roman" w:eastAsia="Times New Roman" w:hAnsi="Times New Roman" w:cs="Times New Roman"/>
+          <w:bCs/>
+          <w:iCs/>
+          <w:sz w:val="24"/>
+          <w:szCs w:val="24"/>
+          <w:bdr w:val="none" w:sz="0" w:space="0" w:color="auto" w:frame="1"/>
+          <w:lang w:val="en-US" w:eastAsia="ru-RU"/>
+        </w:rPr>
+        <w:t>="</w:t>
+      </w:r>
+      <w:proofErr w:type="spellStart"/>
+      <w:r>
+        <w:rPr>
+          <w:rFonts w:ascii="Times New Roman" w:eastAsia="Times New Roman" w:hAnsi="Times New Roman" w:cs="Times New Roman"/>
+          <w:bCs/>
+          <w:iCs/>
+          <w:sz w:val="24"/>
+          <w:szCs w:val="24"/>
+          <w:bdr w:val="none" w:sz="0" w:space="0" w:color="auto" w:frame="1"/>
+          <w:lang w:val="en-US" w:eastAsia="ru-RU"/>
+        </w:rPr>
+        <w:t>org.jasypt.encryption.pbe.StandardPBEStringEncryptor</w:t>
+      </w:r>
+      <w:proofErr w:type="spellEnd"/>
+      <w:r>
+        <w:rPr>
+          <w:rFonts w:ascii="Times New Roman" w:eastAsia="Times New Roman" w:hAnsi="Times New Roman" w:cs="Times New Roman"/>
+          <w:bCs/>
+          <w:iCs/>
+          <w:sz w:val="24"/>
+          <w:szCs w:val="24"/>
+          <w:bdr w:val="none" w:sz="0" w:space="0" w:color="auto" w:frame="1"/>
+          <w:lang w:val="en-US" w:eastAsia="ru-RU"/>
+        </w:rPr>
+        <w:t>"&gt;</w:t>
+      </w:r>
+    </w:p>
+    <w:p>
+      <w:pPr>
+        <w:spacing w:after="100" w:afterAutospacing="1" w:line="80" w:lineRule="atLeast"/>
+        <w:contextualSpacing/>
+        <w:rPr>
+          <w:rFonts w:ascii="Times New Roman" w:eastAsia="Times New Roman" w:hAnsi="Times New Roman" w:cs="Times New Roman"/>
+          <w:bCs/>
+          <w:iCs/>
+          <w:sz w:val="24"/>
+          <w:szCs w:val="24"/>
+          <w:bdr w:val="none" w:sz="0" w:space="0" w:color="auto" w:frame="1"/>
+          <w:lang w:val="en-US" w:eastAsia="ru-RU"/>
+        </w:rPr>
+      </w:pPr>
+      <w:r>
+        <w:rPr>
+          <w:rFonts w:ascii="Times New Roman" w:eastAsia="Times New Roman" w:hAnsi="Times New Roman" w:cs="Times New Roman"/>
+          <w:bCs/>
+          <w:iCs/>
+          <w:sz w:val="24"/>
+          <w:szCs w:val="24"/>
+          <w:bdr w:val="none" w:sz="0" w:space="0" w:color="auto" w:frame="1"/>
+          <w:lang w:val="en-US" w:eastAsia="ru-RU"/>
+        </w:rPr>
+        <w:t xml:space="preserve"> &lt;property name="</w:t>
+      </w:r>
+      <w:proofErr w:type="spellStart"/>
+      <w:r>
+        <w:rPr>
+          <w:rFonts w:ascii="Times New Roman" w:eastAsia="Times New Roman" w:hAnsi="Times New Roman" w:cs="Times New Roman"/>
+          <w:bCs/>
+          <w:iCs/>
+          <w:sz w:val="24"/>
+          <w:szCs w:val="24"/>
+          <w:bdr w:val="none" w:sz="0" w:space="0" w:color="auto" w:frame="1"/>
+          <w:lang w:val="en-US" w:eastAsia="ru-RU"/>
+        </w:rPr>
+        <w:t>config</w:t>
+      </w:r>
+      <w:proofErr w:type="spellEnd"/>
+      <w:r>
+        <w:rPr>
+          <w:rFonts w:ascii="Times New Roman" w:eastAsia="Times New Roman" w:hAnsi="Times New Roman" w:cs="Times New Roman"/>
+          <w:bCs/>
+          <w:iCs/>
+          <w:sz w:val="24"/>
+          <w:szCs w:val="24"/>
+          <w:bdr w:val="none" w:sz="0" w:space="0" w:color="auto" w:frame="1"/>
+          <w:lang w:val="en-US" w:eastAsia="ru-RU"/>
+        </w:rPr>
+        <w:t>" ref="</w:t>
+      </w:r>
+      <w:proofErr w:type="spellStart"/>
+      <w:r>
+        <w:rPr>
+          <w:rFonts w:ascii="Times New Roman" w:eastAsia="Times New Roman" w:hAnsi="Times New Roman" w:cs="Times New Roman"/>
+          <w:bCs/>
+          <w:iCs/>
+          <w:sz w:val="24"/>
+          <w:szCs w:val="24"/>
+          <w:bdr w:val="none" w:sz="0" w:space="0" w:color="auto" w:frame="1"/>
+          <w:lang w:val="en-US" w:eastAsia="ru-RU"/>
+        </w:rPr>
+        <w:t>environmentVariablesConfiguration</w:t>
+      </w:r>
+      <w:proofErr w:type="spellEnd"/>
+      <w:r>
+        <w:rPr>
+          <w:rFonts w:ascii="Times New Roman" w:eastAsia="Times New Roman" w:hAnsi="Times New Roman" w:cs="Times New Roman"/>
+          <w:bCs/>
+          <w:iCs/>
+          <w:sz w:val="24"/>
+          <w:szCs w:val="24"/>
+          <w:bdr w:val="none" w:sz="0" w:space="0" w:color="auto" w:frame="1"/>
+          <w:lang w:val="en-US" w:eastAsia="ru-RU"/>
+        </w:rPr>
+        <w:t>" /&gt;</w:t>
+      </w:r>
+    </w:p>
+    <w:p>
+      <w:pPr>
+        <w:spacing w:after="100" w:afterAutospacing="1" w:line="80" w:lineRule="atLeast"/>
+        <w:contextualSpacing/>
+        <w:rPr>
+          <w:rFonts w:ascii="Times New Roman" w:eastAsia="Times New Roman" w:hAnsi="Times New Roman" w:cs="Times New Roman"/>
+          <w:bCs/>
+          <w:iCs/>
+          <w:sz w:val="24"/>
+          <w:szCs w:val="24"/>
+          <w:bdr w:val="none" w:sz="0" w:space="0" w:color="auto" w:frame="1"/>
+          <w:lang w:val="en-US" w:eastAsia="ru-RU"/>
+        </w:rPr>
+      </w:pPr>
+      <w:r>
+        <w:rPr>
+          <w:rFonts w:ascii="Times New Roman" w:eastAsia="Times New Roman" w:hAnsi="Times New Roman" w:cs="Times New Roman"/>
+          <w:bCs/>
+          <w:iCs/>
+          <w:sz w:val="24"/>
+          <w:szCs w:val="24"/>
+          <w:bdr w:val="none" w:sz="0" w:space="0" w:color="auto" w:frame="1"/>
+          <w:lang w:val="en-US" w:eastAsia="ru-RU"/>
+        </w:rPr>
+        <w:t xml:space="preserve"> &lt;/bean&gt; </w:t>
+      </w:r>
+    </w:p>
+    <w:p>
+      <w:pPr>
+        <w:spacing w:after="100" w:afterAutospacing="1" w:line="80" w:lineRule="atLeast"/>
+        <w:contextualSpacing/>
+        <w:rPr>
+          <w:rFonts w:ascii="Times New Roman" w:eastAsia="Times New Roman" w:hAnsi="Times New Roman" w:cs="Times New Roman"/>
+          <w:bCs/>
+          <w:iCs/>
+          <w:sz w:val="24"/>
+          <w:szCs w:val="24"/>
+          <w:bdr w:val="none" w:sz="0" w:space="0" w:color="auto" w:frame="1"/>
+          <w:lang w:val="en-US" w:eastAsia="ru-RU"/>
+        </w:rPr>
+      </w:pPr>
+    </w:p>
+    <w:p>
+      <w:pPr>
+        <w:spacing w:after="100" w:afterAutospacing="1" w:line="80" w:lineRule="atLeast"/>
+        <w:contextualSpacing/>
+        <w:rPr>
+          <w:rFonts w:ascii="Times New Roman" w:eastAsia="Times New Roman" w:hAnsi="Times New Roman" w:cs="Times New Roman"/>
+          <w:bCs/>
+          <w:iCs/>
+          <w:sz w:val="24"/>
+          <w:szCs w:val="24"/>
+          <w:bdr w:val="none" w:sz="0" w:space="0" w:color="auto" w:frame="1"/>
+          <w:lang w:val="en-US" w:eastAsia="ru-RU"/>
+        </w:rPr>
+      </w:pPr>
+      <w:r>
+        <w:rPr>
+          <w:rFonts w:ascii="Times New Roman" w:eastAsia="Times New Roman" w:hAnsi="Times New Roman" w:cs="Times New Roman"/>
+          <w:bCs/>
+          <w:iCs/>
+          <w:sz w:val="24"/>
+          <w:szCs w:val="24"/>
+          <w:bdr w:val="none" w:sz="0" w:space="0" w:color="auto" w:frame="1"/>
+          <w:lang w:val="en-US" w:eastAsia="ru-RU"/>
+        </w:rPr>
+        <w:t xml:space="preserve"> &lt;bean id="</w:t>
+      </w:r>
+      <w:proofErr w:type="spellStart"/>
+      <w:r>
+        <w:rPr>
+          <w:rFonts w:ascii="Times New Roman" w:eastAsia="Times New Roman" w:hAnsi="Times New Roman" w:cs="Times New Roman"/>
+          <w:bCs/>
+          <w:iCs/>
+          <w:sz w:val="24"/>
+          <w:szCs w:val="24"/>
+          <w:bdr w:val="none" w:sz="0" w:space="0" w:color="auto" w:frame="1"/>
+          <w:lang w:val="en-US" w:eastAsia="ru-RU"/>
+        </w:rPr>
+        <w:t>propertyConfigurer</w:t>
+      </w:r>
+      <w:proofErr w:type="spellEnd"/>
+      <w:r>
+        <w:rPr>
+          <w:rFonts w:ascii="Times New Roman" w:eastAsia="Times New Roman" w:hAnsi="Times New Roman" w:cs="Times New Roman"/>
+          <w:bCs/>
+          <w:iCs/>
+          <w:sz w:val="24"/>
+          <w:szCs w:val="24"/>
+          <w:bdr w:val="none" w:sz="0" w:space="0" w:color="auto" w:frame="1"/>
+          <w:lang w:val="en-US" w:eastAsia="ru-RU"/>
+        </w:rPr>
+        <w:t>"</w:t>
+      </w:r>
+    </w:p>
+    <w:p>
+      <w:pPr>
+        <w:spacing w:after="100" w:afterAutospacing="1" w:line="80" w:lineRule="atLeast"/>
+        <w:contextualSpacing/>
+        <w:rPr>
+          <w:rFonts w:ascii="Times New Roman" w:eastAsia="Times New Roman" w:hAnsi="Times New Roman" w:cs="Times New Roman"/>
+          <w:bCs/>
+          <w:iCs/>
+          <w:sz w:val="24"/>
+          <w:szCs w:val="24"/>
+          <w:bdr w:val="none" w:sz="0" w:space="0" w:color="auto" w:frame="1"/>
+          <w:lang w:val="en-US" w:eastAsia="ru-RU"/>
+        </w:rPr>
+      </w:pPr>
+      <w:r>
+        <w:rPr>
+          <w:rFonts w:ascii="Times New Roman" w:eastAsia="Times New Roman" w:hAnsi="Times New Roman" w:cs="Times New Roman"/>
+          <w:bCs/>
+          <w:iCs/>
+          <w:sz w:val="24"/>
+          <w:szCs w:val="24"/>
+          <w:bdr w:val="none" w:sz="0" w:space="0" w:color="auto" w:frame="1"/>
+          <w:lang w:val="en-US" w:eastAsia="ru-RU"/>
+        </w:rPr>
+        <w:t xml:space="preserve"> </w:t>
+      </w:r>
+      <w:proofErr w:type="gramStart"/>
+      <w:r>
+        <w:rPr>
+          <w:rFonts w:ascii="Times New Roman" w:eastAsia="Times New Roman" w:hAnsi="Times New Roman" w:cs="Times New Roman"/>
+          <w:bCs/>
+          <w:iCs/>
+          <w:sz w:val="24"/>
+          <w:szCs w:val="24"/>
+          <w:bdr w:val="none" w:sz="0" w:space="0" w:color="auto" w:frame="1"/>
+          <w:lang w:val="en-US" w:eastAsia="ru-RU"/>
+        </w:rPr>
+        <w:t>class</w:t>
+      </w:r>
+      <w:proofErr w:type="gramEnd"/>
+      <w:r>
+        <w:rPr>
+          <w:rFonts w:ascii="Times New Roman" w:eastAsia="Times New Roman" w:hAnsi="Times New Roman" w:cs="Times New Roman"/>
+          <w:bCs/>
+          <w:iCs/>
+          <w:sz w:val="24"/>
+          <w:szCs w:val="24"/>
+          <w:bdr w:val="none" w:sz="0" w:space="0" w:color="auto" w:frame="1"/>
+          <w:lang w:val="en-US" w:eastAsia="ru-RU"/>
+        </w:rPr>
+        <w:t xml:space="preserve">="org.jasypt.spring.properties.EncryptablePropertyPlaceholderConfigurer"&gt; </w:t>
+      </w:r>
+    </w:p>
+    <w:p>
+      <w:pPr>
+        <w:spacing w:after="100" w:afterAutospacing="1" w:line="80" w:lineRule="atLeast"/>
+        <w:contextualSpacing/>
+        <w:rPr>
+          <w:rFonts w:ascii="Times New Roman" w:eastAsia="Times New Roman" w:hAnsi="Times New Roman" w:cs="Times New Roman"/>
+          <w:bCs/>
+          <w:iCs/>
+          <w:sz w:val="24"/>
+          <w:szCs w:val="24"/>
+          <w:bdr w:val="none" w:sz="0" w:space="0" w:color="auto" w:frame="1"/>
+          <w:lang w:val="en-US" w:eastAsia="ru-RU"/>
+        </w:rPr>
+      </w:pPr>
+      <w:r>
+        <w:rPr>
+          <w:rFonts w:ascii="Times New Roman" w:eastAsia="Times New Roman" w:hAnsi="Times New Roman" w:cs="Times New Roman"/>
+          <w:bCs/>
+          <w:iCs/>
+          <w:sz w:val="24"/>
+          <w:szCs w:val="24"/>
+          <w:bdr w:val="none" w:sz="0" w:space="0" w:color="auto" w:frame="1"/>
+          <w:lang w:val="en-US" w:eastAsia="ru-RU"/>
+        </w:rPr>
+        <w:t xml:space="preserve"> &lt;constructor-</w:t>
+      </w:r>
+      <w:proofErr w:type="spellStart"/>
+      <w:r>
+        <w:rPr>
+          <w:rFonts w:ascii="Times New Roman" w:eastAsia="Times New Roman" w:hAnsi="Times New Roman" w:cs="Times New Roman"/>
+          <w:bCs/>
+          <w:iCs/>
+          <w:sz w:val="24"/>
+          <w:szCs w:val="24"/>
+          <w:bdr w:val="none" w:sz="0" w:space="0" w:color="auto" w:frame="1"/>
+          <w:lang w:val="en-US" w:eastAsia="ru-RU"/>
+        </w:rPr>
+        <w:t>arg</w:t>
+      </w:r>
+      <w:proofErr w:type="spellEnd"/>
+      <w:r>
+        <w:rPr>
+          <w:rFonts w:ascii="Times New Roman" w:eastAsia="Times New Roman" w:hAnsi="Times New Roman" w:cs="Times New Roman"/>
+          <w:bCs/>
+          <w:iCs/>
+          <w:sz w:val="24"/>
+          <w:szCs w:val="24"/>
+          <w:bdr w:val="none" w:sz="0" w:space="0" w:color="auto" w:frame="1"/>
+          <w:lang w:val="en-US" w:eastAsia="ru-RU"/>
+        </w:rPr>
+        <w:t xml:space="preserve"> ref="</w:t>
+      </w:r>
+      <w:proofErr w:type="spellStart"/>
+      <w:r>
+        <w:rPr>
+          <w:rFonts w:ascii="Times New Roman" w:eastAsia="Times New Roman" w:hAnsi="Times New Roman" w:cs="Times New Roman"/>
+          <w:bCs/>
+          <w:iCs/>
+          <w:sz w:val="24"/>
+          <w:szCs w:val="24"/>
+          <w:bdr w:val="none" w:sz="0" w:space="0" w:color="auto" w:frame="1"/>
+          <w:lang w:val="en-US" w:eastAsia="ru-RU"/>
+        </w:rPr>
+        <w:t>configurationEncryptor</w:t>
+      </w:r>
+      <w:proofErr w:type="spellEnd"/>
+      <w:r>
+        <w:rPr>
+          <w:rFonts w:ascii="Times New Roman" w:eastAsia="Times New Roman" w:hAnsi="Times New Roman" w:cs="Times New Roman"/>
+          <w:bCs/>
+          <w:iCs/>
+          <w:sz w:val="24"/>
+          <w:szCs w:val="24"/>
+          <w:bdr w:val="none" w:sz="0" w:space="0" w:color="auto" w:frame="1"/>
+          <w:lang w:val="en-US" w:eastAsia="ru-RU"/>
+        </w:rPr>
+        <w:t xml:space="preserve">" /&gt; </w:t>
+      </w:r>
+    </w:p>
+    <w:p>
+      <w:pPr>
+        <w:spacing w:after="100" w:afterAutospacing="1" w:line="80" w:lineRule="atLeast"/>
+        <w:contextualSpacing/>
+        <w:rPr>
+          <w:rFonts w:ascii="Times New Roman" w:eastAsia="Times New Roman" w:hAnsi="Times New Roman" w:cs="Times New Roman"/>
+          <w:bCs/>
+          <w:iCs/>
+          <w:sz w:val="24"/>
+          <w:szCs w:val="24"/>
+          <w:bdr w:val="none" w:sz="0" w:space="0" w:color="auto" w:frame="1"/>
+          <w:lang w:val="en-US" w:eastAsia="ru-RU"/>
+        </w:rPr>
+      </w:pPr>
+      <w:r>
+        <w:rPr>
+          <w:rFonts w:ascii="Times New Roman" w:eastAsia="Times New Roman" w:hAnsi="Times New Roman" w:cs="Times New Roman"/>
+          <w:bCs/>
+          <w:iCs/>
+          <w:sz w:val="24"/>
+          <w:szCs w:val="24"/>
+          <w:bdr w:val="none" w:sz="0" w:space="0" w:color="auto" w:frame="1"/>
+          <w:lang w:val="en-US" w:eastAsia="ru-RU"/>
+        </w:rPr>
+        <w:t xml:space="preserve"> &lt;property name="location"</w:t>
+      </w:r>
+    </w:p>
+    <w:p>
+      <w:pPr>
+        <w:spacing w:after="100" w:afterAutospacing="1" w:line="80" w:lineRule="atLeast"/>
+        <w:contextualSpacing/>
+        <w:rPr>
+          <w:rFonts w:ascii="Times New Roman" w:eastAsia="Times New Roman" w:hAnsi="Times New Roman" w:cs="Times New Roman"/>
+          <w:bCs/>
+          <w:iCs/>
+          <w:sz w:val="24"/>
+          <w:szCs w:val="24"/>
+          <w:bdr w:val="none" w:sz="0" w:space="0" w:color="auto" w:frame="1"/>
+          <w:lang w:val="en-US" w:eastAsia="ru-RU"/>
+        </w:rPr>
+      </w:pPr>
+      <w:r>
+        <w:rPr>
+          <w:rFonts w:ascii="Times New Roman" w:eastAsia="Times New Roman" w:hAnsi="Times New Roman" w:cs="Times New Roman"/>
+          <w:bCs/>
+          <w:iCs/>
+          <w:sz w:val="24"/>
+          <w:szCs w:val="24"/>
+          <w:bdr w:val="none" w:sz="0" w:space="0" w:color="auto" w:frame="1"/>
+          <w:lang w:val="en-US" w:eastAsia="ru-RU"/>
+        </w:rPr>
+        <w:t xml:space="preserve"> </w:t>
+      </w:r>
+      <w:proofErr w:type="gramStart"/>
+      <w:r>
+        <w:rPr>
+          <w:rFonts w:ascii="Times New Roman" w:eastAsia="Times New Roman" w:hAnsi="Times New Roman" w:cs="Times New Roman"/>
+          <w:bCs/>
+          <w:iCs/>
+          <w:sz w:val="24"/>
+          <w:szCs w:val="24"/>
+          <w:bdr w:val="none" w:sz="0" w:space="0" w:color="auto" w:frame="1"/>
+          <w:lang w:val="en-US" w:eastAsia="ru-RU"/>
+        </w:rPr>
+        <w:t>value</w:t>
+      </w:r>
+      <w:proofErr w:type="gramEnd"/>
+      <w:r>
+        <w:rPr>
+          <w:rFonts w:ascii="Times New Roman" w:eastAsia="Times New Roman" w:hAnsi="Times New Roman" w:cs="Times New Roman"/>
+          <w:bCs/>
+          <w:iCs/>
+          <w:sz w:val="24"/>
+          <w:szCs w:val="24"/>
+          <w:bdr w:val="none" w:sz="0" w:space="0" w:color="auto" w:frame="1"/>
+          <w:lang w:val="en-US" w:eastAsia="ru-RU"/>
+        </w:rPr>
+        <w:t>="file:$</w:t>
+      </w:r>
+    </w:p>
+    <w:p>
+      <w:pPr>
+        <w:spacing w:after="100" w:afterAutospacing="1" w:line="80" w:lineRule="atLeast"/>
+        <w:contextualSpacing/>
+        <w:rPr>
+          <w:rFonts w:ascii="Times New Roman" w:eastAsia="Times New Roman" w:hAnsi="Times New Roman" w:cs="Times New Roman"/>
+          <w:bCs/>
+          <w:iCs/>
+          <w:sz w:val="24"/>
+          <w:szCs w:val="24"/>
+          <w:bdr w:val="none" w:sz="0" w:space="0" w:color="auto" w:frame="1"/>
+          <w:lang w:val="en-US" w:eastAsia="ru-RU"/>
+        </w:rPr>
+      </w:pPr>
+      <w:r>
+        <w:rPr>
+          <w:rFonts w:ascii="Times New Roman" w:eastAsia="Times New Roman" w:hAnsi="Times New Roman" w:cs="Times New Roman"/>
+          <w:bCs/>
+          <w:iCs/>
+          <w:sz w:val="24"/>
+          <w:szCs w:val="24"/>
+          <w:bdr w:val="none" w:sz="0" w:space="0" w:color="auto" w:frame="1"/>
+          <w:lang w:val="en-US" w:eastAsia="ru-RU"/>
+        </w:rPr>
+        <w:t xml:space="preserve"> {</w:t>
+      </w:r>
+      <w:proofErr w:type="spellStart"/>
+      <w:r>
+        <w:rPr>
+          <w:rFonts w:ascii="Times New Roman" w:eastAsia="Times New Roman" w:hAnsi="Times New Roman" w:cs="Times New Roman"/>
+          <w:bCs/>
+          <w:iCs/>
+          <w:sz w:val="24"/>
+          <w:szCs w:val="24"/>
+          <w:bdr w:val="none" w:sz="0" w:space="0" w:color="auto" w:frame="1"/>
+          <w:lang w:val="en-US" w:eastAsia="ru-RU"/>
+        </w:rPr>
+        <w:t>activemq.conf</w:t>
+      </w:r>
+      <w:proofErr w:type="spellEnd"/>
+      <w:r>
+        <w:rPr>
+          <w:rFonts w:ascii="Times New Roman" w:eastAsia="Times New Roman" w:hAnsi="Times New Roman" w:cs="Times New Roman"/>
+          <w:bCs/>
+          <w:iCs/>
+          <w:sz w:val="24"/>
+          <w:szCs w:val="24"/>
+          <w:bdr w:val="none" w:sz="0" w:space="0" w:color="auto" w:frame="1"/>
+          <w:lang w:val="en-US" w:eastAsia="ru-RU"/>
+        </w:rPr>
+        <w:t xml:space="preserve">} </w:t>
+      </w:r>
+    </w:p>
+    <w:p>
+      <w:pPr>
+        <w:spacing w:after="100" w:afterAutospacing="1" w:line="80" w:lineRule="atLeast"/>
+        <w:contextualSpacing/>
+        <w:rPr>
+          <w:rFonts w:ascii="Times New Roman" w:eastAsia="Times New Roman" w:hAnsi="Times New Roman" w:cs="Times New Roman"/>
+          <w:bCs/>
+          <w:iCs/>
+          <w:sz w:val="24"/>
+          <w:szCs w:val="24"/>
+          <w:bdr w:val="none" w:sz="0" w:space="0" w:color="auto" w:frame="1"/>
+          <w:lang w:val="en-US" w:eastAsia="ru-RU"/>
+        </w:rPr>
+      </w:pPr>
+    </w:p>
+    <w:p>
+      <w:pPr>
+        <w:spacing w:after="100" w:afterAutospacing="1" w:line="80" w:lineRule="atLeast"/>
+        <w:contextualSpacing/>
+        <w:rPr>
+          <w:rFonts w:ascii="Times New Roman" w:eastAsia="Times New Roman" w:hAnsi="Times New Roman" w:cs="Times New Roman"/>
+          <w:bCs/>
+          <w:iCs/>
+          <w:sz w:val="24"/>
+          <w:szCs w:val="24"/>
+          <w:bdr w:val="none" w:sz="0" w:space="0" w:color="auto" w:frame="1"/>
+          <w:lang w:val="en-US" w:eastAsia="ru-RU"/>
+        </w:rPr>
+      </w:pPr>
+      <w:r>
+        <w:rPr>
+          <w:rFonts w:ascii="Times New Roman" w:eastAsia="Times New Roman" w:hAnsi="Times New Roman" w:cs="Times New Roman"/>
+          <w:bCs/>
+          <w:iCs/>
+          <w:sz w:val="24"/>
+          <w:szCs w:val="24"/>
+          <w:bdr w:val="none" w:sz="0" w:space="0" w:color="auto" w:frame="1"/>
+          <w:lang w:val="en-US" w:eastAsia="ru-RU"/>
+        </w:rPr>
+        <w:t>/credentials-</w:t>
+      </w:r>
+      <w:proofErr w:type="spellStart"/>
+      <w:r>
+        <w:rPr>
+          <w:rFonts w:ascii="Times New Roman" w:eastAsia="Times New Roman" w:hAnsi="Times New Roman" w:cs="Times New Roman"/>
+          <w:bCs/>
+          <w:iCs/>
+          <w:sz w:val="24"/>
+          <w:szCs w:val="24"/>
+          <w:bdr w:val="none" w:sz="0" w:space="0" w:color="auto" w:frame="1"/>
+          <w:lang w:val="en-US" w:eastAsia="ru-RU"/>
+        </w:rPr>
+        <w:t>enc.properties</w:t>
+      </w:r>
+      <w:proofErr w:type="spellEnd"/>
+      <w:r>
+        <w:rPr>
+          <w:rFonts w:ascii="Times New Roman" w:eastAsia="Times New Roman" w:hAnsi="Times New Roman" w:cs="Times New Roman"/>
+          <w:bCs/>
+          <w:iCs/>
+          <w:sz w:val="24"/>
+          <w:szCs w:val="24"/>
+          <w:bdr w:val="none" w:sz="0" w:space="0" w:color="auto" w:frame="1"/>
+          <w:lang w:val="en-US" w:eastAsia="ru-RU"/>
+        </w:rPr>
+        <w:t xml:space="preserve">"/&gt; </w:t>
+      </w:r>
+    </w:p>
+    <w:p>
+      <w:pPr>
+        <w:spacing w:after="100" w:afterAutospacing="1" w:line="80" w:lineRule="atLeast"/>
+        <w:contextualSpacing/>
+        <w:rPr>
+          <w:rFonts w:ascii="Times New Roman" w:eastAsia="Times New Roman" w:hAnsi="Times New Roman" w:cs="Times New Roman"/>
+          <w:bCs/>
+          <w:iCs/>
+          <w:sz w:val="24"/>
+          <w:szCs w:val="24"/>
+          <w:bdr w:val="none" w:sz="0" w:space="0" w:color="auto" w:frame="1"/>
+          <w:lang w:val="en-US" w:eastAsia="ru-RU"/>
+        </w:rPr>
+      </w:pPr>
+      <w:r>
+        <w:rPr>
+          <w:rFonts w:ascii="Times New Roman" w:eastAsia="Times New Roman" w:hAnsi="Times New Roman" w:cs="Times New Roman"/>
+          <w:bCs/>
+          <w:iCs/>
+          <w:sz w:val="24"/>
+          <w:szCs w:val="24"/>
+          <w:bdr w:val="none" w:sz="0" w:space="0" w:color="auto" w:frame="1"/>
+          <w:lang w:val="en-US" w:eastAsia="ru-RU"/>
+        </w:rPr>
+        <w:t xml:space="preserve"> &lt;/bean&gt;</w:t>
+      </w:r>
+    </w:p>
+    <w:p>
+      <w:pPr>
+        <w:spacing w:after="100" w:afterAutospacing="1" w:line="80" w:lineRule="atLeast"/>
+        <w:rPr>
+          <w:rFonts w:ascii="Times New Roman" w:eastAsia="Times New Roman" w:hAnsi="Times New Roman" w:cs="Times New Roman"/>
+          <w:bCs/>
+          <w:iCs/>
+          <w:sz w:val="24"/>
+          <w:szCs w:val="24"/>
+          <w:bdr w:val="none" w:sz="0" w:space="0" w:color="auto" w:frame="1"/>
+          <w:lang w:val="en-US" w:eastAsia="ru-RU"/>
+        </w:rPr>
+      </w:pPr>
+    </w:p>
+    <w:p>
+      <w:pPr>
+        <w:spacing w:after="100" w:afterAutospacing="1" w:line="80" w:lineRule="atLeast"/>
+        <w:rPr>
+          <w:rFonts w:ascii="Times New Roman" w:eastAsia="Times New Roman" w:hAnsi="Times New Roman" w:cs="Times New Roman"/>
+          <w:bCs/>
+          <w:iCs/>
+          <w:sz w:val="24"/>
+          <w:szCs w:val="24"/>
+          <w:bdr w:val="none" w:sz="0" w:space="0" w:color="auto" w:frame="1"/>
+          <w:lang w:val="en-US" w:eastAsia="ru-RU"/>
+        </w:rPr>
+      </w:pPr>
+      <w:r>
+        <w:rPr>
+          <w:rFonts w:ascii="Times New Roman" w:eastAsia="Times New Roman" w:hAnsi="Times New Roman" w:cs="Times New Roman"/>
+          <w:bCs/>
+          <w:iCs/>
+          <w:sz w:val="24"/>
+          <w:szCs w:val="24"/>
+          <w:bdr w:val="none" w:sz="0" w:space="0" w:color="auto" w:frame="1"/>
+          <w:lang w:val="en-US" w:eastAsia="ru-RU"/>
+        </w:rPr>
+        <w:t xml:space="preserve">The </w:t>
+      </w:r>
+      <w:proofErr w:type="gramStart"/>
+      <w:r>
+        <w:rPr>
+          <w:rFonts w:ascii="Times New Roman" w:eastAsia="Times New Roman" w:hAnsi="Times New Roman" w:cs="Times New Roman"/>
+          <w:bCs/>
+          <w:iCs/>
+          <w:sz w:val="24"/>
+          <w:szCs w:val="24"/>
+          <w:bdr w:val="none" w:sz="0" w:space="0" w:color="auto" w:frame="1"/>
+          <w:lang w:val="en-US" w:eastAsia="ru-RU"/>
+        </w:rPr>
+        <w:t>configuration take</w:t>
+      </w:r>
+      <w:proofErr w:type="gramEnd"/>
+      <w:r>
+        <w:rPr>
+          <w:rFonts w:ascii="Times New Roman" w:eastAsia="Times New Roman" w:hAnsi="Times New Roman" w:cs="Times New Roman"/>
+          <w:bCs/>
+          <w:iCs/>
+          <w:sz w:val="24"/>
+          <w:szCs w:val="24"/>
+          <w:bdr w:val="none" w:sz="0" w:space="0" w:color="auto" w:frame="1"/>
+          <w:lang w:val="en-US" w:eastAsia="ru-RU"/>
+        </w:rPr>
+        <w:t xml:space="preserve"> place in our case:</w:t>
+      </w:r>
+    </w:p>
+    <w:p>
+      <w:pPr>
+        <w:spacing w:after="100" w:afterAutospacing="1" w:line="80" w:lineRule="atLeast"/>
+        <w:contextualSpacing/>
+        <w:rPr>
+          <w:rFonts w:ascii="Times New Roman" w:eastAsia="Times New Roman" w:hAnsi="Times New Roman" w:cs="Times New Roman"/>
+          <w:bCs/>
+          <w:iCs/>
+          <w:sz w:val="24"/>
+          <w:szCs w:val="24"/>
+          <w:bdr w:val="none" w:sz="0" w:space="0" w:color="auto" w:frame="1"/>
+          <w:lang w:val="en-US" w:eastAsia="ru-RU"/>
+        </w:rPr>
+      </w:pPr>
+      <w:r>
+        <w:rPr>
+          <w:rFonts w:ascii="Times New Roman" w:eastAsia="Times New Roman" w:hAnsi="Times New Roman" w:cs="Times New Roman"/>
+          <w:bCs/>
+          <w:iCs/>
+          <w:sz w:val="24"/>
+          <w:szCs w:val="24"/>
+          <w:bdr w:val="none" w:sz="0" w:space="0" w:color="auto" w:frame="1"/>
+          <w:lang w:val="en-US" w:eastAsia="ru-RU"/>
+        </w:rPr>
+        <w:t xml:space="preserve">&lt;beans </w:t>
+      </w:r>
+      <w:proofErr w:type="spellStart"/>
+      <w:r>
+        <w:rPr>
+          <w:rFonts w:ascii="Times New Roman" w:eastAsia="Times New Roman" w:hAnsi="Times New Roman" w:cs="Times New Roman"/>
+          <w:bCs/>
+          <w:iCs/>
+          <w:sz w:val="24"/>
+          <w:szCs w:val="24"/>
+          <w:bdr w:val="none" w:sz="0" w:space="0" w:color="auto" w:frame="1"/>
+          <w:lang w:val="en-US" w:eastAsia="ru-RU"/>
+        </w:rPr>
+        <w:t>xmlns</w:t>
+      </w:r>
+      <w:proofErr w:type="spellEnd"/>
+      <w:r>
+        <w:rPr>
+          <w:rFonts w:ascii="Times New Roman" w:eastAsia="Times New Roman" w:hAnsi="Times New Roman" w:cs="Times New Roman"/>
+          <w:bCs/>
+          <w:iCs/>
+          <w:sz w:val="24"/>
+          <w:szCs w:val="24"/>
+          <w:bdr w:val="none" w:sz="0" w:space="0" w:color="auto" w:frame="1"/>
+          <w:lang w:val="en-US" w:eastAsia="ru-RU"/>
+        </w:rPr>
+        <w:t xml:space="preserve">="http://www.springframework.org/schema/beans" </w:t>
+      </w:r>
+      <w:proofErr w:type="spellStart"/>
+      <w:r>
+        <w:rPr>
+          <w:rFonts w:ascii="Times New Roman" w:eastAsia="Times New Roman" w:hAnsi="Times New Roman" w:cs="Times New Roman"/>
+          <w:bCs/>
+          <w:iCs/>
+          <w:sz w:val="24"/>
+          <w:szCs w:val="24"/>
+          <w:bdr w:val="none" w:sz="0" w:space="0" w:color="auto" w:frame="1"/>
+          <w:lang w:val="en-US" w:eastAsia="ru-RU"/>
+        </w:rPr>
+        <w:t>xmlns:xsi</w:t>
+      </w:r>
+      <w:proofErr w:type="spellEnd"/>
+      <w:r>
+        <w:rPr>
+          <w:rFonts w:ascii="Times New Roman" w:eastAsia="Times New Roman" w:hAnsi="Times New Roman" w:cs="Times New Roman"/>
+          <w:bCs/>
+          <w:iCs/>
+          <w:sz w:val="24"/>
+          <w:szCs w:val="24"/>
+          <w:bdr w:val="none" w:sz="0" w:space="0" w:color="auto" w:frame="1"/>
+          <w:lang w:val="en-US" w:eastAsia="ru-RU"/>
+        </w:rPr>
+        <w:t>="http://www.w3.org/2001/XMLSchema-instance"</w:t>
+      </w:r>
+    </w:p>
+    <w:p>
+      <w:pPr>
+        <w:spacing w:after="100" w:afterAutospacing="1" w:line="80" w:lineRule="atLeast"/>
+        <w:contextualSpacing/>
+        <w:rPr>
+          <w:rFonts w:ascii="Times New Roman" w:eastAsia="Times New Roman" w:hAnsi="Times New Roman" w:cs="Times New Roman"/>
+          <w:bCs/>
+          <w:iCs/>
+          <w:sz w:val="24"/>
+          <w:szCs w:val="24"/>
+          <w:bdr w:val="none" w:sz="0" w:space="0" w:color="auto" w:frame="1"/>
+          <w:lang w:val="en-US" w:eastAsia="ru-RU"/>
+        </w:rPr>
+      </w:pPr>
+      <w:r>
+        <w:rPr>
+          <w:rFonts w:ascii="Times New Roman" w:eastAsia="Times New Roman" w:hAnsi="Times New Roman" w:cs="Times New Roman"/>
+          <w:bCs/>
+          <w:iCs/>
+          <w:sz w:val="24"/>
+          <w:szCs w:val="24"/>
+          <w:bdr w:val="none" w:sz="0" w:space="0" w:color="auto" w:frame="1"/>
+          <w:lang w:val="en-US" w:eastAsia="ru-RU"/>
+        </w:rPr>
+        <w:t xml:space="preserve">     </w:t>
+      </w:r>
+      <w:proofErr w:type="spellStart"/>
+      <w:r>
+        <w:rPr>
+          <w:rFonts w:ascii="Times New Roman" w:eastAsia="Times New Roman" w:hAnsi="Times New Roman" w:cs="Times New Roman"/>
+          <w:bCs/>
+          <w:iCs/>
+          <w:sz w:val="24"/>
+          <w:szCs w:val="24"/>
+          <w:bdr w:val="none" w:sz="0" w:space="0" w:color="auto" w:frame="1"/>
+          <w:lang w:val="en-US" w:eastAsia="ru-RU"/>
+        </w:rPr>
+        <w:t>xsi:schemaLocation</w:t>
+      </w:r>
+      <w:proofErr w:type="spellEnd"/>
+      <w:r>
+        <w:rPr>
+          <w:rFonts w:ascii="Times New Roman" w:eastAsia="Times New Roman" w:hAnsi="Times New Roman" w:cs="Times New Roman"/>
+          <w:bCs/>
+          <w:iCs/>
+          <w:sz w:val="24"/>
+          <w:szCs w:val="24"/>
+          <w:bdr w:val="none" w:sz="0" w:space="0" w:color="auto" w:frame="1"/>
+          <w:lang w:val="en-US" w:eastAsia="ru-RU"/>
+        </w:rPr>
+        <w:t>="http://www.springframework.org/schema/beans http://www.springframework.org/schema/beans/spring-beans-2.0.xsd"&gt;</w:t>
+      </w:r>
+    </w:p>
+    <w:p>
+      <w:pPr>
+        <w:spacing w:after="100" w:afterAutospacing="1" w:line="80" w:lineRule="atLeast"/>
+        <w:contextualSpacing/>
+        <w:rPr>
+          <w:rFonts w:ascii="Times New Roman" w:eastAsia="Times New Roman" w:hAnsi="Times New Roman" w:cs="Times New Roman"/>
+          <w:bCs/>
+          <w:iCs/>
+          <w:sz w:val="24"/>
+          <w:szCs w:val="24"/>
+          <w:bdr w:val="none" w:sz="0" w:space="0" w:color="auto" w:frame="1"/>
+          <w:lang w:val="en-US" w:eastAsia="ru-RU"/>
+        </w:rPr>
+      </w:pPr>
+      <w:r>
+        <w:rPr>
+          <w:rFonts w:ascii="Times New Roman" w:eastAsia="Times New Roman" w:hAnsi="Times New Roman" w:cs="Times New Roman"/>
+          <w:bCs/>
+          <w:iCs/>
+          <w:sz w:val="24"/>
+          <w:szCs w:val="24"/>
+          <w:bdr w:val="none" w:sz="0" w:space="0" w:color="auto" w:frame="1"/>
+          <w:lang w:val="en-US" w:eastAsia="ru-RU"/>
+        </w:rPr>
+        <w:t xml:space="preserve">     </w:t>
+      </w:r>
+    </w:p>
+    <w:p>
+      <w:pPr>
+        <w:spacing w:after="100" w:afterAutospacing="1" w:line="80" w:lineRule="atLeast"/>
+        <w:contextualSpacing/>
+        <w:rPr>
+          <w:rFonts w:ascii="Times New Roman" w:eastAsia="Times New Roman" w:hAnsi="Times New Roman" w:cs="Times New Roman"/>
+          <w:bCs/>
+          <w:iCs/>
+          <w:sz w:val="24"/>
+          <w:szCs w:val="24"/>
+          <w:bdr w:val="none" w:sz="0" w:space="0" w:color="auto" w:frame="1"/>
+          <w:lang w:val="en-US" w:eastAsia="ru-RU"/>
+        </w:rPr>
+      </w:pPr>
+      <w:r>
+        <w:rPr>
+          <w:rFonts w:ascii="Times New Roman" w:eastAsia="Times New Roman" w:hAnsi="Times New Roman" w:cs="Times New Roman"/>
+          <w:bCs/>
+          <w:iCs/>
+          <w:sz w:val="24"/>
+          <w:szCs w:val="24"/>
+          <w:bdr w:val="none" w:sz="0" w:space="0" w:color="auto" w:frame="1"/>
+          <w:lang w:val="en-US" w:eastAsia="ru-RU"/>
+        </w:rPr>
+        <w:t xml:space="preserve">     </w:t>
+      </w:r>
+    </w:p>
+    <w:p>
+      <w:pPr>
+        <w:spacing w:after="100" w:afterAutospacing="1" w:line="80" w:lineRule="atLeast"/>
+        <w:contextualSpacing/>
+        <w:rPr>
+          <w:rFonts w:ascii="Times New Roman" w:eastAsia="Times New Roman" w:hAnsi="Times New Roman" w:cs="Times New Roman"/>
+          <w:bCs/>
+          <w:iCs/>
+          <w:sz w:val="24"/>
+          <w:szCs w:val="24"/>
+          <w:bdr w:val="none" w:sz="0" w:space="0" w:color="auto" w:frame="1"/>
+          <w:lang w:val="en-US" w:eastAsia="ru-RU"/>
+        </w:rPr>
+      </w:pPr>
+      <w:r>
+        <w:rPr>
+          <w:rFonts w:ascii="Times New Roman" w:eastAsia="Times New Roman" w:hAnsi="Times New Roman" w:cs="Times New Roman"/>
+          <w:bCs/>
+          <w:iCs/>
+          <w:sz w:val="24"/>
+          <w:szCs w:val="24"/>
+          <w:bdr w:val="none" w:sz="0" w:space="0" w:color="auto" w:frame="1"/>
+          <w:lang w:val="en-US" w:eastAsia="ru-RU"/>
+        </w:rPr>
+        <w:t xml:space="preserve">  &lt;import resource="webconsole-query.xml"/&gt;</w:t>
+      </w:r>
+    </w:p>
+    <w:p>
+      <w:pPr>
+        <w:spacing w:after="100" w:afterAutospacing="1" w:line="80" w:lineRule="atLeast"/>
+        <w:contextualSpacing/>
+        <w:rPr>
+          <w:rFonts w:ascii="Times New Roman" w:eastAsia="Times New Roman" w:hAnsi="Times New Roman" w:cs="Times New Roman"/>
+          <w:bCs/>
+          <w:iCs/>
+          <w:sz w:val="24"/>
+          <w:szCs w:val="24"/>
+          <w:bdr w:val="none" w:sz="0" w:space="0" w:color="auto" w:frame="1"/>
+          <w:lang w:val="en-US" w:eastAsia="ru-RU"/>
+        </w:rPr>
+      </w:pPr>
+      <w:r>
+        <w:rPr>
+          <w:rFonts w:ascii="Times New Roman" w:eastAsia="Times New Roman" w:hAnsi="Times New Roman" w:cs="Times New Roman"/>
+          <w:bCs/>
+          <w:iCs/>
+          <w:sz w:val="24"/>
+          <w:szCs w:val="24"/>
+          <w:bdr w:val="none" w:sz="0" w:space="0" w:color="auto" w:frame="1"/>
+          <w:lang w:val="en-US" w:eastAsia="ru-RU"/>
+        </w:rPr>
+        <w:t xml:space="preserve">     </w:t>
+      </w:r>
+    </w:p>
+    <w:p>
+      <w:pPr>
+        <w:spacing w:after="100" w:afterAutospacing="1" w:line="80" w:lineRule="atLeast"/>
+        <w:contextualSpacing/>
+        <w:rPr>
+          <w:rFonts w:ascii="Times New Roman" w:eastAsia="Times New Roman" w:hAnsi="Times New Roman" w:cs="Times New Roman"/>
+          <w:bCs/>
+          <w:iCs/>
+          <w:sz w:val="24"/>
+          <w:szCs w:val="24"/>
+          <w:bdr w:val="none" w:sz="0" w:space="0" w:color="auto" w:frame="1"/>
+          <w:lang w:val="en-US" w:eastAsia="ru-RU"/>
+        </w:rPr>
+      </w:pPr>
+      <w:r>
+        <w:rPr>
+          <w:rFonts w:ascii="Times New Roman" w:eastAsia="Times New Roman" w:hAnsi="Times New Roman" w:cs="Times New Roman"/>
+          <w:bCs/>
+          <w:iCs/>
+          <w:sz w:val="24"/>
+          <w:szCs w:val="24"/>
+          <w:bdr w:val="none" w:sz="0" w:space="0" w:color="auto" w:frame="1"/>
+          <w:lang w:val="en-US" w:eastAsia="ru-RU"/>
+        </w:rPr>
+        <w:t xml:space="preserve">  </w:t>
+      </w:r>
+      <w:proofErr w:type="gramStart"/>
+      <w:r>
+        <w:rPr>
+          <w:rFonts w:ascii="Times New Roman" w:eastAsia="Times New Roman" w:hAnsi="Times New Roman" w:cs="Times New Roman"/>
+          <w:bCs/>
+          <w:iCs/>
+          <w:sz w:val="24"/>
+          <w:szCs w:val="24"/>
+          <w:bdr w:val="none" w:sz="0" w:space="0" w:color="auto" w:frame="1"/>
+          <w:lang w:val="en-US" w:eastAsia="ru-RU"/>
+        </w:rPr>
+        <w:t>&lt;!--</w:t>
+      </w:r>
+      <w:proofErr w:type="gramEnd"/>
+      <w:r>
+        <w:rPr>
+          <w:rFonts w:ascii="Times New Roman" w:eastAsia="Times New Roman" w:hAnsi="Times New Roman" w:cs="Times New Roman"/>
+          <w:bCs/>
+          <w:iCs/>
+          <w:sz w:val="24"/>
+          <w:szCs w:val="24"/>
+          <w:bdr w:val="none" w:sz="0" w:space="0" w:color="auto" w:frame="1"/>
+          <w:lang w:val="en-US" w:eastAsia="ru-RU"/>
+        </w:rPr>
+        <w:t xml:space="preserve"> Allows us to use system properties as variables in this configuration file --&gt;</w:t>
+      </w:r>
+    </w:p>
+    <w:p>
+      <w:pPr>
+        <w:spacing w:after="100" w:afterAutospacing="1" w:line="80" w:lineRule="atLeast"/>
+        <w:contextualSpacing/>
+        <w:rPr>
+          <w:rFonts w:ascii="Times New Roman" w:eastAsia="Times New Roman" w:hAnsi="Times New Roman" w:cs="Times New Roman"/>
+          <w:bCs/>
+          <w:iCs/>
+          <w:sz w:val="24"/>
+          <w:szCs w:val="24"/>
+          <w:bdr w:val="none" w:sz="0" w:space="0" w:color="auto" w:frame="1"/>
+          <w:lang w:val="en-US" w:eastAsia="ru-RU"/>
+        </w:rPr>
+      </w:pPr>
+      <w:proofErr w:type="gramStart"/>
+      <w:r>
+        <w:rPr>
+          <w:rFonts w:ascii="Times New Roman" w:eastAsia="Times New Roman" w:hAnsi="Times New Roman" w:cs="Times New Roman"/>
+          <w:bCs/>
+          <w:iCs/>
+          <w:sz w:val="24"/>
+          <w:szCs w:val="24"/>
+          <w:bdr w:val="none" w:sz="0" w:space="0" w:color="auto" w:frame="1"/>
+          <w:lang w:val="en-US" w:eastAsia="ru-RU"/>
+        </w:rPr>
+        <w:t>&lt;!--</w:t>
+      </w:r>
+      <w:proofErr w:type="gramEnd"/>
+      <w:r>
+        <w:rPr>
+          <w:rFonts w:ascii="Times New Roman" w:eastAsia="Times New Roman" w:hAnsi="Times New Roman" w:cs="Times New Roman"/>
+          <w:bCs/>
+          <w:iCs/>
+          <w:sz w:val="24"/>
+          <w:szCs w:val="24"/>
+          <w:bdr w:val="none" w:sz="0" w:space="0" w:color="auto" w:frame="1"/>
+          <w:lang w:val="en-US" w:eastAsia="ru-RU"/>
+        </w:rPr>
+        <w:t xml:space="preserve">  &lt;bean class="org.springframework.beans.factory.config.PropertyPlaceholderConfigurer"&gt;</w:t>
+      </w:r>
+    </w:p>
+    <w:p>
+      <w:pPr>
+        <w:spacing w:after="100" w:afterAutospacing="1" w:line="80" w:lineRule="atLeast"/>
+        <w:contextualSpacing/>
+        <w:rPr>
+          <w:rFonts w:ascii="Times New Roman" w:eastAsia="Times New Roman" w:hAnsi="Times New Roman" w:cs="Times New Roman"/>
+          <w:bCs/>
+          <w:iCs/>
+          <w:sz w:val="24"/>
+          <w:szCs w:val="24"/>
+          <w:bdr w:val="none" w:sz="0" w:space="0" w:color="auto" w:frame="1"/>
+          <w:lang w:val="en-US" w:eastAsia="ru-RU"/>
+        </w:rPr>
+      </w:pPr>
+      <w:r>
+        <w:rPr>
+          <w:rFonts w:ascii="Times New Roman" w:eastAsia="Times New Roman" w:hAnsi="Times New Roman" w:cs="Times New Roman"/>
+          <w:bCs/>
+          <w:iCs/>
+          <w:sz w:val="24"/>
+          <w:szCs w:val="24"/>
+          <w:bdr w:val="none" w:sz="0" w:space="0" w:color="auto" w:frame="1"/>
+          <w:lang w:val="en-US" w:eastAsia="ru-RU"/>
+        </w:rPr>
+        <w:t xml:space="preserve">      &lt;property name="locations"&gt;</w:t>
+      </w:r>
+    </w:p>
+    <w:p>
+      <w:pPr>
+        <w:spacing w:after="100" w:afterAutospacing="1" w:line="80" w:lineRule="atLeast"/>
+        <w:contextualSpacing/>
+        <w:rPr>
+          <w:rFonts w:ascii="Times New Roman" w:eastAsia="Times New Roman" w:hAnsi="Times New Roman" w:cs="Times New Roman"/>
+          <w:bCs/>
+          <w:iCs/>
+          <w:sz w:val="24"/>
+          <w:szCs w:val="24"/>
+          <w:bdr w:val="none" w:sz="0" w:space="0" w:color="auto" w:frame="1"/>
+          <w:lang w:val="en-US" w:eastAsia="ru-RU"/>
+        </w:rPr>
+      </w:pPr>
+      <w:r>
+        <w:rPr>
+          <w:rFonts w:ascii="Times New Roman" w:eastAsia="Times New Roman" w:hAnsi="Times New Roman" w:cs="Times New Roman"/>
+          <w:bCs/>
+          <w:iCs/>
+          <w:sz w:val="24"/>
+          <w:szCs w:val="24"/>
+          <w:bdr w:val="none" w:sz="0" w:space="0" w:color="auto" w:frame="1"/>
+          <w:lang w:val="en-US" w:eastAsia="ru-RU"/>
+        </w:rPr>
+        <w:t xml:space="preserve">          &lt;</w:t>
+      </w:r>
+      <w:proofErr w:type="gramStart"/>
+      <w:r>
+        <w:rPr>
+          <w:rFonts w:ascii="Times New Roman" w:eastAsia="Times New Roman" w:hAnsi="Times New Roman" w:cs="Times New Roman"/>
+          <w:bCs/>
+          <w:iCs/>
+          <w:sz w:val="24"/>
+          <w:szCs w:val="24"/>
+          <w:bdr w:val="none" w:sz="0" w:space="0" w:color="auto" w:frame="1"/>
+          <w:lang w:val="en-US" w:eastAsia="ru-RU"/>
+        </w:rPr>
+        <w:t>value&gt;</w:t>
+      </w:r>
+      <w:proofErr w:type="gramEnd"/>
+      <w:r>
+        <w:rPr>
+          <w:rFonts w:ascii="Times New Roman" w:eastAsia="Times New Roman" w:hAnsi="Times New Roman" w:cs="Times New Roman"/>
+          <w:bCs/>
+          <w:iCs/>
+          <w:sz w:val="24"/>
+          <w:szCs w:val="24"/>
+          <w:bdr w:val="none" w:sz="0" w:space="0" w:color="auto" w:frame="1"/>
+          <w:lang w:val="en-US" w:eastAsia="ru-RU"/>
+        </w:rPr>
+        <w:t>file:${</w:t>
+      </w:r>
+      <w:proofErr w:type="spellStart"/>
+      <w:r>
+        <w:rPr>
+          <w:rFonts w:ascii="Times New Roman" w:eastAsia="Times New Roman" w:hAnsi="Times New Roman" w:cs="Times New Roman"/>
+          <w:bCs/>
+          <w:iCs/>
+          <w:sz w:val="24"/>
+          <w:szCs w:val="24"/>
+          <w:bdr w:val="none" w:sz="0" w:space="0" w:color="auto" w:frame="1"/>
+          <w:lang w:val="en-US" w:eastAsia="ru-RU"/>
+        </w:rPr>
+        <w:t>activemq.conf</w:t>
+      </w:r>
+      <w:proofErr w:type="spellEnd"/>
+      <w:r>
+        <w:rPr>
+          <w:rFonts w:ascii="Times New Roman" w:eastAsia="Times New Roman" w:hAnsi="Times New Roman" w:cs="Times New Roman"/>
+          <w:bCs/>
+          <w:iCs/>
+          <w:sz w:val="24"/>
+          <w:szCs w:val="24"/>
+          <w:bdr w:val="none" w:sz="0" w:space="0" w:color="auto" w:frame="1"/>
+          <w:lang w:val="en-US" w:eastAsia="ru-RU"/>
+        </w:rPr>
+        <w:t>}/</w:t>
+      </w:r>
+      <w:proofErr w:type="spellStart"/>
+      <w:r>
+        <w:rPr>
+          <w:rFonts w:ascii="Times New Roman" w:eastAsia="Times New Roman" w:hAnsi="Times New Roman" w:cs="Times New Roman"/>
+          <w:bCs/>
+          <w:iCs/>
+          <w:sz w:val="24"/>
+          <w:szCs w:val="24"/>
+          <w:bdr w:val="none" w:sz="0" w:space="0" w:color="auto" w:frame="1"/>
+          <w:lang w:val="en-US" w:eastAsia="ru-RU"/>
+        </w:rPr>
+        <w:t>credentials.properties</w:t>
+      </w:r>
+      <w:proofErr w:type="spellEnd"/>
+      <w:r>
+        <w:rPr>
+          <w:rFonts w:ascii="Times New Roman" w:eastAsia="Times New Roman" w:hAnsi="Times New Roman" w:cs="Times New Roman"/>
+          <w:bCs/>
+          <w:iCs/>
+          <w:sz w:val="24"/>
+          <w:szCs w:val="24"/>
+          <w:bdr w:val="none" w:sz="0" w:space="0" w:color="auto" w:frame="1"/>
+          <w:lang w:val="en-US" w:eastAsia="ru-RU"/>
+        </w:rPr>
+        <w:t>&lt;/value&gt;</w:t>
+      </w:r>
+    </w:p>
+    <w:p>
+      <w:pPr>
+        <w:spacing w:after="100" w:afterAutospacing="1" w:line="80" w:lineRule="atLeast"/>
+        <w:contextualSpacing/>
+        <w:rPr>
+          <w:rFonts w:ascii="Times New Roman" w:eastAsia="Times New Roman" w:hAnsi="Times New Roman" w:cs="Times New Roman"/>
+          <w:bCs/>
+          <w:iCs/>
+          <w:sz w:val="24"/>
+          <w:szCs w:val="24"/>
+          <w:bdr w:val="none" w:sz="0" w:space="0" w:color="auto" w:frame="1"/>
+          <w:lang w:val="en-US" w:eastAsia="ru-RU"/>
+        </w:rPr>
+      </w:pPr>
+      <w:r>
+        <w:rPr>
+          <w:rFonts w:ascii="Times New Roman" w:eastAsia="Times New Roman" w:hAnsi="Times New Roman" w:cs="Times New Roman"/>
+          <w:bCs/>
+          <w:iCs/>
+          <w:sz w:val="24"/>
+          <w:szCs w:val="24"/>
+          <w:bdr w:val="none" w:sz="0" w:space="0" w:color="auto" w:frame="1"/>
+          <w:lang w:val="en-US" w:eastAsia="ru-RU"/>
+        </w:rPr>
+        <w:t xml:space="preserve">      &lt;/property&gt;      </w:t>
+      </w:r>
+    </w:p>
+    <w:p>
+      <w:pPr>
+        <w:spacing w:after="100" w:afterAutospacing="1" w:line="80" w:lineRule="atLeast"/>
+        <w:contextualSpacing/>
+        <w:rPr>
+          <w:rFonts w:ascii="Times New Roman" w:eastAsia="Times New Roman" w:hAnsi="Times New Roman" w:cs="Times New Roman"/>
+          <w:bCs/>
+          <w:iCs/>
+          <w:sz w:val="24"/>
+          <w:szCs w:val="24"/>
+          <w:bdr w:val="none" w:sz="0" w:space="0" w:color="auto" w:frame="1"/>
+          <w:lang w:val="en-US" w:eastAsia="ru-RU"/>
+        </w:rPr>
+      </w:pPr>
+      <w:r>
+        <w:rPr>
+          <w:rFonts w:ascii="Times New Roman" w:eastAsia="Times New Roman" w:hAnsi="Times New Roman" w:cs="Times New Roman"/>
+          <w:bCs/>
+          <w:iCs/>
+          <w:sz w:val="24"/>
+          <w:szCs w:val="24"/>
+          <w:bdr w:val="none" w:sz="0" w:space="0" w:color="auto" w:frame="1"/>
+          <w:lang w:val="en-US" w:eastAsia="ru-RU"/>
+        </w:rPr>
+        <w:t xml:space="preserve">  &lt;/bean&gt; </w:t>
+      </w:r>
+    </w:p>
+    <w:p>
+      <w:pPr>
+        <w:spacing w:after="100" w:afterAutospacing="1" w:line="80" w:lineRule="atLeast"/>
+        <w:contextualSpacing/>
+        <w:rPr>
+          <w:rFonts w:ascii="Times New Roman" w:eastAsia="Times New Roman" w:hAnsi="Times New Roman" w:cs="Times New Roman"/>
+          <w:bCs/>
+          <w:iCs/>
+          <w:sz w:val="24"/>
+          <w:szCs w:val="24"/>
+          <w:bdr w:val="none" w:sz="0" w:space="0" w:color="auto" w:frame="1"/>
+          <w:lang w:val="en-US" w:eastAsia="ru-RU"/>
+        </w:rPr>
+      </w:pPr>
+      <w:r>
+        <w:rPr>
+          <w:rFonts w:ascii="Times New Roman" w:eastAsia="Times New Roman" w:hAnsi="Times New Roman" w:cs="Times New Roman"/>
+          <w:bCs/>
+          <w:iCs/>
+          <w:sz w:val="24"/>
+          <w:szCs w:val="24"/>
+          <w:bdr w:val="none" w:sz="0" w:space="0" w:color="auto" w:frame="1"/>
+          <w:lang w:val="en-US" w:eastAsia="ru-RU"/>
+        </w:rPr>
+        <w:t>--&gt;</w:t>
+      </w:r>
+    </w:p>
+    <w:p>
+      <w:pPr>
+        <w:spacing w:after="100" w:afterAutospacing="1" w:line="80" w:lineRule="atLeast"/>
+        <w:contextualSpacing/>
+        <w:rPr>
+          <w:rFonts w:ascii="Times New Roman" w:eastAsia="Times New Roman" w:hAnsi="Times New Roman" w:cs="Times New Roman"/>
+          <w:bCs/>
+          <w:iCs/>
+          <w:sz w:val="24"/>
+          <w:szCs w:val="24"/>
+          <w:bdr w:val="none" w:sz="0" w:space="0" w:color="auto" w:frame="1"/>
+          <w:lang w:val="en-US" w:eastAsia="ru-RU"/>
+        </w:rPr>
+      </w:pPr>
+    </w:p>
+    <w:p>
+      <w:pPr>
+        <w:spacing w:after="100" w:afterAutospacing="1" w:line="80" w:lineRule="atLeast"/>
+        <w:contextualSpacing/>
+        <w:rPr>
+          <w:rFonts w:ascii="Times New Roman" w:eastAsia="Times New Roman" w:hAnsi="Times New Roman" w:cs="Times New Roman"/>
+          <w:bCs/>
+          <w:iCs/>
+          <w:sz w:val="24"/>
+          <w:szCs w:val="24"/>
+          <w:bdr w:val="none" w:sz="0" w:space="0" w:color="auto" w:frame="1"/>
+          <w:lang w:val="en-US" w:eastAsia="ru-RU"/>
+        </w:rPr>
+      </w:pPr>
+      <w:r>
+        <w:rPr>
+          <w:rFonts w:ascii="Times New Roman" w:eastAsia="Times New Roman" w:hAnsi="Times New Roman" w:cs="Times New Roman"/>
+          <w:bCs/>
+          <w:iCs/>
+          <w:sz w:val="24"/>
+          <w:szCs w:val="24"/>
+          <w:bdr w:val="none" w:sz="0" w:space="0" w:color="auto" w:frame="1"/>
+          <w:lang w:val="en-US" w:eastAsia="ru-RU"/>
+        </w:rPr>
+        <w:t xml:space="preserve">  </w:t>
+      </w:r>
+      <w:proofErr w:type="gramStart"/>
+      <w:r>
+        <w:rPr>
+          <w:rFonts w:ascii="Times New Roman" w:eastAsia="Times New Roman" w:hAnsi="Times New Roman" w:cs="Times New Roman"/>
+          <w:bCs/>
+          <w:iCs/>
+          <w:sz w:val="24"/>
+          <w:szCs w:val="24"/>
+          <w:bdr w:val="none" w:sz="0" w:space="0" w:color="auto" w:frame="1"/>
+          <w:lang w:val="en-US" w:eastAsia="ru-RU"/>
+        </w:rPr>
+        <w:t>&lt;!--</w:t>
+      </w:r>
+      <w:proofErr w:type="gramEnd"/>
+      <w:r>
+        <w:rPr>
+          <w:rFonts w:ascii="Times New Roman" w:eastAsia="Times New Roman" w:hAnsi="Times New Roman" w:cs="Times New Roman"/>
+          <w:bCs/>
+          <w:iCs/>
+          <w:sz w:val="24"/>
+          <w:szCs w:val="24"/>
+          <w:bdr w:val="none" w:sz="0" w:space="0" w:color="auto" w:frame="1"/>
+          <w:lang w:val="en-US" w:eastAsia="ru-RU"/>
+        </w:rPr>
+        <w:t xml:space="preserve"> Allows us to use encrypted system properties as variables in this configuration file --&gt;</w:t>
+      </w:r>
+    </w:p>
+    <w:p>
+      <w:pPr>
+        <w:spacing w:after="100" w:afterAutospacing="1" w:line="80" w:lineRule="atLeast"/>
+        <w:contextualSpacing/>
+        <w:rPr>
+          <w:rFonts w:ascii="Times New Roman" w:eastAsia="Times New Roman" w:hAnsi="Times New Roman" w:cs="Times New Roman"/>
+          <w:bCs/>
+          <w:iCs/>
+          <w:sz w:val="24"/>
+          <w:szCs w:val="24"/>
+          <w:bdr w:val="none" w:sz="0" w:space="0" w:color="auto" w:frame="1"/>
+          <w:lang w:val="en-US" w:eastAsia="ru-RU"/>
+        </w:rPr>
+      </w:pPr>
+      <w:r>
+        <w:rPr>
+          <w:rFonts w:ascii="Times New Roman" w:eastAsia="Times New Roman" w:hAnsi="Times New Roman" w:cs="Times New Roman"/>
+          <w:bCs/>
+          <w:iCs/>
+          <w:sz w:val="24"/>
+          <w:szCs w:val="24"/>
+          <w:bdr w:val="none" w:sz="0" w:space="0" w:color="auto" w:frame="1"/>
+          <w:lang w:val="en-US" w:eastAsia="ru-RU"/>
+        </w:rPr>
+        <w:t xml:space="preserve">  &lt;bean id="</w:t>
+      </w:r>
+      <w:proofErr w:type="spellStart"/>
+      <w:r>
+        <w:rPr>
+          <w:rFonts w:ascii="Times New Roman" w:eastAsia="Times New Roman" w:hAnsi="Times New Roman" w:cs="Times New Roman"/>
+          <w:bCs/>
+          <w:iCs/>
+          <w:sz w:val="24"/>
+          <w:szCs w:val="24"/>
+          <w:bdr w:val="none" w:sz="0" w:space="0" w:color="auto" w:frame="1"/>
+          <w:lang w:val="en-US" w:eastAsia="ru-RU"/>
+        </w:rPr>
+        <w:t>environmentVariablesConfiguration</w:t>
+      </w:r>
+      <w:proofErr w:type="spellEnd"/>
+      <w:r>
+        <w:rPr>
+          <w:rFonts w:ascii="Times New Roman" w:eastAsia="Times New Roman" w:hAnsi="Times New Roman" w:cs="Times New Roman"/>
+          <w:bCs/>
+          <w:iCs/>
+          <w:sz w:val="24"/>
+          <w:szCs w:val="24"/>
+          <w:bdr w:val="none" w:sz="0" w:space="0" w:color="auto" w:frame="1"/>
+          <w:lang w:val="en-US" w:eastAsia="ru-RU"/>
+        </w:rPr>
+        <w:t>" class="org.jasypt.encryption.pbe.config.EnvironmentStringPBEConfig"&gt;</w:t>
+      </w:r>
+    </w:p>
+    <w:p>
+      <w:pPr>
+        <w:spacing w:after="100" w:afterAutospacing="1" w:line="80" w:lineRule="atLeast"/>
+        <w:contextualSpacing/>
+        <w:rPr>
+          <w:rFonts w:ascii="Times New Roman" w:eastAsia="Times New Roman" w:hAnsi="Times New Roman" w:cs="Times New Roman"/>
+          <w:bCs/>
+          <w:iCs/>
+          <w:sz w:val="24"/>
+          <w:szCs w:val="24"/>
+          <w:bdr w:val="none" w:sz="0" w:space="0" w:color="auto" w:frame="1"/>
+          <w:lang w:val="en-US" w:eastAsia="ru-RU"/>
+        </w:rPr>
+      </w:pPr>
+      <w:r>
+        <w:rPr>
+          <w:rFonts w:ascii="Times New Roman" w:eastAsia="Times New Roman" w:hAnsi="Times New Roman" w:cs="Times New Roman"/>
+          <w:bCs/>
+          <w:iCs/>
+          <w:sz w:val="24"/>
+          <w:szCs w:val="24"/>
+          <w:bdr w:val="none" w:sz="0" w:space="0" w:color="auto" w:frame="1"/>
+          <w:lang w:val="en-US" w:eastAsia="ru-RU"/>
+        </w:rPr>
+        <w:t xml:space="preserve">    &lt;property name="algorithm" value="PBEWithMD5AndDES" /&gt;</w:t>
+      </w:r>
+    </w:p>
+    <w:p>
+      <w:pPr>
+        <w:spacing w:after="100" w:afterAutospacing="1" w:line="80" w:lineRule="atLeast"/>
+        <w:contextualSpacing/>
+        <w:rPr>
+          <w:rFonts w:ascii="Times New Roman" w:eastAsia="Times New Roman" w:hAnsi="Times New Roman" w:cs="Times New Roman"/>
+          <w:bCs/>
+          <w:iCs/>
+          <w:sz w:val="24"/>
+          <w:szCs w:val="24"/>
+          <w:bdr w:val="none" w:sz="0" w:space="0" w:color="auto" w:frame="1"/>
+          <w:lang w:val="en-US" w:eastAsia="ru-RU"/>
+        </w:rPr>
+      </w:pPr>
+      <w:r>
+        <w:rPr>
+          <w:rFonts w:ascii="Times New Roman" w:eastAsia="Times New Roman" w:hAnsi="Times New Roman" w:cs="Times New Roman"/>
+          <w:bCs/>
+          <w:iCs/>
+          <w:sz w:val="24"/>
+          <w:szCs w:val="24"/>
+          <w:bdr w:val="none" w:sz="0" w:space="0" w:color="auto" w:frame="1"/>
+          <w:lang w:val="en-US" w:eastAsia="ru-RU"/>
+        </w:rPr>
+        <w:lastRenderedPageBreak/>
+        <w:t xml:space="preserve">    &lt;property name="</w:t>
+      </w:r>
+      <w:proofErr w:type="spellStart"/>
+      <w:r>
+        <w:rPr>
+          <w:rFonts w:ascii="Times New Roman" w:eastAsia="Times New Roman" w:hAnsi="Times New Roman" w:cs="Times New Roman"/>
+          <w:bCs/>
+          <w:iCs/>
+          <w:sz w:val="24"/>
+          <w:szCs w:val="24"/>
+          <w:bdr w:val="none" w:sz="0" w:space="0" w:color="auto" w:frame="1"/>
+          <w:lang w:val="en-US" w:eastAsia="ru-RU"/>
+        </w:rPr>
+        <w:t>passwordEnvName</w:t>
+      </w:r>
+      <w:proofErr w:type="spellEnd"/>
+      <w:r>
+        <w:rPr>
+          <w:rFonts w:ascii="Times New Roman" w:eastAsia="Times New Roman" w:hAnsi="Times New Roman" w:cs="Times New Roman"/>
+          <w:bCs/>
+          <w:iCs/>
+          <w:sz w:val="24"/>
+          <w:szCs w:val="24"/>
+          <w:bdr w:val="none" w:sz="0" w:space="0" w:color="auto" w:frame="1"/>
+          <w:lang w:val="en-US" w:eastAsia="ru-RU"/>
+        </w:rPr>
+        <w:t>" value="ACTIVEMQ_ENCRYPTION_PASSWORD" /&gt;</w:t>
+      </w:r>
+    </w:p>
+    <w:p>
+      <w:pPr>
+        <w:spacing w:after="100" w:afterAutospacing="1" w:line="80" w:lineRule="atLeast"/>
+        <w:contextualSpacing/>
+        <w:rPr>
+          <w:rFonts w:ascii="Times New Roman" w:eastAsia="Times New Roman" w:hAnsi="Times New Roman" w:cs="Times New Roman"/>
+          <w:bCs/>
+          <w:iCs/>
+          <w:sz w:val="24"/>
+          <w:szCs w:val="24"/>
+          <w:bdr w:val="none" w:sz="0" w:space="0" w:color="auto" w:frame="1"/>
+          <w:lang w:val="en-US" w:eastAsia="ru-RU"/>
+        </w:rPr>
+      </w:pPr>
+      <w:r>
+        <w:rPr>
+          <w:rFonts w:ascii="Times New Roman" w:eastAsia="Times New Roman" w:hAnsi="Times New Roman" w:cs="Times New Roman"/>
+          <w:bCs/>
+          <w:iCs/>
+          <w:sz w:val="24"/>
+          <w:szCs w:val="24"/>
+          <w:bdr w:val="none" w:sz="0" w:space="0" w:color="auto" w:frame="1"/>
+          <w:lang w:val="en-US" w:eastAsia="ru-RU"/>
+        </w:rPr>
+        <w:t xml:space="preserve">  &lt;/bean&gt;</w:t>
+      </w:r>
+    </w:p>
+    <w:p>
+      <w:pPr>
+        <w:spacing w:after="100" w:afterAutospacing="1" w:line="80" w:lineRule="atLeast"/>
+        <w:contextualSpacing/>
+        <w:rPr>
+          <w:rFonts w:ascii="Times New Roman" w:eastAsia="Times New Roman" w:hAnsi="Times New Roman" w:cs="Times New Roman"/>
+          <w:bCs/>
+          <w:iCs/>
+          <w:sz w:val="24"/>
+          <w:szCs w:val="24"/>
+          <w:bdr w:val="none" w:sz="0" w:space="0" w:color="auto" w:frame="1"/>
+          <w:lang w:val="en-US" w:eastAsia="ru-RU"/>
+        </w:rPr>
+      </w:pPr>
+      <w:r>
+        <w:rPr>
+          <w:rFonts w:ascii="Times New Roman" w:eastAsia="Times New Roman" w:hAnsi="Times New Roman" w:cs="Times New Roman"/>
+          <w:bCs/>
+          <w:iCs/>
+          <w:sz w:val="24"/>
+          <w:szCs w:val="24"/>
+          <w:bdr w:val="none" w:sz="0" w:space="0" w:color="auto" w:frame="1"/>
+          <w:lang w:val="en-US" w:eastAsia="ru-RU"/>
+        </w:rPr>
+        <w:t xml:space="preserve">                                                                     </w:t>
+      </w:r>
+    </w:p>
+    <w:p>
+      <w:pPr>
+        <w:spacing w:after="100" w:afterAutospacing="1" w:line="80" w:lineRule="atLeast"/>
+        <w:contextualSpacing/>
+        <w:rPr>
+          <w:rFonts w:ascii="Times New Roman" w:eastAsia="Times New Roman" w:hAnsi="Times New Roman" w:cs="Times New Roman"/>
+          <w:bCs/>
+          <w:iCs/>
+          <w:sz w:val="24"/>
+          <w:szCs w:val="24"/>
+          <w:bdr w:val="none" w:sz="0" w:space="0" w:color="auto" w:frame="1"/>
+          <w:lang w:val="en-US" w:eastAsia="ru-RU"/>
+        </w:rPr>
+      </w:pPr>
+      <w:r>
+        <w:rPr>
+          <w:rFonts w:ascii="Times New Roman" w:eastAsia="Times New Roman" w:hAnsi="Times New Roman" w:cs="Times New Roman"/>
+          <w:bCs/>
+          <w:iCs/>
+          <w:sz w:val="24"/>
+          <w:szCs w:val="24"/>
+          <w:bdr w:val="none" w:sz="0" w:space="0" w:color="auto" w:frame="1"/>
+          <w:lang w:val="en-US" w:eastAsia="ru-RU"/>
+        </w:rPr>
+        <w:t xml:space="preserve">  &lt;bean id="</w:t>
+      </w:r>
+      <w:proofErr w:type="spellStart"/>
+      <w:r>
+        <w:rPr>
+          <w:rFonts w:ascii="Times New Roman" w:eastAsia="Times New Roman" w:hAnsi="Times New Roman" w:cs="Times New Roman"/>
+          <w:bCs/>
+          <w:iCs/>
+          <w:sz w:val="24"/>
+          <w:szCs w:val="24"/>
+          <w:bdr w:val="none" w:sz="0" w:space="0" w:color="auto" w:frame="1"/>
+          <w:lang w:val="en-US" w:eastAsia="ru-RU"/>
+        </w:rPr>
+        <w:t>configurationEncryptor</w:t>
+      </w:r>
+      <w:proofErr w:type="spellEnd"/>
+      <w:r>
+        <w:rPr>
+          <w:rFonts w:ascii="Times New Roman" w:eastAsia="Times New Roman" w:hAnsi="Times New Roman" w:cs="Times New Roman"/>
+          <w:bCs/>
+          <w:iCs/>
+          <w:sz w:val="24"/>
+          <w:szCs w:val="24"/>
+          <w:bdr w:val="none" w:sz="0" w:space="0" w:color="auto" w:frame="1"/>
+          <w:lang w:val="en-US" w:eastAsia="ru-RU"/>
+        </w:rPr>
+        <w:t>" class="</w:t>
+      </w:r>
+      <w:proofErr w:type="spellStart"/>
+      <w:r>
+        <w:rPr>
+          <w:rFonts w:ascii="Times New Roman" w:eastAsia="Times New Roman" w:hAnsi="Times New Roman" w:cs="Times New Roman"/>
+          <w:bCs/>
+          <w:iCs/>
+          <w:sz w:val="24"/>
+          <w:szCs w:val="24"/>
+          <w:bdr w:val="none" w:sz="0" w:space="0" w:color="auto" w:frame="1"/>
+          <w:lang w:val="en-US" w:eastAsia="ru-RU"/>
+        </w:rPr>
+        <w:t>org.jasypt.encryption.pbe.StandardPBEStringEncryptor</w:t>
+      </w:r>
+      <w:proofErr w:type="spellEnd"/>
+      <w:r>
+        <w:rPr>
+          <w:rFonts w:ascii="Times New Roman" w:eastAsia="Times New Roman" w:hAnsi="Times New Roman" w:cs="Times New Roman"/>
+          <w:bCs/>
+          <w:iCs/>
+          <w:sz w:val="24"/>
+          <w:szCs w:val="24"/>
+          <w:bdr w:val="none" w:sz="0" w:space="0" w:color="auto" w:frame="1"/>
+          <w:lang w:val="en-US" w:eastAsia="ru-RU"/>
+        </w:rPr>
+        <w:t>"&gt;</w:t>
+      </w:r>
+    </w:p>
+    <w:p>
+      <w:pPr>
+        <w:spacing w:after="100" w:afterAutospacing="1" w:line="80" w:lineRule="atLeast"/>
+        <w:contextualSpacing/>
+        <w:rPr>
+          <w:rFonts w:ascii="Times New Roman" w:eastAsia="Times New Roman" w:hAnsi="Times New Roman" w:cs="Times New Roman"/>
+          <w:bCs/>
+          <w:iCs/>
+          <w:sz w:val="24"/>
+          <w:szCs w:val="24"/>
+          <w:bdr w:val="none" w:sz="0" w:space="0" w:color="auto" w:frame="1"/>
+          <w:lang w:val="en-US" w:eastAsia="ru-RU"/>
+        </w:rPr>
+      </w:pPr>
+      <w:r>
+        <w:rPr>
+          <w:rFonts w:ascii="Times New Roman" w:eastAsia="Times New Roman" w:hAnsi="Times New Roman" w:cs="Times New Roman"/>
+          <w:bCs/>
+          <w:iCs/>
+          <w:sz w:val="24"/>
+          <w:szCs w:val="24"/>
+          <w:bdr w:val="none" w:sz="0" w:space="0" w:color="auto" w:frame="1"/>
+          <w:lang w:val="en-US" w:eastAsia="ru-RU"/>
+        </w:rPr>
+        <w:t xml:space="preserve">    &lt;property name="</w:t>
+      </w:r>
+      <w:proofErr w:type="spellStart"/>
+      <w:r>
+        <w:rPr>
+          <w:rFonts w:ascii="Times New Roman" w:eastAsia="Times New Roman" w:hAnsi="Times New Roman" w:cs="Times New Roman"/>
+          <w:bCs/>
+          <w:iCs/>
+          <w:sz w:val="24"/>
+          <w:szCs w:val="24"/>
+          <w:bdr w:val="none" w:sz="0" w:space="0" w:color="auto" w:frame="1"/>
+          <w:lang w:val="en-US" w:eastAsia="ru-RU"/>
+        </w:rPr>
+        <w:t>config</w:t>
+      </w:r>
+      <w:proofErr w:type="spellEnd"/>
+      <w:r>
+        <w:rPr>
+          <w:rFonts w:ascii="Times New Roman" w:eastAsia="Times New Roman" w:hAnsi="Times New Roman" w:cs="Times New Roman"/>
+          <w:bCs/>
+          <w:iCs/>
+          <w:sz w:val="24"/>
+          <w:szCs w:val="24"/>
+          <w:bdr w:val="none" w:sz="0" w:space="0" w:color="auto" w:frame="1"/>
+          <w:lang w:val="en-US" w:eastAsia="ru-RU"/>
+        </w:rPr>
+        <w:t>" ref="</w:t>
+      </w:r>
+      <w:proofErr w:type="spellStart"/>
+      <w:r>
+        <w:rPr>
+          <w:rFonts w:ascii="Times New Roman" w:eastAsia="Times New Roman" w:hAnsi="Times New Roman" w:cs="Times New Roman"/>
+          <w:bCs/>
+          <w:iCs/>
+          <w:sz w:val="24"/>
+          <w:szCs w:val="24"/>
+          <w:bdr w:val="none" w:sz="0" w:space="0" w:color="auto" w:frame="1"/>
+          <w:lang w:val="en-US" w:eastAsia="ru-RU"/>
+        </w:rPr>
+        <w:t>environmentVariablesConfiguration</w:t>
+      </w:r>
+      <w:proofErr w:type="spellEnd"/>
+      <w:r>
+        <w:rPr>
+          <w:rFonts w:ascii="Times New Roman" w:eastAsia="Times New Roman" w:hAnsi="Times New Roman" w:cs="Times New Roman"/>
+          <w:bCs/>
+          <w:iCs/>
+          <w:sz w:val="24"/>
+          <w:szCs w:val="24"/>
+          <w:bdr w:val="none" w:sz="0" w:space="0" w:color="auto" w:frame="1"/>
+          <w:lang w:val="en-US" w:eastAsia="ru-RU"/>
+        </w:rPr>
+        <w:t>" /&gt;</w:t>
+      </w:r>
+    </w:p>
+    <w:p>
+      <w:pPr>
+        <w:spacing w:after="100" w:afterAutospacing="1" w:line="80" w:lineRule="atLeast"/>
+        <w:contextualSpacing/>
+        <w:rPr>
+          <w:rFonts w:ascii="Times New Roman" w:eastAsia="Times New Roman" w:hAnsi="Times New Roman" w:cs="Times New Roman"/>
+          <w:bCs/>
+          <w:iCs/>
+          <w:sz w:val="24"/>
+          <w:szCs w:val="24"/>
+          <w:bdr w:val="none" w:sz="0" w:space="0" w:color="auto" w:frame="1"/>
+          <w:lang w:val="en-US" w:eastAsia="ru-RU"/>
+        </w:rPr>
+      </w:pPr>
+      <w:r>
+        <w:rPr>
+          <w:rFonts w:ascii="Times New Roman" w:eastAsia="Times New Roman" w:hAnsi="Times New Roman" w:cs="Times New Roman"/>
+          <w:bCs/>
+          <w:iCs/>
+          <w:sz w:val="24"/>
+          <w:szCs w:val="24"/>
+          <w:bdr w:val="none" w:sz="0" w:space="0" w:color="auto" w:frame="1"/>
+          <w:lang w:val="en-US" w:eastAsia="ru-RU"/>
+        </w:rPr>
+        <w:t xml:space="preserve">  &lt;/bean&gt;  </w:t>
+      </w:r>
+    </w:p>
+    <w:p>
+      <w:pPr>
+        <w:spacing w:after="100" w:afterAutospacing="1" w:line="80" w:lineRule="atLeast"/>
+        <w:contextualSpacing/>
+        <w:rPr>
+          <w:rFonts w:ascii="Times New Roman" w:eastAsia="Times New Roman" w:hAnsi="Times New Roman" w:cs="Times New Roman"/>
+          <w:bCs/>
+          <w:iCs/>
+          <w:sz w:val="24"/>
+          <w:szCs w:val="24"/>
+          <w:bdr w:val="none" w:sz="0" w:space="0" w:color="auto" w:frame="1"/>
+          <w:lang w:val="en-US" w:eastAsia="ru-RU"/>
+        </w:rPr>
+      </w:pPr>
+      <w:r>
+        <w:rPr>
+          <w:rFonts w:ascii="Times New Roman" w:eastAsia="Times New Roman" w:hAnsi="Times New Roman" w:cs="Times New Roman"/>
+          <w:bCs/>
+          <w:iCs/>
+          <w:sz w:val="24"/>
+          <w:szCs w:val="24"/>
+          <w:bdr w:val="none" w:sz="0" w:space="0" w:color="auto" w:frame="1"/>
+          <w:lang w:val="en-US" w:eastAsia="ru-RU"/>
+        </w:rPr>
+        <w:t xml:space="preserve">    </w:t>
+      </w:r>
+    </w:p>
+    <w:p>
+      <w:pPr>
+        <w:spacing w:after="100" w:afterAutospacing="1" w:line="80" w:lineRule="atLeast"/>
+        <w:contextualSpacing/>
+        <w:rPr>
+          <w:rFonts w:ascii="Times New Roman" w:eastAsia="Times New Roman" w:hAnsi="Times New Roman" w:cs="Times New Roman"/>
+          <w:bCs/>
+          <w:iCs/>
+          <w:sz w:val="24"/>
+          <w:szCs w:val="24"/>
+          <w:bdr w:val="none" w:sz="0" w:space="0" w:color="auto" w:frame="1"/>
+          <w:lang w:val="en-US" w:eastAsia="ru-RU"/>
+        </w:rPr>
+      </w:pPr>
+      <w:r>
+        <w:rPr>
+          <w:rFonts w:ascii="Times New Roman" w:eastAsia="Times New Roman" w:hAnsi="Times New Roman" w:cs="Times New Roman"/>
+          <w:bCs/>
+          <w:iCs/>
+          <w:sz w:val="24"/>
+          <w:szCs w:val="24"/>
+          <w:bdr w:val="none" w:sz="0" w:space="0" w:color="auto" w:frame="1"/>
+          <w:lang w:val="en-US" w:eastAsia="ru-RU"/>
+        </w:rPr>
+        <w:t xml:space="preserve">  &lt;bean id="</w:t>
+      </w:r>
+      <w:proofErr w:type="spellStart"/>
+      <w:r>
+        <w:rPr>
+          <w:rFonts w:ascii="Times New Roman" w:eastAsia="Times New Roman" w:hAnsi="Times New Roman" w:cs="Times New Roman"/>
+          <w:bCs/>
+          <w:iCs/>
+          <w:sz w:val="24"/>
+          <w:szCs w:val="24"/>
+          <w:bdr w:val="none" w:sz="0" w:space="0" w:color="auto" w:frame="1"/>
+          <w:lang w:val="en-US" w:eastAsia="ru-RU"/>
+        </w:rPr>
+        <w:t>propertyConfigurer</w:t>
+      </w:r>
+      <w:proofErr w:type="spellEnd"/>
+      <w:r>
+        <w:rPr>
+          <w:rFonts w:ascii="Times New Roman" w:eastAsia="Times New Roman" w:hAnsi="Times New Roman" w:cs="Times New Roman"/>
+          <w:bCs/>
+          <w:iCs/>
+          <w:sz w:val="24"/>
+          <w:szCs w:val="24"/>
+          <w:bdr w:val="none" w:sz="0" w:space="0" w:color="auto" w:frame="1"/>
+          <w:lang w:val="en-US" w:eastAsia="ru-RU"/>
+        </w:rPr>
+        <w:t xml:space="preserve">" class="org.jasypt.spring.properties.EncryptablePropertyPlaceholderConfigurer"&gt; </w:t>
+      </w:r>
+    </w:p>
+    <w:p>
+      <w:pPr>
+        <w:spacing w:after="100" w:afterAutospacing="1" w:line="80" w:lineRule="atLeast"/>
+        <w:contextualSpacing/>
+        <w:rPr>
+          <w:rFonts w:ascii="Times New Roman" w:eastAsia="Times New Roman" w:hAnsi="Times New Roman" w:cs="Times New Roman"/>
+          <w:bCs/>
+          <w:iCs/>
+          <w:sz w:val="24"/>
+          <w:szCs w:val="24"/>
+          <w:bdr w:val="none" w:sz="0" w:space="0" w:color="auto" w:frame="1"/>
+          <w:lang w:val="en-US" w:eastAsia="ru-RU"/>
+        </w:rPr>
+      </w:pPr>
+      <w:r>
+        <w:rPr>
+          <w:rFonts w:ascii="Times New Roman" w:eastAsia="Times New Roman" w:hAnsi="Times New Roman" w:cs="Times New Roman"/>
+          <w:bCs/>
+          <w:iCs/>
+          <w:sz w:val="24"/>
+          <w:szCs w:val="24"/>
+          <w:bdr w:val="none" w:sz="0" w:space="0" w:color="auto" w:frame="1"/>
+          <w:lang w:val="en-US" w:eastAsia="ru-RU"/>
+        </w:rPr>
+        <w:t xml:space="preserve">      &lt;constructor-</w:t>
+      </w:r>
+      <w:proofErr w:type="spellStart"/>
+      <w:r>
+        <w:rPr>
+          <w:rFonts w:ascii="Times New Roman" w:eastAsia="Times New Roman" w:hAnsi="Times New Roman" w:cs="Times New Roman"/>
+          <w:bCs/>
+          <w:iCs/>
+          <w:sz w:val="24"/>
+          <w:szCs w:val="24"/>
+          <w:bdr w:val="none" w:sz="0" w:space="0" w:color="auto" w:frame="1"/>
+          <w:lang w:val="en-US" w:eastAsia="ru-RU"/>
+        </w:rPr>
+        <w:t>arg</w:t>
+      </w:r>
+      <w:proofErr w:type="spellEnd"/>
+      <w:r>
+        <w:rPr>
+          <w:rFonts w:ascii="Times New Roman" w:eastAsia="Times New Roman" w:hAnsi="Times New Roman" w:cs="Times New Roman"/>
+          <w:bCs/>
+          <w:iCs/>
+          <w:sz w:val="24"/>
+          <w:szCs w:val="24"/>
+          <w:bdr w:val="none" w:sz="0" w:space="0" w:color="auto" w:frame="1"/>
+          <w:lang w:val="en-US" w:eastAsia="ru-RU"/>
+        </w:rPr>
+        <w:t xml:space="preserve"> ref="</w:t>
+      </w:r>
+      <w:proofErr w:type="spellStart"/>
+      <w:r>
+        <w:rPr>
+          <w:rFonts w:ascii="Times New Roman" w:eastAsia="Times New Roman" w:hAnsi="Times New Roman" w:cs="Times New Roman"/>
+          <w:bCs/>
+          <w:iCs/>
+          <w:sz w:val="24"/>
+          <w:szCs w:val="24"/>
+          <w:bdr w:val="none" w:sz="0" w:space="0" w:color="auto" w:frame="1"/>
+          <w:lang w:val="en-US" w:eastAsia="ru-RU"/>
+        </w:rPr>
+        <w:t>configurationEncryptor</w:t>
+      </w:r>
+      <w:proofErr w:type="spellEnd"/>
+      <w:r>
+        <w:rPr>
+          <w:rFonts w:ascii="Times New Roman" w:eastAsia="Times New Roman" w:hAnsi="Times New Roman" w:cs="Times New Roman"/>
+          <w:bCs/>
+          <w:iCs/>
+          <w:sz w:val="24"/>
+          <w:szCs w:val="24"/>
+          <w:bdr w:val="none" w:sz="0" w:space="0" w:color="auto" w:frame="1"/>
+          <w:lang w:val="en-US" w:eastAsia="ru-RU"/>
+        </w:rPr>
+        <w:t xml:space="preserve">" /&gt; </w:t>
+      </w:r>
+    </w:p>
+    <w:p>
+      <w:pPr>
+        <w:spacing w:after="100" w:afterAutospacing="1" w:line="80" w:lineRule="atLeast"/>
+        <w:contextualSpacing/>
+        <w:rPr>
+          <w:rFonts w:ascii="Times New Roman" w:eastAsia="Times New Roman" w:hAnsi="Times New Roman" w:cs="Times New Roman"/>
+          <w:bCs/>
+          <w:iCs/>
+          <w:sz w:val="24"/>
+          <w:szCs w:val="24"/>
+          <w:bdr w:val="none" w:sz="0" w:space="0" w:color="auto" w:frame="1"/>
+          <w:lang w:val="en-US" w:eastAsia="ru-RU"/>
+        </w:rPr>
+      </w:pPr>
+      <w:r>
+        <w:rPr>
+          <w:rFonts w:ascii="Times New Roman" w:eastAsia="Times New Roman" w:hAnsi="Times New Roman" w:cs="Times New Roman"/>
+          <w:bCs/>
+          <w:iCs/>
+          <w:sz w:val="24"/>
+          <w:szCs w:val="24"/>
+          <w:bdr w:val="none" w:sz="0" w:space="0" w:color="auto" w:frame="1"/>
+          <w:lang w:val="en-US" w:eastAsia="ru-RU"/>
+        </w:rPr>
+        <w:t xml:space="preserve">      &lt;property name="location" value="</w:t>
+      </w:r>
+      <w:proofErr w:type="gramStart"/>
+      <w:r>
+        <w:rPr>
+          <w:rFonts w:ascii="Times New Roman" w:eastAsia="Times New Roman" w:hAnsi="Times New Roman" w:cs="Times New Roman"/>
+          <w:bCs/>
+          <w:iCs/>
+          <w:sz w:val="24"/>
+          <w:szCs w:val="24"/>
+          <w:bdr w:val="none" w:sz="0" w:space="0" w:color="auto" w:frame="1"/>
+          <w:lang w:val="en-US" w:eastAsia="ru-RU"/>
+        </w:rPr>
+        <w:t>file:</w:t>
+      </w:r>
+      <w:proofErr w:type="gramEnd"/>
+      <w:r>
+        <w:rPr>
+          <w:rFonts w:ascii="Times New Roman" w:eastAsia="Times New Roman" w:hAnsi="Times New Roman" w:cs="Times New Roman"/>
+          <w:bCs/>
+          <w:iCs/>
+          <w:sz w:val="24"/>
+          <w:szCs w:val="24"/>
+          <w:bdr w:val="none" w:sz="0" w:space="0" w:color="auto" w:frame="1"/>
+          <w:lang w:val="en-US" w:eastAsia="ru-RU"/>
+        </w:rPr>
+        <w:t>${</w:t>
+      </w:r>
+      <w:proofErr w:type="spellStart"/>
+      <w:r>
+        <w:rPr>
+          <w:rFonts w:ascii="Times New Roman" w:eastAsia="Times New Roman" w:hAnsi="Times New Roman" w:cs="Times New Roman"/>
+          <w:bCs/>
+          <w:iCs/>
+          <w:sz w:val="24"/>
+          <w:szCs w:val="24"/>
+          <w:bdr w:val="none" w:sz="0" w:space="0" w:color="auto" w:frame="1"/>
+          <w:lang w:val="en-US" w:eastAsia="ru-RU"/>
+        </w:rPr>
+        <w:t>activemq.conf</w:t>
+      </w:r>
+      <w:proofErr w:type="spellEnd"/>
+      <w:r>
+        <w:rPr>
+          <w:rFonts w:ascii="Times New Roman" w:eastAsia="Times New Roman" w:hAnsi="Times New Roman" w:cs="Times New Roman"/>
+          <w:bCs/>
+          <w:iCs/>
+          <w:sz w:val="24"/>
+          <w:szCs w:val="24"/>
+          <w:bdr w:val="none" w:sz="0" w:space="0" w:color="auto" w:frame="1"/>
+          <w:lang w:val="en-US" w:eastAsia="ru-RU"/>
+        </w:rPr>
+        <w:t>}/credentials-</w:t>
+      </w:r>
+      <w:proofErr w:type="spellStart"/>
+      <w:r>
+        <w:rPr>
+          <w:rFonts w:ascii="Times New Roman" w:eastAsia="Times New Roman" w:hAnsi="Times New Roman" w:cs="Times New Roman"/>
+          <w:bCs/>
+          <w:iCs/>
+          <w:sz w:val="24"/>
+          <w:szCs w:val="24"/>
+          <w:bdr w:val="none" w:sz="0" w:space="0" w:color="auto" w:frame="1"/>
+          <w:lang w:val="en-US" w:eastAsia="ru-RU"/>
+        </w:rPr>
+        <w:t>enc.properties</w:t>
+      </w:r>
+      <w:proofErr w:type="spellEnd"/>
+      <w:r>
+        <w:rPr>
+          <w:rFonts w:ascii="Times New Roman" w:eastAsia="Times New Roman" w:hAnsi="Times New Roman" w:cs="Times New Roman"/>
+          <w:bCs/>
+          <w:iCs/>
+          <w:sz w:val="24"/>
+          <w:szCs w:val="24"/>
+          <w:bdr w:val="none" w:sz="0" w:space="0" w:color="auto" w:frame="1"/>
+          <w:lang w:val="en-US" w:eastAsia="ru-RU"/>
+        </w:rPr>
+        <w:t xml:space="preserve">"/&gt; </w:t>
+      </w:r>
+    </w:p>
+    <w:p>
+      <w:pPr>
+        <w:spacing w:after="100" w:afterAutospacing="1" w:line="80" w:lineRule="atLeast"/>
+        <w:contextualSpacing/>
+        <w:rPr>
+          <w:rFonts w:ascii="Times New Roman" w:eastAsia="Times New Roman" w:hAnsi="Times New Roman" w:cs="Times New Roman"/>
+          <w:bCs/>
+          <w:iCs/>
+          <w:sz w:val="24"/>
+          <w:szCs w:val="24"/>
+          <w:bdr w:val="none" w:sz="0" w:space="0" w:color="auto" w:frame="1"/>
+          <w:lang w:val="en-US" w:eastAsia="ru-RU"/>
+        </w:rPr>
+      </w:pPr>
+      <w:r>
+        <w:rPr>
+          <w:rFonts w:ascii="Times New Roman" w:eastAsia="Times New Roman" w:hAnsi="Times New Roman" w:cs="Times New Roman"/>
+          <w:bCs/>
+          <w:iCs/>
+          <w:sz w:val="24"/>
+          <w:szCs w:val="24"/>
+          <w:bdr w:val="none" w:sz="0" w:space="0" w:color="auto" w:frame="1"/>
+          <w:lang w:val="en-US" w:eastAsia="ru-RU"/>
+        </w:rPr>
+        <w:t xml:space="preserve">  &lt;/bean&gt;  </w:t>
+      </w:r>
+    </w:p>
+    <w:p>
+      <w:pPr>
+        <w:spacing w:after="100" w:afterAutospacing="1" w:line="80" w:lineRule="atLeast"/>
+        <w:rPr>
+          <w:rFonts w:ascii="Times New Roman" w:eastAsia="Times New Roman" w:hAnsi="Times New Roman" w:cs="Times New Roman"/>
+          <w:bCs/>
+          <w:iCs/>
+          <w:sz w:val="24"/>
+          <w:szCs w:val="24"/>
+          <w:bdr w:val="none" w:sz="0" w:space="0" w:color="auto" w:frame="1"/>
+          <w:lang w:val="en-US" w:eastAsia="ru-RU"/>
+        </w:rPr>
+      </w:pPr>
+    </w:p>
+    <w:p>
+      <w:pPr>
+        <w:spacing w:after="100" w:afterAutospacing="1" w:line="80" w:lineRule="atLeast"/>
+        <w:contextualSpacing/>
+        <w:rPr>
+          <w:rFonts w:ascii="Times New Roman" w:eastAsia="Times New Roman" w:hAnsi="Times New Roman" w:cs="Times New Roman"/>
+          <w:bCs/>
+          <w:iCs/>
+          <w:sz w:val="24"/>
+          <w:szCs w:val="24"/>
+          <w:bdr w:val="none" w:sz="0" w:space="0" w:color="auto" w:frame="1"/>
+          <w:lang w:val="en-US" w:eastAsia="ru-RU"/>
+        </w:rPr>
+      </w:pPr>
+    </w:p>
+    <w:p>
+      <w:pPr>
+        <w:pStyle w:val="a9"/>
+        <w:numPr>
+          <w:ilvl w:val="0"/>
+          <w:numId w:val="12"/>
+        </w:numPr>
+        <w:spacing w:after="100" w:afterAutospacing="1" w:line="80" w:lineRule="atLeast"/>
+        <w:rPr>
+          <w:rFonts w:ascii="Times New Roman" w:eastAsia="Times New Roman" w:hAnsi="Times New Roman" w:cs="Times New Roman"/>
+          <w:bCs/>
+          <w:iCs/>
+          <w:sz w:val="24"/>
+          <w:szCs w:val="24"/>
+          <w:bdr w:val="none" w:sz="0" w:space="0" w:color="auto" w:frame="1"/>
+          <w:lang w:val="en-US" w:eastAsia="ru-RU"/>
+        </w:rPr>
+      </w:pPr>
+      <w:r>
+        <w:rPr>
+          <w:rFonts w:ascii="Times New Roman" w:eastAsia="Times New Roman" w:hAnsi="Times New Roman" w:cs="Times New Roman"/>
+          <w:bCs/>
+          <w:iCs/>
+          <w:sz w:val="24"/>
+          <w:szCs w:val="24"/>
+          <w:bdr w:val="none" w:sz="0" w:space="0" w:color="auto" w:frame="1"/>
+          <w:lang w:val="en-US" w:eastAsia="ru-RU"/>
+        </w:rPr>
+        <w:t>Description:</w:t>
+      </w:r>
+    </w:p>
+    <w:p>
+      <w:pPr>
+        <w:spacing w:after="100" w:afterAutospacing="1" w:line="80" w:lineRule="atLeast"/>
+        <w:rPr>
+          <w:rFonts w:ascii="Times New Roman" w:eastAsia="Times New Roman" w:hAnsi="Times New Roman" w:cs="Times New Roman"/>
+          <w:bCs/>
+          <w:iCs/>
+          <w:sz w:val="24"/>
+          <w:szCs w:val="24"/>
+          <w:bdr w:val="none" w:sz="0" w:space="0" w:color="auto" w:frame="1"/>
+          <w:lang w:val="en-US" w:eastAsia="ru-RU"/>
+        </w:rPr>
+      </w:pPr>
       <w:bookmarkStart w:id="0" w:name="_GoBack"/>
       <w:bookmarkEnd w:id="0"/>
-      <w:r>
-        <w:rPr>
-          <w:rFonts w:ascii="Times New Roman" w:eastAsia="Times New Roman" w:hAnsi="Times New Roman" w:cs="Times New Roman"/>
-          <w:bCs/>
-          <w:iCs/>
-          <w:sz w:val="24"/>
-          <w:szCs w:val="24"/>
-          <w:bdr w:val="none" w:sz="0" w:space="0" w:color="auto" w:frame="1"/>
-          <w:lang w:val="en-US" w:eastAsia="ru-RU"/>
-        </w:rPr>
-        <w:t xml:space="preserve"> by name ‘</w:t>
-      </w:r>
-      <w:proofErr w:type="spellStart"/>
-      <w:r>
-        <w:rPr>
-          <w:rFonts w:ascii="Times New Roman" w:eastAsia="Times New Roman" w:hAnsi="Times New Roman" w:cs="Times New Roman"/>
-          <w:bCs/>
-          <w:iCs/>
-          <w:sz w:val="24"/>
-          <w:szCs w:val="24"/>
-          <w:bdr w:val="none" w:sz="0" w:space="0" w:color="auto" w:frame="1"/>
-          <w:lang w:val="en-US" w:eastAsia="ru-RU"/>
-        </w:rPr>
-        <w:t>AppServletListener</w:t>
-      </w:r>
-      <w:proofErr w:type="spellEnd"/>
-      <w:r>
-        <w:rPr>
-          <w:rFonts w:ascii="Times New Roman" w:eastAsia="Times New Roman" w:hAnsi="Times New Roman" w:cs="Times New Roman"/>
-          <w:bCs/>
-          <w:iCs/>
-          <w:sz w:val="24"/>
-          <w:szCs w:val="24"/>
-          <w:bdr w:val="none" w:sz="0" w:space="0" w:color="auto" w:frame="1"/>
-          <w:lang w:val="en-US" w:eastAsia="ru-RU"/>
-        </w:rPr>
-        <w:t>’, as implemented in current RS Doc distribution.</w:t>
-      </w:r>
-    </w:p>
-    <w:p>
-      <w:pPr>
-        <w:spacing w:after="100" w:afterAutospacing="1" w:line="80" w:lineRule="atLeast"/>
-        <w:rPr>
-          <w:rFonts w:ascii="Times New Roman" w:eastAsia="Times New Roman" w:hAnsi="Times New Roman" w:cs="Times New Roman"/>
-          <w:bCs/>
-          <w:iCs/>
-          <w:sz w:val="24"/>
-          <w:szCs w:val="24"/>
-          <w:bdr w:val="none" w:sz="0" w:space="0" w:color="auto" w:frame="1"/>
-          <w:lang w:val="en-US" w:eastAsia="ru-RU"/>
-        </w:rPr>
-      </w:pPr>
-    </w:p>
-    <w:p>
-      <w:pPr>
-        <w:spacing w:after="100" w:afterAutospacing="1" w:line="80" w:lineRule="atLeast"/>
-        <w:rPr>
-          <w:rFonts w:ascii="Times New Roman" w:eastAsia="Times New Roman" w:hAnsi="Times New Roman" w:cs="Times New Roman"/>
-          <w:bCs/>
-          <w:iCs/>
-          <w:sz w:val="24"/>
-          <w:szCs w:val="24"/>
-          <w:bdr w:val="none" w:sz="0" w:space="0" w:color="auto" w:frame="1"/>
-          <w:lang w:val="en-US" w:eastAsia="ru-RU"/>
-        </w:rPr>
-      </w:pPr>
-    </w:p>
-    <w:p>
-      <w:pPr>
-        <w:spacing w:after="100" w:afterAutospacing="1" w:line="80" w:lineRule="atLeast"/>
-        <w:rPr>
-          <w:rFonts w:ascii="Times New Roman" w:eastAsia="Times New Roman" w:hAnsi="Times New Roman" w:cs="Times New Roman"/>
-          <w:bCs/>
-          <w:iCs/>
-          <w:sz w:val="24"/>
-          <w:szCs w:val="24"/>
-          <w:bdr w:val="none" w:sz="0" w:space="0" w:color="auto" w:frame="1"/>
-          <w:lang w:val="en-US" w:eastAsia="ru-RU"/>
-        </w:rPr>
-      </w:pPr>
-    </w:p>
-    <w:p>
-      <w:pPr>
-        <w:spacing w:after="100" w:afterAutospacing="1" w:line="80" w:lineRule="atLeast"/>
-        <w:rPr>
-          <w:rFonts w:ascii="Times New Roman" w:eastAsia="Times New Roman" w:hAnsi="Times New Roman" w:cs="Times New Roman"/>
-          <w:bCs/>
-          <w:iCs/>
-          <w:sz w:val="24"/>
-          <w:szCs w:val="24"/>
-          <w:bdr w:val="none" w:sz="0" w:space="0" w:color="auto" w:frame="1"/>
-          <w:lang w:val="en-US" w:eastAsia="ru-RU"/>
-        </w:rPr>
-      </w:pPr>
-    </w:p>
-    <w:p>
-      <w:pPr>
-        <w:spacing w:after="100" w:afterAutospacing="1" w:line="80" w:lineRule="atLeast"/>
-        <w:contextualSpacing/>
-        <w:rPr>
-          <w:rFonts w:ascii="Times New Roman" w:eastAsia="Times New Roman" w:hAnsi="Times New Roman" w:cs="Times New Roman"/>
-          <w:bCs/>
-          <w:iCs/>
-          <w:sz w:val="24"/>
-          <w:szCs w:val="24"/>
-          <w:bdr w:val="none" w:sz="0" w:space="0" w:color="auto" w:frame="1"/>
-          <w:lang w:val="en-US" w:eastAsia="ru-RU"/>
-        </w:rPr>
-      </w:pPr>
-    </w:p>
-    <w:p>
-      <w:pPr>
-        <w:spacing w:after="100" w:afterAutospacing="1" w:line="80" w:lineRule="atLeast"/>
-        <w:contextualSpacing/>
-        <w:rPr>
-          <w:rFonts w:ascii="Times New Roman" w:eastAsia="Times New Roman" w:hAnsi="Times New Roman" w:cs="Times New Roman"/>
-          <w:bCs/>
-          <w:iCs/>
-          <w:sz w:val="24"/>
-          <w:szCs w:val="24"/>
-          <w:bdr w:val="none" w:sz="0" w:space="0" w:color="auto" w:frame="1"/>
-          <w:lang w:val="en-US" w:eastAsia="ru-RU"/>
-        </w:rPr>
-      </w:pPr>
     </w:p>
     <w:sectPr>
       <w:pgSz w:w="11906" w:h="16838"/>
@@ -16247,9 +19635,9 @@
 <file path=word/numbering.xml><?xml version="1.0" encoding="utf-8"?>
 <w:numbering xmlns:wpc="http://schemas.microsoft.com/office/word/2010/wordprocessingCanvas" xmlns:mc="http://schemas.openxmlformats.org/markup-compatibility/2006" xmlns:o="urn:schemas-microsoft-com:office:office" xmlns:r="http://schemas.openxmlformats.org/officeDocument/2006/relationships" xmlns:m="http://schemas.openxmlformats.org/officeDocument/2006/math" xmlns:v="urn:schemas-microsoft-com:vml" xmlns:wp14="http://schemas.microsoft.com/office/word/2010/wordprocessingDrawing" xmlns:wp="http://schemas.openxmlformats.org/drawingml/2006/wordprocessingDrawing" xmlns:w10="urn:schemas-microsoft-com:office:word" xmlns:w="http://schemas.openxmlformats.org/wordprocessingml/2006/main" xmlns:w14="http://schemas.microsoft.com/office/word/2010/wordml" xmlns:wpg="http://schemas.microsoft.com/office/word/2010/wordprocessingGroup" xmlns:wpi="http://schemas.microsoft.com/office/word/2010/wordprocessingInk" xmlns:wne="http://schemas.microsoft.com/office/word/2006/wordml" xmlns:wps="http://schemas.microsoft.com/office/word/2010/wordprocessingShape" mc:Ignorable="w14 wp14">
   <w:abstractNum w:abstractNumId="0">
-    <w:nsid w:val="13FA02AF"/>
+    <w:nsid w:val="05182772"/>
     <w:multiLevelType w:val="hybridMultilevel"/>
-    <w:tmpl w:val="C44E8808"/>
+    <w:tmpl w:val="9CDC156A"/>
     <w:lvl w:ilvl="0" w:tplc="04190011">
       <w:start w:val="1"/>
       <w:numFmt w:val="decimal"/>
@@ -16336,9 +19724,9 @@
     </w:lvl>
   </w:abstractNum>
   <w:abstractNum w:abstractNumId="1">
-    <w:nsid w:val="3DB6326D"/>
+    <w:nsid w:val="13FA02AF"/>
     <w:multiLevelType w:val="hybridMultilevel"/>
-    <w:tmpl w:val="6FCEC9FA"/>
+    <w:tmpl w:val="C44E8808"/>
     <w:lvl w:ilvl="0" w:tplc="04190011">
       <w:start w:val="1"/>
       <w:numFmt w:val="decimal"/>
@@ -16425,9 +19813,9 @@
     </w:lvl>
   </w:abstractNum>
   <w:abstractNum w:abstractNumId="2">
-    <w:nsid w:val="3DE42479"/>
+    <w:nsid w:val="3D942062"/>
     <w:multiLevelType w:val="hybridMultilevel"/>
-    <w:tmpl w:val="93603ED0"/>
+    <w:tmpl w:val="E45888D4"/>
     <w:lvl w:ilvl="0" w:tplc="04190011">
       <w:start w:val="1"/>
       <w:numFmt w:val="decimal"/>
@@ -16514,9 +19902,9 @@
     </w:lvl>
   </w:abstractNum>
   <w:abstractNum w:abstractNumId="3">
-    <w:nsid w:val="3E017061"/>
+    <w:nsid w:val="3DB6326D"/>
     <w:multiLevelType w:val="hybridMultilevel"/>
-    <w:tmpl w:val="C44E8808"/>
+    <w:tmpl w:val="6FCEC9FA"/>
     <w:lvl w:ilvl="0" w:tplc="04190011">
       <w:start w:val="1"/>
       <w:numFmt w:val="decimal"/>
@@ -16603,6 +19991,184 @@
     </w:lvl>
   </w:abstractNum>
   <w:abstractNum w:abstractNumId="4">
+    <w:nsid w:val="3DE42479"/>
+    <w:multiLevelType w:val="hybridMultilevel"/>
+    <w:tmpl w:val="93603ED0"/>
+    <w:lvl w:ilvl="0" w:tplc="04190011">
+      <w:start w:val="1"/>
+      <w:numFmt w:val="decimal"/>
+      <w:lvlText w:val="%1)"/>
+      <w:lvlJc w:val="left"/>
+      <w:pPr>
+        <w:ind w:left="720" w:hanging="360"/>
+      </w:pPr>
+      <w:rPr>
+        <w:rFonts w:hint="default"/>
+      </w:rPr>
+    </w:lvl>
+    <w:lvl w:ilvl="1" w:tplc="04190019" w:tentative="1">
+      <w:start w:val="1"/>
+      <w:numFmt w:val="lowerLetter"/>
+      <w:lvlText w:val="%2."/>
+      <w:lvlJc w:val="left"/>
+      <w:pPr>
+        <w:ind w:left="1440" w:hanging="360"/>
+      </w:pPr>
+    </w:lvl>
+    <w:lvl w:ilvl="2" w:tplc="0419001B" w:tentative="1">
+      <w:start w:val="1"/>
+      <w:numFmt w:val="lowerRoman"/>
+      <w:lvlText w:val="%3."/>
+      <w:lvlJc w:val="right"/>
+      <w:pPr>
+        <w:ind w:left="2160" w:hanging="180"/>
+      </w:pPr>
+    </w:lvl>
+    <w:lvl w:ilvl="3" w:tplc="0419000F" w:tentative="1">
+      <w:start w:val="1"/>
+      <w:numFmt w:val="decimal"/>
+      <w:lvlText w:val="%4."/>
+      <w:lvlJc w:val="left"/>
+      <w:pPr>
+        <w:ind w:left="2880" w:hanging="360"/>
+      </w:pPr>
+    </w:lvl>
+    <w:lvl w:ilvl="4" w:tplc="04190019" w:tentative="1">
+      <w:start w:val="1"/>
+      <w:numFmt w:val="lowerLetter"/>
+      <w:lvlText w:val="%5."/>
+      <w:lvlJc w:val="left"/>
+      <w:pPr>
+        <w:ind w:left="3600" w:hanging="360"/>
+      </w:pPr>
+    </w:lvl>
+    <w:lvl w:ilvl="5" w:tplc="0419001B" w:tentative="1">
+      <w:start w:val="1"/>
+      <w:numFmt w:val="lowerRoman"/>
+      <w:lvlText w:val="%6."/>
+      <w:lvlJc w:val="right"/>
+      <w:pPr>
+        <w:ind w:left="4320" w:hanging="180"/>
+      </w:pPr>
+    </w:lvl>
+    <w:lvl w:ilvl="6" w:tplc="0419000F" w:tentative="1">
+      <w:start w:val="1"/>
+      <w:numFmt w:val="decimal"/>
+      <w:lvlText w:val="%7."/>
+      <w:lvlJc w:val="left"/>
+      <w:pPr>
+        <w:ind w:left="5040" w:hanging="360"/>
+      </w:pPr>
+    </w:lvl>
+    <w:lvl w:ilvl="7" w:tplc="04190019" w:tentative="1">
+      <w:start w:val="1"/>
+      <w:numFmt w:val="lowerLetter"/>
+      <w:lvlText w:val="%8."/>
+      <w:lvlJc w:val="left"/>
+      <w:pPr>
+        <w:ind w:left="5760" w:hanging="360"/>
+      </w:pPr>
+    </w:lvl>
+    <w:lvl w:ilvl="8" w:tplc="0419001B" w:tentative="1">
+      <w:start w:val="1"/>
+      <w:numFmt w:val="lowerRoman"/>
+      <w:lvlText w:val="%9."/>
+      <w:lvlJc w:val="right"/>
+      <w:pPr>
+        <w:ind w:left="6480" w:hanging="180"/>
+      </w:pPr>
+    </w:lvl>
+  </w:abstractNum>
+  <w:abstractNum w:abstractNumId="5">
+    <w:nsid w:val="3E017061"/>
+    <w:multiLevelType w:val="hybridMultilevel"/>
+    <w:tmpl w:val="C44E8808"/>
+    <w:lvl w:ilvl="0" w:tplc="04190011">
+      <w:start w:val="1"/>
+      <w:numFmt w:val="decimal"/>
+      <w:lvlText w:val="%1)"/>
+      <w:lvlJc w:val="left"/>
+      <w:pPr>
+        <w:ind w:left="720" w:hanging="360"/>
+      </w:pPr>
+      <w:rPr>
+        <w:rFonts w:hint="default"/>
+      </w:rPr>
+    </w:lvl>
+    <w:lvl w:ilvl="1" w:tplc="04190019" w:tentative="1">
+      <w:start w:val="1"/>
+      <w:numFmt w:val="lowerLetter"/>
+      <w:lvlText w:val="%2."/>
+      <w:lvlJc w:val="left"/>
+      <w:pPr>
+        <w:ind w:left="1440" w:hanging="360"/>
+      </w:pPr>
+    </w:lvl>
+    <w:lvl w:ilvl="2" w:tplc="0419001B" w:tentative="1">
+      <w:start w:val="1"/>
+      <w:numFmt w:val="lowerRoman"/>
+      <w:lvlText w:val="%3."/>
+      <w:lvlJc w:val="right"/>
+      <w:pPr>
+        <w:ind w:left="2160" w:hanging="180"/>
+      </w:pPr>
+    </w:lvl>
+    <w:lvl w:ilvl="3" w:tplc="0419000F" w:tentative="1">
+      <w:start w:val="1"/>
+      <w:numFmt w:val="decimal"/>
+      <w:lvlText w:val="%4."/>
+      <w:lvlJc w:val="left"/>
+      <w:pPr>
+        <w:ind w:left="2880" w:hanging="360"/>
+      </w:pPr>
+    </w:lvl>
+    <w:lvl w:ilvl="4" w:tplc="04190019" w:tentative="1">
+      <w:start w:val="1"/>
+      <w:numFmt w:val="lowerLetter"/>
+      <w:lvlText w:val="%5."/>
+      <w:lvlJc w:val="left"/>
+      <w:pPr>
+        <w:ind w:left="3600" w:hanging="360"/>
+      </w:pPr>
+    </w:lvl>
+    <w:lvl w:ilvl="5" w:tplc="0419001B" w:tentative="1">
+      <w:start w:val="1"/>
+      <w:numFmt w:val="lowerRoman"/>
+      <w:lvlText w:val="%6."/>
+      <w:lvlJc w:val="right"/>
+      <w:pPr>
+        <w:ind w:left="4320" w:hanging="180"/>
+      </w:pPr>
+    </w:lvl>
+    <w:lvl w:ilvl="6" w:tplc="0419000F" w:tentative="1">
+      <w:start w:val="1"/>
+      <w:numFmt w:val="decimal"/>
+      <w:lvlText w:val="%7."/>
+      <w:lvlJc w:val="left"/>
+      <w:pPr>
+        <w:ind w:left="5040" w:hanging="360"/>
+      </w:pPr>
+    </w:lvl>
+    <w:lvl w:ilvl="7" w:tplc="04190019" w:tentative="1">
+      <w:start w:val="1"/>
+      <w:numFmt w:val="lowerLetter"/>
+      <w:lvlText w:val="%8."/>
+      <w:lvlJc w:val="left"/>
+      <w:pPr>
+        <w:ind w:left="5760" w:hanging="360"/>
+      </w:pPr>
+    </w:lvl>
+    <w:lvl w:ilvl="8" w:tplc="0419001B" w:tentative="1">
+      <w:start w:val="1"/>
+      <w:numFmt w:val="lowerRoman"/>
+      <w:lvlText w:val="%9."/>
+      <w:lvlJc w:val="right"/>
+      <w:pPr>
+        <w:ind w:left="6480" w:hanging="180"/>
+      </w:pPr>
+    </w:lvl>
+  </w:abstractNum>
+  <w:abstractNum w:abstractNumId="6">
     <w:nsid w:val="513A67CF"/>
     <w:multiLevelType w:val="multilevel"/>
     <w:tmpl w:val="865CE716"/>
@@ -16751,7 +20317,7 @@
       </w:rPr>
     </w:lvl>
   </w:abstractNum>
-  <w:abstractNum w:abstractNumId="5">
+  <w:abstractNum w:abstractNumId="7">
     <w:nsid w:val="56250492"/>
     <w:multiLevelType w:val="hybridMultilevel"/>
     <w:tmpl w:val="9642F230"/>
@@ -16864,7 +20430,7 @@
       </w:rPr>
     </w:lvl>
   </w:abstractNum>
-  <w:abstractNum w:abstractNumId="6">
+  <w:abstractNum w:abstractNumId="8">
     <w:nsid w:val="5DBD580F"/>
     <w:multiLevelType w:val="hybridMultilevel"/>
     <w:tmpl w:val="98D49736"/>
@@ -16955,10 +20521,10 @@
       </w:pPr>
     </w:lvl>
   </w:abstractNum>
-  <w:abstractNum w:abstractNumId="7">
-    <w:nsid w:val="7651629B"/>
+  <w:abstractNum w:abstractNumId="9">
+    <w:nsid w:val="65037B81"/>
     <w:multiLevelType w:val="hybridMultilevel"/>
-    <w:tmpl w:val="AAEE0D54"/>
+    <w:tmpl w:val="C4E635EE"/>
     <w:lvl w:ilvl="0" w:tplc="04190011">
       <w:start w:val="1"/>
       <w:numFmt w:val="decimal"/>
@@ -17044,10 +20610,10 @@
       </w:pPr>
     </w:lvl>
   </w:abstractNum>
-  <w:abstractNum w:abstractNumId="8">
-    <w:nsid w:val="7C546BA4"/>
+  <w:abstractNum w:abstractNumId="10">
+    <w:nsid w:val="7651629B"/>
     <w:multiLevelType w:val="hybridMultilevel"/>
-    <w:tmpl w:val="BDB0900A"/>
+    <w:tmpl w:val="AAEE0D54"/>
     <w:lvl w:ilvl="0" w:tplc="04190011">
       <w:start w:val="1"/>
       <w:numFmt w:val="decimal"/>
@@ -17133,32 +20699,130 @@
       </w:pPr>
     </w:lvl>
   </w:abstractNum>
+  <w:abstractNum w:abstractNumId="11">
+    <w:nsid w:val="7C546BA4"/>
+    <w:multiLevelType w:val="hybridMultilevel"/>
+    <w:tmpl w:val="BDB0900A"/>
+    <w:lvl w:ilvl="0" w:tplc="04190011">
+      <w:start w:val="1"/>
+      <w:numFmt w:val="decimal"/>
+      <w:lvlText w:val="%1)"/>
+      <w:lvlJc w:val="left"/>
+      <w:pPr>
+        <w:ind w:left="720" w:hanging="360"/>
+      </w:pPr>
+      <w:rPr>
+        <w:rFonts w:hint="default"/>
+      </w:rPr>
+    </w:lvl>
+    <w:lvl w:ilvl="1" w:tplc="04190019" w:tentative="1">
+      <w:start w:val="1"/>
+      <w:numFmt w:val="lowerLetter"/>
+      <w:lvlText w:val="%2."/>
+      <w:lvlJc w:val="left"/>
+      <w:pPr>
+        <w:ind w:left="1440" w:hanging="360"/>
+      </w:pPr>
+    </w:lvl>
+    <w:lvl w:ilvl="2" w:tplc="0419001B" w:tentative="1">
+      <w:start w:val="1"/>
+      <w:numFmt w:val="lowerRoman"/>
+      <w:lvlText w:val="%3."/>
+      <w:lvlJc w:val="right"/>
+      <w:pPr>
+        <w:ind w:left="2160" w:hanging="180"/>
+      </w:pPr>
+    </w:lvl>
+    <w:lvl w:ilvl="3" w:tplc="0419000F" w:tentative="1">
+      <w:start w:val="1"/>
+      <w:numFmt w:val="decimal"/>
+      <w:lvlText w:val="%4."/>
+      <w:lvlJc w:val="left"/>
+      <w:pPr>
+        <w:ind w:left="2880" w:hanging="360"/>
+      </w:pPr>
+    </w:lvl>
+    <w:lvl w:ilvl="4" w:tplc="04190019" w:tentative="1">
+      <w:start w:val="1"/>
+      <w:numFmt w:val="lowerLetter"/>
+      <w:lvlText w:val="%5."/>
+      <w:lvlJc w:val="left"/>
+      <w:pPr>
+        <w:ind w:left="3600" w:hanging="360"/>
+      </w:pPr>
+    </w:lvl>
+    <w:lvl w:ilvl="5" w:tplc="0419001B" w:tentative="1">
+      <w:start w:val="1"/>
+      <w:numFmt w:val="lowerRoman"/>
+      <w:lvlText w:val="%6."/>
+      <w:lvlJc w:val="right"/>
+      <w:pPr>
+        <w:ind w:left="4320" w:hanging="180"/>
+      </w:pPr>
+    </w:lvl>
+    <w:lvl w:ilvl="6" w:tplc="0419000F" w:tentative="1">
+      <w:start w:val="1"/>
+      <w:numFmt w:val="decimal"/>
+      <w:lvlText w:val="%7."/>
+      <w:lvlJc w:val="left"/>
+      <w:pPr>
+        <w:ind w:left="5040" w:hanging="360"/>
+      </w:pPr>
+    </w:lvl>
+    <w:lvl w:ilvl="7" w:tplc="04190019" w:tentative="1">
+      <w:start w:val="1"/>
+      <w:numFmt w:val="lowerLetter"/>
+      <w:lvlText w:val="%8."/>
+      <w:lvlJc w:val="left"/>
+      <w:pPr>
+        <w:ind w:left="5760" w:hanging="360"/>
+      </w:pPr>
+    </w:lvl>
+    <w:lvl w:ilvl="8" w:tplc="0419001B" w:tentative="1">
+      <w:start w:val="1"/>
+      <w:numFmt w:val="lowerRoman"/>
+      <w:lvlText w:val="%9."/>
+      <w:lvlJc w:val="right"/>
+      <w:pPr>
+        <w:ind w:left="6480" w:hanging="180"/>
+      </w:pPr>
+    </w:lvl>
+  </w:abstractNum>
   <w:num w:numId="1">
+    <w:abstractNumId w:val="3"/>
+  </w:num>
+  <w:num w:numId="2">
+    <w:abstractNumId w:val="7"/>
+  </w:num>
+  <w:num w:numId="3">
     <w:abstractNumId w:val="1"/>
   </w:num>
-  <w:num w:numId="2">
+  <w:num w:numId="4">
+    <w:abstractNumId w:val="4"/>
+  </w:num>
+  <w:num w:numId="5">
     <w:abstractNumId w:val="5"/>
   </w:num>
-  <w:num w:numId="3">
+  <w:num w:numId="6">
+    <w:abstractNumId w:val="10"/>
+  </w:num>
+  <w:num w:numId="7">
+    <w:abstractNumId w:val="8"/>
+  </w:num>
+  <w:num w:numId="8">
+    <w:abstractNumId w:val="11"/>
+  </w:num>
+  <w:num w:numId="9">
+    <w:abstractNumId w:val="6"/>
+  </w:num>
+  <w:num w:numId="10">
     <w:abstractNumId w:val="0"/>
   </w:num>
-  <w:num w:numId="4">
+  <w:num w:numId="11">
     <w:abstractNumId w:val="2"/>
   </w:num>
-  <w:num w:numId="5">
-    <w:abstractNumId w:val="3"/>
-  </w:num>
-  <w:num w:numId="6">
-    <w:abstractNumId w:val="7"/>
-  </w:num>
-  <w:num w:numId="7">
-    <w:abstractNumId w:val="6"/>
-  </w:num>
-  <w:num w:numId="8">
-    <w:abstractNumId w:val="8"/>
-  </w:num>
-  <w:num w:numId="9">
-    <w:abstractNumId w:val="4"/>
+  <w:num w:numId="12">
+    <w:abstractNumId w:val="9"/>
   </w:num>
 </w:numbering>
 </file>

</xml_diff>

<commit_message>
added the bug Russian symbols in JMS Console, with workaraund
</commit_message>
<xml_diff>
--- a/gateaway/docs/System architecture and requirements.docx
+++ b/gateaway/docs/System architecture and requirements.docx
@@ -19548,35 +19548,6 @@
     </w:p>
     <w:p>
       <w:pPr>
-        <w:spacing w:after="100" w:afterAutospacing="1" w:line="80" w:lineRule="atLeast"/>
-        <w:rPr>
-          <w:rFonts w:ascii="Times New Roman" w:eastAsia="Times New Roman" w:hAnsi="Times New Roman" w:cs="Times New Roman"/>
-          <w:bCs/>
-          <w:iCs/>
-          <w:sz w:val="24"/>
-          <w:szCs w:val="24"/>
-          <w:bdr w:val="none" w:sz="0" w:space="0" w:color="auto" w:frame="1"/>
-          <w:lang w:val="en-US" w:eastAsia="ru-RU"/>
-        </w:rPr>
-      </w:pPr>
-    </w:p>
-    <w:p>
-      <w:pPr>
-        <w:spacing w:after="100" w:afterAutospacing="1" w:line="80" w:lineRule="atLeast"/>
-        <w:contextualSpacing/>
-        <w:rPr>
-          <w:rFonts w:ascii="Times New Roman" w:eastAsia="Times New Roman" w:hAnsi="Times New Roman" w:cs="Times New Roman"/>
-          <w:bCs/>
-          <w:iCs/>
-          <w:sz w:val="24"/>
-          <w:szCs w:val="24"/>
-          <w:bdr w:val="none" w:sz="0" w:space="0" w:color="auto" w:frame="1"/>
-          <w:lang w:val="en-US" w:eastAsia="ru-RU"/>
-        </w:rPr>
-      </w:pPr>
-    </w:p>
-    <w:p>
-      <w:pPr>
         <w:pStyle w:val="a9"/>
         <w:numPr>
           <w:ilvl w:val="0"/>
@@ -19590,7 +19561,7 @@
           <w:sz w:val="24"/>
           <w:szCs w:val="24"/>
           <w:bdr w:val="none" w:sz="0" w:space="0" w:color="auto" w:frame="1"/>
-          <w:lang w:val="en-US" w:eastAsia="ru-RU"/>
+          <w:lang w:eastAsia="ru-RU"/>
         </w:rPr>
       </w:pPr>
       <w:r>
@@ -19609,6 +19580,531 @@
     <w:p>
       <w:pPr>
         <w:spacing w:after="100" w:afterAutospacing="1" w:line="80" w:lineRule="atLeast"/>
+        <w:ind w:left="360"/>
+        <w:rPr>
+          <w:rFonts w:ascii="Times New Roman" w:eastAsia="Times New Roman" w:hAnsi="Times New Roman" w:cs="Times New Roman"/>
+          <w:bCs/>
+          <w:iCs/>
+          <w:sz w:val="24"/>
+          <w:szCs w:val="24"/>
+          <w:bdr w:val="none" w:sz="0" w:space="0" w:color="auto" w:frame="1"/>
+          <w:lang w:val="en-US" w:eastAsia="ru-RU"/>
+        </w:rPr>
+      </w:pPr>
+      <w:r>
+        <w:rPr>
+          <w:rFonts w:ascii="Times New Roman" w:eastAsia="Times New Roman" w:hAnsi="Times New Roman" w:cs="Times New Roman"/>
+          <w:bCs/>
+          <w:iCs/>
+          <w:sz w:val="24"/>
+          <w:szCs w:val="24"/>
+          <w:bdr w:val="none" w:sz="0" w:space="0" w:color="auto" w:frame="1"/>
+          <w:lang w:val="en-US" w:eastAsia="ru-RU"/>
+        </w:rPr>
+        <w:t>The</w:t>
+      </w:r>
+      <w:r>
+        <w:rPr>
+          <w:rFonts w:ascii="Times New Roman" w:eastAsia="Times New Roman" w:hAnsi="Times New Roman" w:cs="Times New Roman"/>
+          <w:bCs/>
+          <w:iCs/>
+          <w:sz w:val="24"/>
+          <w:szCs w:val="24"/>
+          <w:bdr w:val="none" w:sz="0" w:space="0" w:color="auto" w:frame="1"/>
+          <w:lang w:val="en-US" w:eastAsia="ru-RU"/>
+        </w:rPr>
+        <w:t xml:space="preserve"> </w:t>
+      </w:r>
+      <w:r>
+        <w:rPr>
+          <w:rFonts w:ascii="Times New Roman" w:eastAsia="Times New Roman" w:hAnsi="Times New Roman" w:cs="Times New Roman"/>
+          <w:bCs/>
+          <w:iCs/>
+          <w:sz w:val="24"/>
+          <w:szCs w:val="24"/>
+          <w:bdr w:val="none" w:sz="0" w:space="0" w:color="auto" w:frame="1"/>
+          <w:lang w:val="en-US" w:eastAsia="ru-RU"/>
+        </w:rPr>
+        <w:t>Russian</w:t>
+      </w:r>
+      <w:r>
+        <w:rPr>
+          <w:rFonts w:ascii="Times New Roman" w:eastAsia="Times New Roman" w:hAnsi="Times New Roman" w:cs="Times New Roman"/>
+          <w:bCs/>
+          <w:iCs/>
+          <w:sz w:val="24"/>
+          <w:szCs w:val="24"/>
+          <w:bdr w:val="none" w:sz="0" w:space="0" w:color="auto" w:frame="1"/>
+          <w:lang w:val="en-US" w:eastAsia="ru-RU"/>
+        </w:rPr>
+        <w:t xml:space="preserve"> </w:t>
+      </w:r>
+      <w:r>
+        <w:rPr>
+          <w:rFonts w:ascii="Times New Roman" w:eastAsia="Times New Roman" w:hAnsi="Times New Roman" w:cs="Times New Roman"/>
+          <w:bCs/>
+          <w:iCs/>
+          <w:sz w:val="24"/>
+          <w:szCs w:val="24"/>
+          <w:bdr w:val="none" w:sz="0" w:space="0" w:color="auto" w:frame="1"/>
+          <w:lang w:val="en-US" w:eastAsia="ru-RU"/>
+        </w:rPr>
+        <w:t>symbols</w:t>
+      </w:r>
+      <w:r>
+        <w:rPr>
+          <w:rFonts w:ascii="Times New Roman" w:eastAsia="Times New Roman" w:hAnsi="Times New Roman" w:cs="Times New Roman"/>
+          <w:bCs/>
+          <w:iCs/>
+          <w:sz w:val="24"/>
+          <w:szCs w:val="24"/>
+          <w:bdr w:val="none" w:sz="0" w:space="0" w:color="auto" w:frame="1"/>
+          <w:lang w:val="en-US" w:eastAsia="ru-RU"/>
+        </w:rPr>
+        <w:t xml:space="preserve"> </w:t>
+      </w:r>
+      <w:r>
+        <w:rPr>
+          <w:rFonts w:ascii="Times New Roman" w:eastAsia="Times New Roman" w:hAnsi="Times New Roman" w:cs="Times New Roman"/>
+          <w:bCs/>
+          <w:iCs/>
+          <w:sz w:val="24"/>
+          <w:szCs w:val="24"/>
+          <w:bdr w:val="none" w:sz="0" w:space="0" w:color="auto" w:frame="1"/>
+          <w:lang w:val="en-US" w:eastAsia="ru-RU"/>
+        </w:rPr>
+        <w:t>in</w:t>
+      </w:r>
+      <w:r>
+        <w:rPr>
+          <w:rFonts w:ascii="Times New Roman" w:eastAsia="Times New Roman" w:hAnsi="Times New Roman" w:cs="Times New Roman"/>
+          <w:bCs/>
+          <w:iCs/>
+          <w:sz w:val="24"/>
+          <w:szCs w:val="24"/>
+          <w:bdr w:val="none" w:sz="0" w:space="0" w:color="auto" w:frame="1"/>
+          <w:lang w:val="en-US" w:eastAsia="ru-RU"/>
+        </w:rPr>
+        <w:t xml:space="preserve"> </w:t>
+      </w:r>
+      <w:r>
+        <w:rPr>
+          <w:rFonts w:ascii="Times New Roman" w:eastAsia="Times New Roman" w:hAnsi="Times New Roman" w:cs="Times New Roman"/>
+          <w:bCs/>
+          <w:iCs/>
+          <w:sz w:val="24"/>
+          <w:szCs w:val="24"/>
+          <w:bdr w:val="none" w:sz="0" w:space="0" w:color="auto" w:frame="1"/>
+          <w:lang w:val="en-US" w:eastAsia="ru-RU"/>
+        </w:rPr>
+        <w:t>active</w:t>
+      </w:r>
+      <w:r>
+        <w:rPr>
+          <w:rFonts w:ascii="Times New Roman" w:eastAsia="Times New Roman" w:hAnsi="Times New Roman" w:cs="Times New Roman"/>
+          <w:bCs/>
+          <w:iCs/>
+          <w:sz w:val="24"/>
+          <w:szCs w:val="24"/>
+          <w:bdr w:val="none" w:sz="0" w:space="0" w:color="auto" w:frame="1"/>
+          <w:lang w:val="en-US" w:eastAsia="ru-RU"/>
+        </w:rPr>
+        <w:t xml:space="preserve"> </w:t>
+      </w:r>
+      <w:proofErr w:type="spellStart"/>
+      <w:r>
+        <w:rPr>
+          <w:rFonts w:ascii="Times New Roman" w:eastAsia="Times New Roman" w:hAnsi="Times New Roman" w:cs="Times New Roman"/>
+          <w:bCs/>
+          <w:iCs/>
+          <w:sz w:val="24"/>
+          <w:szCs w:val="24"/>
+          <w:bdr w:val="none" w:sz="0" w:space="0" w:color="auto" w:frame="1"/>
+          <w:lang w:val="en-US" w:eastAsia="ru-RU"/>
+        </w:rPr>
+        <w:t>mq</w:t>
+      </w:r>
+      <w:proofErr w:type="spellEnd"/>
+      <w:r>
+        <w:rPr>
+          <w:rFonts w:ascii="Times New Roman" w:eastAsia="Times New Roman" w:hAnsi="Times New Roman" w:cs="Times New Roman"/>
+          <w:bCs/>
+          <w:iCs/>
+          <w:sz w:val="24"/>
+          <w:szCs w:val="24"/>
+          <w:bdr w:val="none" w:sz="0" w:space="0" w:color="auto" w:frame="1"/>
+          <w:lang w:val="en-US" w:eastAsia="ru-RU"/>
+        </w:rPr>
+        <w:t xml:space="preserve"> 5.8</w:t>
+      </w:r>
+      <w:r>
+        <w:rPr>
+          <w:rFonts w:ascii="Times New Roman" w:eastAsia="Times New Roman" w:hAnsi="Times New Roman" w:cs="Times New Roman"/>
+          <w:bCs/>
+          <w:iCs/>
+          <w:sz w:val="24"/>
+          <w:szCs w:val="24"/>
+          <w:bdr w:val="none" w:sz="0" w:space="0" w:color="auto" w:frame="1"/>
+          <w:lang w:val="en-US" w:eastAsia="ru-RU"/>
+        </w:rPr>
+        <w:t xml:space="preserve"> </w:t>
+      </w:r>
+      <w:r>
+        <w:rPr>
+          <w:rFonts w:ascii="Times New Roman" w:eastAsia="Times New Roman" w:hAnsi="Times New Roman" w:cs="Times New Roman"/>
+          <w:bCs/>
+          <w:iCs/>
+          <w:sz w:val="24"/>
+          <w:szCs w:val="24"/>
+          <w:bdr w:val="none" w:sz="0" w:space="0" w:color="auto" w:frame="1"/>
+          <w:lang w:val="en-US" w:eastAsia="ru-RU"/>
+        </w:rPr>
+        <w:t>web</w:t>
+      </w:r>
+      <w:r>
+        <w:rPr>
+          <w:rFonts w:ascii="Times New Roman" w:eastAsia="Times New Roman" w:hAnsi="Times New Roman" w:cs="Times New Roman"/>
+          <w:bCs/>
+          <w:iCs/>
+          <w:sz w:val="24"/>
+          <w:szCs w:val="24"/>
+          <w:bdr w:val="none" w:sz="0" w:space="0" w:color="auto" w:frame="1"/>
+          <w:lang w:val="en-US" w:eastAsia="ru-RU"/>
+        </w:rPr>
+        <w:t xml:space="preserve"> </w:t>
+      </w:r>
+      <w:r>
+        <w:rPr>
+          <w:rFonts w:ascii="Times New Roman" w:eastAsia="Times New Roman" w:hAnsi="Times New Roman" w:cs="Times New Roman"/>
+          <w:bCs/>
+          <w:iCs/>
+          <w:sz w:val="24"/>
+          <w:szCs w:val="24"/>
+          <w:bdr w:val="none" w:sz="0" w:space="0" w:color="auto" w:frame="1"/>
+          <w:lang w:val="en-US" w:eastAsia="ru-RU"/>
+        </w:rPr>
+        <w:t>console</w:t>
+      </w:r>
+      <w:r>
+        <w:rPr>
+          <w:rFonts w:ascii="Times New Roman" w:eastAsia="Times New Roman" w:hAnsi="Times New Roman" w:cs="Times New Roman"/>
+          <w:bCs/>
+          <w:iCs/>
+          <w:sz w:val="24"/>
+          <w:szCs w:val="24"/>
+          <w:bdr w:val="none" w:sz="0" w:space="0" w:color="auto" w:frame="1"/>
+          <w:lang w:val="en-US" w:eastAsia="ru-RU"/>
+        </w:rPr>
+        <w:t xml:space="preserve"> </w:t>
+      </w:r>
+      <w:r>
+        <w:rPr>
+          <w:rFonts w:ascii="Times New Roman" w:eastAsia="Times New Roman" w:hAnsi="Times New Roman" w:cs="Times New Roman"/>
+          <w:bCs/>
+          <w:iCs/>
+          <w:sz w:val="24"/>
+          <w:szCs w:val="24"/>
+          <w:bdr w:val="none" w:sz="0" w:space="0" w:color="auto" w:frame="1"/>
+          <w:lang w:val="en-US" w:eastAsia="ru-RU"/>
+        </w:rPr>
+        <w:t xml:space="preserve">are presented not correctly </w:t>
+      </w:r>
+    </w:p>
+    <w:p>
+      <w:pPr>
+        <w:spacing w:after="100" w:afterAutospacing="1" w:line="80" w:lineRule="atLeast"/>
+        <w:ind w:left="360"/>
+        <w:rPr>
+          <w:rFonts w:ascii="Times New Roman" w:eastAsia="Times New Roman" w:hAnsi="Times New Roman" w:cs="Times New Roman"/>
+          <w:bCs/>
+          <w:iCs/>
+          <w:sz w:val="24"/>
+          <w:szCs w:val="24"/>
+          <w:bdr w:val="none" w:sz="0" w:space="0" w:color="auto" w:frame="1"/>
+          <w:lang w:val="en-US" w:eastAsia="ru-RU"/>
+        </w:rPr>
+      </w:pPr>
+      <w:r>
+        <w:rPr>
+          <w:rFonts w:ascii="Times New Roman" w:eastAsia="Times New Roman" w:hAnsi="Times New Roman" w:cs="Times New Roman"/>
+          <w:bCs/>
+          <w:iCs/>
+          <w:sz w:val="24"/>
+          <w:szCs w:val="24"/>
+          <w:bdr w:val="none" w:sz="0" w:space="0" w:color="auto" w:frame="1"/>
+          <w:lang w:val="en-US" w:eastAsia="ru-RU"/>
+        </w:rPr>
+        <w:t xml:space="preserve">To solve the issue please add the next directive: </w:t>
+      </w:r>
+    </w:p>
+    <w:p>
+      <w:pPr>
+        <w:spacing w:after="100" w:afterAutospacing="1" w:line="80" w:lineRule="atLeast"/>
+        <w:ind w:left="360"/>
+        <w:rPr>
+          <w:rFonts w:ascii="Times New Roman" w:eastAsia="Times New Roman" w:hAnsi="Times New Roman" w:cs="Times New Roman"/>
+          <w:bCs/>
+          <w:iCs/>
+          <w:sz w:val="24"/>
+          <w:szCs w:val="24"/>
+          <w:bdr w:val="none" w:sz="0" w:space="0" w:color="auto" w:frame="1"/>
+          <w:lang w:val="en-US" w:eastAsia="ru-RU"/>
+        </w:rPr>
+      </w:pPr>
+      <w:r>
+        <w:rPr>
+          <w:rFonts w:ascii="Times New Roman" w:eastAsia="Times New Roman" w:hAnsi="Times New Roman" w:cs="Times New Roman"/>
+          <w:bCs/>
+          <w:iCs/>
+          <w:sz w:val="24"/>
+          <w:szCs w:val="24"/>
+          <w:bdr w:val="none" w:sz="0" w:space="0" w:color="auto" w:frame="1"/>
+          <w:lang w:val="en-US" w:eastAsia="ru-RU"/>
+        </w:rPr>
+        <w:t xml:space="preserve">&lt;%@ </w:t>
+      </w:r>
+      <w:r>
+        <w:rPr>
+          <w:rFonts w:ascii="Times New Roman" w:eastAsia="Times New Roman" w:hAnsi="Times New Roman" w:cs="Times New Roman"/>
+          <w:bCs/>
+          <w:iCs/>
+          <w:sz w:val="24"/>
+          <w:szCs w:val="24"/>
+          <w:bdr w:val="none" w:sz="0" w:space="0" w:color="auto" w:frame="1"/>
+          <w:lang w:val="en-US" w:eastAsia="ru-RU"/>
+        </w:rPr>
+        <w:t>page</w:t>
+      </w:r>
+      <w:r>
+        <w:rPr>
+          <w:rFonts w:ascii="Times New Roman" w:eastAsia="Times New Roman" w:hAnsi="Times New Roman" w:cs="Times New Roman"/>
+          <w:bCs/>
+          <w:iCs/>
+          <w:sz w:val="24"/>
+          <w:szCs w:val="24"/>
+          <w:bdr w:val="none" w:sz="0" w:space="0" w:color="auto" w:frame="1"/>
+          <w:lang w:val="en-US" w:eastAsia="ru-RU"/>
+        </w:rPr>
+        <w:t xml:space="preserve"> </w:t>
+      </w:r>
+      <w:proofErr w:type="spellStart"/>
+      <w:r>
+        <w:rPr>
+          <w:rFonts w:ascii="Times New Roman" w:eastAsia="Times New Roman" w:hAnsi="Times New Roman" w:cs="Times New Roman"/>
+          <w:bCs/>
+          <w:iCs/>
+          <w:sz w:val="24"/>
+          <w:szCs w:val="24"/>
+          <w:bdr w:val="none" w:sz="0" w:space="0" w:color="auto" w:frame="1"/>
+          <w:lang w:val="en-US" w:eastAsia="ru-RU"/>
+        </w:rPr>
+        <w:t>contentType</w:t>
+      </w:r>
+      <w:proofErr w:type="spellEnd"/>
+      <w:r>
+        <w:rPr>
+          <w:rFonts w:ascii="Times New Roman" w:eastAsia="Times New Roman" w:hAnsi="Times New Roman" w:cs="Times New Roman"/>
+          <w:bCs/>
+          <w:iCs/>
+          <w:sz w:val="24"/>
+          <w:szCs w:val="24"/>
+          <w:bdr w:val="none" w:sz="0" w:space="0" w:color="auto" w:frame="1"/>
+          <w:lang w:val="en-US" w:eastAsia="ru-RU"/>
+        </w:rPr>
+        <w:t>="</w:t>
+      </w:r>
+      <w:r>
+        <w:rPr>
+          <w:rFonts w:ascii="Times New Roman" w:eastAsia="Times New Roman" w:hAnsi="Times New Roman" w:cs="Times New Roman"/>
+          <w:bCs/>
+          <w:iCs/>
+          <w:sz w:val="24"/>
+          <w:szCs w:val="24"/>
+          <w:bdr w:val="none" w:sz="0" w:space="0" w:color="auto" w:frame="1"/>
+          <w:lang w:val="en-US" w:eastAsia="ru-RU"/>
+        </w:rPr>
+        <w:t>text</w:t>
+      </w:r>
+      <w:r>
+        <w:rPr>
+          <w:rFonts w:ascii="Times New Roman" w:eastAsia="Times New Roman" w:hAnsi="Times New Roman" w:cs="Times New Roman"/>
+          <w:bCs/>
+          <w:iCs/>
+          <w:sz w:val="24"/>
+          <w:szCs w:val="24"/>
+          <w:bdr w:val="none" w:sz="0" w:space="0" w:color="auto" w:frame="1"/>
+          <w:lang w:val="en-US" w:eastAsia="ru-RU"/>
+        </w:rPr>
+        <w:t>/</w:t>
+      </w:r>
+      <w:r>
+        <w:rPr>
+          <w:rFonts w:ascii="Times New Roman" w:eastAsia="Times New Roman" w:hAnsi="Times New Roman" w:cs="Times New Roman"/>
+          <w:bCs/>
+          <w:iCs/>
+          <w:sz w:val="24"/>
+          <w:szCs w:val="24"/>
+          <w:bdr w:val="none" w:sz="0" w:space="0" w:color="auto" w:frame="1"/>
+          <w:lang w:val="en-US" w:eastAsia="ru-RU"/>
+        </w:rPr>
+        <w:t>html</w:t>
+      </w:r>
+      <w:r>
+        <w:rPr>
+          <w:rFonts w:ascii="Times New Roman" w:eastAsia="Times New Roman" w:hAnsi="Times New Roman" w:cs="Times New Roman"/>
+          <w:bCs/>
+          <w:iCs/>
+          <w:sz w:val="24"/>
+          <w:szCs w:val="24"/>
+          <w:bdr w:val="none" w:sz="0" w:space="0" w:color="auto" w:frame="1"/>
+          <w:lang w:val="en-US" w:eastAsia="ru-RU"/>
+        </w:rPr>
+        <w:t xml:space="preserve">; </w:t>
+      </w:r>
+      <w:r>
+        <w:rPr>
+          <w:rFonts w:ascii="Times New Roman" w:eastAsia="Times New Roman" w:hAnsi="Times New Roman" w:cs="Times New Roman"/>
+          <w:bCs/>
+          <w:iCs/>
+          <w:sz w:val="24"/>
+          <w:szCs w:val="24"/>
+          <w:bdr w:val="none" w:sz="0" w:space="0" w:color="auto" w:frame="1"/>
+          <w:lang w:val="en-US" w:eastAsia="ru-RU"/>
+        </w:rPr>
+        <w:t>charset</w:t>
+      </w:r>
+      <w:r>
+        <w:rPr>
+          <w:rFonts w:ascii="Times New Roman" w:eastAsia="Times New Roman" w:hAnsi="Times New Roman" w:cs="Times New Roman"/>
+          <w:bCs/>
+          <w:iCs/>
+          <w:sz w:val="24"/>
+          <w:szCs w:val="24"/>
+          <w:bdr w:val="none" w:sz="0" w:space="0" w:color="auto" w:frame="1"/>
+          <w:lang w:val="en-US" w:eastAsia="ru-RU"/>
+        </w:rPr>
+        <w:t>=</w:t>
+      </w:r>
+      <w:r>
+        <w:rPr>
+          <w:rFonts w:ascii="Times New Roman" w:eastAsia="Times New Roman" w:hAnsi="Times New Roman" w:cs="Times New Roman"/>
+          <w:bCs/>
+          <w:iCs/>
+          <w:sz w:val="24"/>
+          <w:szCs w:val="24"/>
+          <w:bdr w:val="none" w:sz="0" w:space="0" w:color="auto" w:frame="1"/>
+          <w:lang w:val="en-US" w:eastAsia="ru-RU"/>
+        </w:rPr>
+        <w:t>utf</w:t>
+      </w:r>
+      <w:r>
+        <w:rPr>
+          <w:rFonts w:ascii="Times New Roman" w:eastAsia="Times New Roman" w:hAnsi="Times New Roman" w:cs="Times New Roman"/>
+          <w:bCs/>
+          <w:iCs/>
+          <w:sz w:val="24"/>
+          <w:szCs w:val="24"/>
+          <w:bdr w:val="none" w:sz="0" w:space="0" w:color="auto" w:frame="1"/>
+          <w:lang w:val="en-US" w:eastAsia="ru-RU"/>
+        </w:rPr>
+        <w:t>-8" %&gt;</w:t>
+      </w:r>
+    </w:p>
+    <w:p>
+      <w:pPr>
+        <w:spacing w:after="100" w:afterAutospacing="1" w:line="80" w:lineRule="atLeast"/>
+        <w:ind w:left="360"/>
+        <w:rPr>
+          <w:rFonts w:ascii="Times New Roman" w:eastAsia="Times New Roman" w:hAnsi="Times New Roman" w:cs="Times New Roman"/>
+          <w:bCs/>
+          <w:iCs/>
+          <w:sz w:val="24"/>
+          <w:szCs w:val="24"/>
+          <w:bdr w:val="none" w:sz="0" w:space="0" w:color="auto" w:frame="1"/>
+          <w:lang w:val="en-US" w:eastAsia="ru-RU"/>
+        </w:rPr>
+      </w:pPr>
+      <w:proofErr w:type="gramStart"/>
+      <w:r>
+        <w:rPr>
+          <w:rFonts w:ascii="Times New Roman" w:eastAsia="Times New Roman" w:hAnsi="Times New Roman" w:cs="Times New Roman"/>
+          <w:bCs/>
+          <w:iCs/>
+          <w:sz w:val="24"/>
+          <w:szCs w:val="24"/>
+          <w:bdr w:val="none" w:sz="0" w:space="0" w:color="auto" w:frame="1"/>
+          <w:lang w:val="en-US" w:eastAsia="ru-RU"/>
+        </w:rPr>
+        <w:t>to</w:t>
+      </w:r>
+      <w:proofErr w:type="gramEnd"/>
+      <w:r>
+        <w:rPr>
+          <w:rFonts w:ascii="Times New Roman" w:eastAsia="Times New Roman" w:hAnsi="Times New Roman" w:cs="Times New Roman"/>
+          <w:bCs/>
+          <w:iCs/>
+          <w:sz w:val="24"/>
+          <w:szCs w:val="24"/>
+          <w:bdr w:val="none" w:sz="0" w:space="0" w:color="auto" w:frame="1"/>
+          <w:lang w:val="en-US" w:eastAsia="ru-RU"/>
+        </w:rPr>
+        <w:t xml:space="preserve"> all the set of the JSP pages in the folder  ‘</w:t>
+      </w:r>
+      <w:r>
+        <w:rPr>
+          <w:rFonts w:ascii="Times New Roman" w:eastAsia="Times New Roman" w:hAnsi="Times New Roman" w:cs="Times New Roman"/>
+          <w:bCs/>
+          <w:iCs/>
+          <w:sz w:val="24"/>
+          <w:szCs w:val="24"/>
+          <w:bdr w:val="none" w:sz="0" w:space="0" w:color="auto" w:frame="1"/>
+          <w:lang w:val="en-US" w:eastAsia="ru-RU"/>
+        </w:rPr>
+        <w:t>ACTIVE_MQ_HOME\</w:t>
+      </w:r>
+      <w:proofErr w:type="spellStart"/>
+      <w:r>
+        <w:rPr>
+          <w:rFonts w:ascii="Times New Roman" w:eastAsia="Times New Roman" w:hAnsi="Times New Roman" w:cs="Times New Roman"/>
+          <w:bCs/>
+          <w:iCs/>
+          <w:sz w:val="24"/>
+          <w:szCs w:val="24"/>
+          <w:bdr w:val="none" w:sz="0" w:space="0" w:color="auto" w:frame="1"/>
+          <w:lang w:val="en-US" w:eastAsia="ru-RU"/>
+        </w:rPr>
+        <w:t>webapps</w:t>
+      </w:r>
+      <w:proofErr w:type="spellEnd"/>
+      <w:r>
+        <w:rPr>
+          <w:rFonts w:ascii="Times New Roman" w:eastAsia="Times New Roman" w:hAnsi="Times New Roman" w:cs="Times New Roman"/>
+          <w:bCs/>
+          <w:iCs/>
+          <w:sz w:val="24"/>
+          <w:szCs w:val="24"/>
+          <w:bdr w:val="none" w:sz="0" w:space="0" w:color="auto" w:frame="1"/>
+          <w:lang w:val="en-US" w:eastAsia="ru-RU"/>
+        </w:rPr>
+        <w:t>\admin</w:t>
+      </w:r>
+      <w:r>
+        <w:rPr>
+          <w:rFonts w:ascii="Times New Roman" w:eastAsia="Times New Roman" w:hAnsi="Times New Roman" w:cs="Times New Roman"/>
+          <w:bCs/>
+          <w:iCs/>
+          <w:sz w:val="24"/>
+          <w:szCs w:val="24"/>
+          <w:bdr w:val="none" w:sz="0" w:space="0" w:color="auto" w:frame="1"/>
+          <w:lang w:val="en-US" w:eastAsia="ru-RU"/>
+        </w:rPr>
+        <w:t>’</w:t>
+      </w:r>
+    </w:p>
+    <w:p>
+      <w:pPr>
+        <w:spacing w:after="100" w:afterAutospacing="1" w:line="80" w:lineRule="atLeast"/>
+        <w:ind w:left="360"/>
         <w:rPr>
           <w:rFonts w:ascii="Times New Roman" w:eastAsia="Times New Roman" w:hAnsi="Times New Roman" w:cs="Times New Roman"/>
           <w:bCs/>

</xml_diff>